<commit_message>
finished chapte about hamt
</commit_message>
<xml_diff>
--- a/img/diploma.docx
+++ b/img/diploma.docx
@@ -20,12 +20,14 @@
       <w:bookmarkStart w:id="7" w:name="_Toc103542624"/>
       <w:bookmarkStart w:id="8" w:name="_Toc103689334"/>
       <w:bookmarkStart w:id="9" w:name="_Toc103689364"/>
+      <w:bookmarkStart w:id="10" w:name="_Toc103694852"/>
+      <w:bookmarkStart w:id="11" w:name="_Toc103720469"/>
       <w:r>
         <w:rPr>
           <w:rStyle w:val="af"/>
           <w:rFonts w:eastAsiaTheme="minorHAnsi" w:cstheme="minorBidi"/>
         </w:rPr>
-        <w:commentReference w:id="10"/>
+        <w:commentReference w:id="12"/>
       </w:r>
       <w:bookmarkEnd w:id="0"/>
       <w:bookmarkEnd w:id="1"/>
@@ -37,6 +39,8 @@
       <w:bookmarkEnd w:id="7"/>
       <w:bookmarkEnd w:id="8"/>
       <w:bookmarkEnd w:id="9"/>
+      <w:bookmarkEnd w:id="10"/>
+      <w:bookmarkEnd w:id="11"/>
     </w:p>
     <w:p>
       <w:pPr>
@@ -46,7 +50,7 @@
           <w:szCs w:val="28"/>
         </w:rPr>
       </w:pPr>
-      <w:bookmarkStart w:id="11" w:name="_Toc102719600"/>
+      <w:bookmarkStart w:id="13" w:name="_Toc102719600"/>
       <w:r>
         <w:rPr>
           <w:sz w:val="28"/>
@@ -54,7 +58,7 @@
         </w:rPr>
         <w:t>ТИТУЛЬНЫЙ ЛИСТ</w:t>
       </w:r>
-      <w:bookmarkEnd w:id="11"/>
+      <w:bookmarkEnd w:id="13"/>
     </w:p>
     <w:p/>
     <w:p/>
@@ -141,8 +145,6 @@
               <w:lang w:eastAsia="ru-RU"/>
             </w:rPr>
           </w:pPr>
-          <w:bookmarkStart w:id="12" w:name="_GoBack"/>
-          <w:bookmarkEnd w:id="12"/>
         </w:p>
         <w:p>
           <w:pPr>
@@ -179,7 +181,7 @@
             </w:rPr>
             <w:fldChar w:fldCharType="separate"/>
           </w:r>
-          <w:hyperlink w:anchor="_Toc103689365" w:history="1">
+          <w:hyperlink w:anchor="_Toc103720470" w:history="1">
             <w:r>
               <w:rPr>
                 <w:rStyle w:val="a9"/>
@@ -206,7 +208,7 @@
                 <w:noProof/>
                 <w:webHidden/>
               </w:rPr>
-              <w:instrText xml:space="preserve"> PAGEREF _Toc103689365 \h </w:instrText>
+              <w:instrText xml:space="preserve"> PAGEREF _Toc103720470 \h </w:instrText>
             </w:r>
             <w:r>
               <w:rPr>
@@ -248,7 +250,7 @@
               <w:lang w:eastAsia="ru-RU"/>
             </w:rPr>
           </w:pPr>
-          <w:hyperlink w:anchor="_Toc103689366" w:history="1">
+          <w:hyperlink w:anchor="_Toc103720471" w:history="1">
             <w:r>
               <w:rPr>
                 <w:rStyle w:val="a9"/>
@@ -275,7 +277,7 @@
                 <w:noProof/>
                 <w:webHidden/>
               </w:rPr>
-              <w:instrText xml:space="preserve"> PAGEREF _Toc103689366 \h </w:instrText>
+              <w:instrText xml:space="preserve"> PAGEREF _Toc103720471 \h </w:instrText>
             </w:r>
             <w:r>
               <w:rPr>
@@ -317,7 +319,7 @@
               <w:lang w:eastAsia="ru-RU"/>
             </w:rPr>
           </w:pPr>
-          <w:hyperlink w:anchor="_Toc103689367" w:history="1">
+          <w:hyperlink w:anchor="_Toc103720472" w:history="1">
             <w:r>
               <w:rPr>
                 <w:rStyle w:val="a9"/>
@@ -344,7 +346,7 @@
                 <w:noProof/>
                 <w:webHidden/>
               </w:rPr>
-              <w:instrText xml:space="preserve"> PAGEREF _Toc103689367 \h </w:instrText>
+              <w:instrText xml:space="preserve"> PAGEREF _Toc103720472 \h </w:instrText>
             </w:r>
             <w:r>
               <w:rPr>
@@ -386,13 +388,13 @@
               <w:lang w:eastAsia="ru-RU"/>
             </w:rPr>
           </w:pPr>
-          <w:hyperlink w:anchor="_Toc103689368" w:history="1">
+          <w:hyperlink w:anchor="_Toc103720473" w:history="1">
             <w:r>
               <w:rPr>
                 <w:rStyle w:val="a9"/>
                 <w:noProof/>
               </w:rPr>
-              <w:t>ВВЕДЕНИЕ</w:t>
+              <w:t xml:space="preserve">ВВЕДЕНИЕ В  </w:t>
             </w:r>
             <w:r>
               <w:rPr>
@@ -400,14 +402,29 @@
                 <w:noProof/>
                 <w:lang w:val="en-US"/>
               </w:rPr>
+              <w:t>HASH</w:t>
+            </w:r>
+            <w:r>
+              <w:rPr>
+                <w:rStyle w:val="a9"/>
+                <w:noProof/>
+              </w:rPr>
               <w:t xml:space="preserve"> </w:t>
             </w:r>
             <w:r>
               <w:rPr>
                 <w:rStyle w:val="a9"/>
                 <w:noProof/>
-              </w:rPr>
-              <w:t>В</w:t>
+                <w:lang w:val="en-US"/>
+              </w:rPr>
+              <w:t>ARRAY</w:t>
+            </w:r>
+            <w:r>
+              <w:rPr>
+                <w:rStyle w:val="a9"/>
+                <w:noProof/>
+              </w:rPr>
+              <w:t xml:space="preserve"> </w:t>
             </w:r>
             <w:r>
               <w:rPr>
@@ -415,7 +432,29 @@
                 <w:noProof/>
                 <w:lang w:val="en-US"/>
               </w:rPr>
-              <w:t xml:space="preserve">  HASH ARRAY MAPPED TRIE </w:t>
+              <w:t>MAPPED</w:t>
+            </w:r>
+            <w:r>
+              <w:rPr>
+                <w:rStyle w:val="a9"/>
+                <w:noProof/>
+              </w:rPr>
+              <w:t xml:space="preserve"> </w:t>
+            </w:r>
+            <w:r>
+              <w:rPr>
+                <w:rStyle w:val="a9"/>
+                <w:noProof/>
+                <w:lang w:val="en-US"/>
+              </w:rPr>
+              <w:t>TRIE</w:t>
+            </w:r>
+            <w:r>
+              <w:rPr>
+                <w:rStyle w:val="a9"/>
+                <w:noProof/>
+              </w:rPr>
+              <w:t xml:space="preserve"> </w:t>
             </w:r>
             <w:r>
               <w:rPr>
@@ -436,7 +475,7 @@
                 <w:noProof/>
                 <w:webHidden/>
               </w:rPr>
-              <w:instrText xml:space="preserve"> PAGEREF _Toc103689368 \h </w:instrText>
+              <w:instrText xml:space="preserve"> PAGEREF _Toc103720473 \h </w:instrText>
             </w:r>
             <w:r>
               <w:rPr>
@@ -478,7 +517,7 @@
               <w:lang w:eastAsia="ru-RU"/>
             </w:rPr>
           </w:pPr>
-          <w:hyperlink w:anchor="_Toc103689369" w:history="1">
+          <w:hyperlink w:anchor="_Toc103720474" w:history="1">
             <w:r>
               <w:rPr>
                 <w:rStyle w:val="a9"/>
@@ -505,7 +544,7 @@
                 <w:noProof/>
                 <w:webHidden/>
               </w:rPr>
-              <w:instrText xml:space="preserve"> PAGEREF _Toc103689369 \h </w:instrText>
+              <w:instrText xml:space="preserve"> PAGEREF _Toc103720474 \h </w:instrText>
             </w:r>
             <w:r>
               <w:rPr>
@@ -525,7 +564,7 @@
                 <w:noProof/>
                 <w:webHidden/>
               </w:rPr>
-              <w:t>17</w:t>
+              <w:t>18</w:t>
             </w:r>
             <w:r>
               <w:rPr>
@@ -547,7 +586,7 @@
               <w:lang w:eastAsia="ru-RU"/>
             </w:rPr>
           </w:pPr>
-          <w:hyperlink w:anchor="_Toc103689370" w:history="1">
+          <w:hyperlink w:anchor="_Toc103720475" w:history="1">
             <w:r>
               <w:rPr>
                 <w:rStyle w:val="a9"/>
@@ -574,7 +613,7 @@
                 <w:noProof/>
                 <w:webHidden/>
               </w:rPr>
-              <w:instrText xml:space="preserve"> PAGEREF _Toc103689370 \h </w:instrText>
+              <w:instrText xml:space="preserve"> PAGEREF _Toc103720475 \h </w:instrText>
             </w:r>
             <w:r>
               <w:rPr>
@@ -594,7 +633,7 @@
                 <w:noProof/>
                 <w:webHidden/>
               </w:rPr>
-              <w:t>18</w:t>
+              <w:t>19</w:t>
             </w:r>
             <w:r>
               <w:rPr>
@@ -616,7 +655,7 @@
               <w:lang w:eastAsia="ru-RU"/>
             </w:rPr>
           </w:pPr>
-          <w:hyperlink w:anchor="_Toc103689371" w:history="1">
+          <w:hyperlink w:anchor="_Toc103720476" w:history="1">
             <w:r>
               <w:rPr>
                 <w:rStyle w:val="a9"/>
@@ -643,7 +682,7 @@
                 <w:noProof/>
                 <w:webHidden/>
               </w:rPr>
-              <w:instrText xml:space="preserve"> PAGEREF _Toc103689371 \h </w:instrText>
+              <w:instrText xml:space="preserve"> PAGEREF _Toc103720476 \h </w:instrText>
             </w:r>
             <w:r>
               <w:rPr>
@@ -663,7 +702,7 @@
                 <w:noProof/>
                 <w:webHidden/>
               </w:rPr>
-              <w:t>19</w:t>
+              <w:t>21</w:t>
             </w:r>
             <w:r>
               <w:rPr>
@@ -685,7 +724,7 @@
               <w:lang w:eastAsia="ru-RU"/>
             </w:rPr>
           </w:pPr>
-          <w:hyperlink w:anchor="_Toc103689372" w:history="1">
+          <w:hyperlink w:anchor="_Toc103720477" w:history="1">
             <w:r>
               <w:rPr>
                 <w:rStyle w:val="a9"/>
@@ -712,7 +751,7 @@
                 <w:noProof/>
                 <w:webHidden/>
               </w:rPr>
-              <w:instrText xml:space="preserve"> PAGEREF _Toc103689372 \h </w:instrText>
+              <w:instrText xml:space="preserve"> PAGEREF _Toc103720477 \h </w:instrText>
             </w:r>
             <w:r>
               <w:rPr>
@@ -732,7 +771,7 @@
                 <w:noProof/>
                 <w:webHidden/>
               </w:rPr>
-              <w:t>20</w:t>
+              <w:t>22</w:t>
             </w:r>
             <w:r>
               <w:rPr>
@@ -815,20 +854,20 @@
       <w:pPr>
         <w:pStyle w:val="1"/>
       </w:pPr>
-      <w:bookmarkStart w:id="13" w:name="_Toc103689365"/>
-      <w:commentRangeStart w:id="14"/>
+      <w:bookmarkStart w:id="14" w:name="_Toc103720470"/>
+      <w:commentRangeStart w:id="15"/>
       <w:r>
         <w:t>АКТУАЛЬНОСТЬ</w:t>
       </w:r>
-      <w:commentRangeEnd w:id="14"/>
+      <w:commentRangeEnd w:id="15"/>
       <w:r>
         <w:rPr>
           <w:rStyle w:val="af"/>
           <w:rFonts w:eastAsiaTheme="minorHAnsi" w:cstheme="minorBidi"/>
         </w:rPr>
-        <w:commentReference w:id="14"/>
-      </w:r>
-      <w:bookmarkEnd w:id="13"/>
+        <w:commentReference w:id="15"/>
+      </w:r>
+      <w:bookmarkEnd w:id="14"/>
     </w:p>
     <w:p/>
     <w:p/>
@@ -869,13 +908,13 @@
       <w:pPr>
         <w:pStyle w:val="1"/>
       </w:pPr>
-      <w:bookmarkStart w:id="15" w:name="_Toc102719602"/>
-      <w:bookmarkStart w:id="16" w:name="_Toc103689366"/>
+      <w:bookmarkStart w:id="16" w:name="_Toc102719602"/>
+      <w:bookmarkStart w:id="17" w:name="_Toc103720471"/>
       <w:r>
         <w:t>ВВЕДЕНИЕ</w:t>
       </w:r>
-      <w:bookmarkEnd w:id="15"/>
       <w:bookmarkEnd w:id="16"/>
+      <w:bookmarkEnd w:id="17"/>
     </w:p>
     <w:p>
       <w:pPr>
@@ -1382,7 +1421,7 @@
         <w:rPr>
           <w:rStyle w:val="af"/>
         </w:rPr>
-        <w:commentReference w:id="17"/>
+        <w:commentReference w:id="18"/>
       </w:r>
       <w:r>
         <w:t xml:space="preserve">й </w:t>
@@ -1489,16 +1528,16 @@
       <w:r>
         <w:t xml:space="preserve">производить с ними операции </w:t>
       </w:r>
-      <w:commentRangeStart w:id="18"/>
+      <w:commentRangeStart w:id="19"/>
       <w:r>
         <w:t>многопоточно</w:t>
       </w:r>
-      <w:commentRangeEnd w:id="18"/>
+      <w:commentRangeEnd w:id="19"/>
       <w:r>
         <w:rPr>
           <w:rStyle w:val="af"/>
         </w:rPr>
-        <w:commentReference w:id="18"/>
+        <w:commentReference w:id="19"/>
       </w:r>
       <w:r>
         <w:t>.</w:t>
@@ -1745,19 +1784,19 @@
         </w:rPr>
         <w:t xml:space="preserve"> по памяти и </w:t>
       </w:r>
-      <w:commentRangeStart w:id="19"/>
+      <w:commentRangeStart w:id="20"/>
       <w:r>
         <w:rPr>
           <w:rStyle w:val="notion-enable-hover"/>
         </w:rPr>
         <w:t>использованию кэша</w:t>
       </w:r>
-      <w:commentRangeEnd w:id="19"/>
+      <w:commentRangeEnd w:id="20"/>
       <w:r>
         <w:rPr>
           <w:rStyle w:val="af"/>
         </w:rPr>
-        <w:commentReference w:id="19"/>
+        <w:commentReference w:id="20"/>
       </w:r>
       <w:r>
         <w:rPr>
@@ -2048,7 +2087,7 @@
         </w:rPr>
         <w:t xml:space="preserve">, но отсутствует для С++. </w:t>
       </w:r>
-      <w:commentRangeStart w:id="20"/>
+      <w:commentRangeStart w:id="21"/>
       <w:r>
         <w:rPr>
           <w:rStyle w:val="notion-enable-hover"/>
@@ -2279,12 +2318,12 @@
       <w:r>
         <w:t>Добавление в libcds</w:t>
       </w:r>
-      <w:commentRangeEnd w:id="20"/>
+      <w:commentRangeEnd w:id="21"/>
       <w:r>
         <w:rPr>
           <w:rStyle w:val="af"/>
         </w:rPr>
-        <w:commentReference w:id="20"/>
+        <w:commentReference w:id="21"/>
       </w:r>
     </w:p>
     <w:p>
@@ -2391,14 +2430,14 @@
       <w:pPr>
         <w:pStyle w:val="1"/>
       </w:pPr>
-      <w:bookmarkStart w:id="21" w:name="_Toc103689367"/>
+      <w:bookmarkStart w:id="22" w:name="_Toc103720472"/>
       <w:r>
         <w:t xml:space="preserve">ОБЗОР </w:t>
       </w:r>
       <w:r>
         <w:t>АНАЛОГОВ</w:t>
       </w:r>
-      <w:bookmarkEnd w:id="21"/>
+      <w:bookmarkEnd w:id="22"/>
     </w:p>
     <w:p/>
     <w:p>
@@ -2462,19 +2501,19 @@
       <w:r>
         <w:t xml:space="preserve"> </w:t>
       </w:r>
-      <w:commentRangeStart w:id="22"/>
+      <w:commentRangeStart w:id="23"/>
       <w:r>
         <w:rPr>
           <w:i/>
         </w:rPr>
         <w:t>словаря</w:t>
       </w:r>
-      <w:commentRangeEnd w:id="22"/>
+      <w:commentRangeEnd w:id="23"/>
       <w:r>
         <w:rPr>
           <w:rStyle w:val="af"/>
         </w:rPr>
-        <w:commentReference w:id="22"/>
+        <w:commentReference w:id="23"/>
       </w:r>
       <w:r>
         <w:rPr>
@@ -2558,7 +2597,7 @@
       <w:r>
         <w:t xml:space="preserve">Данная прикладная задача решается повсеместно. Начиная от самой популярной </w:t>
       </w:r>
-      <w:commentRangeStart w:id="23"/>
+      <w:commentRangeStart w:id="24"/>
       <w:r>
         <w:t>[</w:t>
       </w:r>
@@ -2568,12 +2607,12 @@
       <w:r>
         <w:t>]</w:t>
       </w:r>
-      <w:commentRangeEnd w:id="23"/>
+      <w:commentRangeEnd w:id="24"/>
       <w:r>
         <w:rPr>
           <w:rStyle w:val="af"/>
         </w:rPr>
-        <w:commentReference w:id="23"/>
+        <w:commentReference w:id="24"/>
       </w:r>
       <w:r>
         <w:t xml:space="preserve"> </w:t>
@@ -2590,7 +2629,7 @@
       <w:r>
         <w:t xml:space="preserve"> и заканчивая таблицей символов в большинстве компиляторов </w:t>
       </w:r>
-      <w:commentRangeStart w:id="24"/>
+      <w:commentRangeStart w:id="25"/>
       <w:r>
         <w:t>[</w:t>
       </w:r>
@@ -2606,12 +2645,12 @@
       <w:r>
         <w:t xml:space="preserve"> </w:t>
       </w:r>
-      <w:commentRangeEnd w:id="24"/>
+      <w:commentRangeEnd w:id="25"/>
       <w:r>
         <w:rPr>
           <w:rStyle w:val="af"/>
         </w:rPr>
-        <w:commentReference w:id="24"/>
+        <w:commentReference w:id="25"/>
       </w:r>
       <w:r>
         <w:t>Причём, в зависимости от специфики области применения некоторыми требованиями можно пренебречь в пользу других. Например, п</w:t>
@@ -2659,18 +2698,18 @@
       <w:r>
         <w:t xml:space="preserve">амортизационное время </w:t>
       </w:r>
-      <w:commentRangeStart w:id="25"/>
+      <w:commentRangeStart w:id="26"/>
       <w:r>
         <w:t>операций</w:t>
       </w:r>
-      <w:commentRangeEnd w:id="25"/>
+      <w:commentRangeEnd w:id="26"/>
       <w:r>
         <w:rPr>
           <w:rStyle w:val="af"/>
           <w:iCs w:val="0"/>
           <w:color w:val="000000" w:themeColor="text1"/>
         </w:rPr>
-        <w:commentReference w:id="25"/>
+        <w:commentReference w:id="26"/>
       </w:r>
     </w:p>
     <w:tbl>
@@ -3215,7 +3254,7 @@
       <w:r>
         <w:t xml:space="preserve">). </w:t>
       </w:r>
-      <w:commentRangeStart w:id="26"/>
+      <w:commentRangeStart w:id="27"/>
       <w:r>
         <w:t xml:space="preserve">Все операции у это структуры данных являются </w:t>
       </w:r>
@@ -3239,12 +3278,12 @@
       <w:r>
         <w:t xml:space="preserve">. </w:t>
       </w:r>
-      <w:commentRangeEnd w:id="26"/>
+      <w:commentRangeEnd w:id="27"/>
       <w:r>
         <w:rPr>
           <w:rStyle w:val="af"/>
         </w:rPr>
-        <w:commentReference w:id="26"/>
+        <w:commentReference w:id="27"/>
       </w:r>
       <w:r>
         <w:t xml:space="preserve">Также необходимости в рефазинге – структура динамически при каждой новой операции меняет свой размер (сокращается, увеличивается), а не откладывает это как в хеш-таблице. То есть, структура ещё эффективна по памяти. И главное, </w:t>
@@ -3439,57 +3478,69 @@
     <w:p>
       <w:pPr>
         <w:pStyle w:val="1"/>
-        <w:rPr>
-          <w:lang w:val="en-US"/>
-        </w:rPr>
-      </w:pPr>
-      <w:bookmarkStart w:id="27" w:name="_Toc103689368"/>
+      </w:pPr>
+      <w:bookmarkStart w:id="28" w:name="_Toc103720473"/>
       <w:r>
         <w:t>ВВЕДЕНИЕ</w:t>
       </w:r>
       <w:r>
-        <w:rPr>
-          <w:lang w:val="en-US"/>
-        </w:rPr>
         <w:t xml:space="preserve"> </w:t>
       </w:r>
       <w:r>
         <w:t>В</w:t>
       </w:r>
       <w:r>
-        <w:rPr>
-          <w:lang w:val="en-US"/>
-        </w:rPr>
-        <w:t xml:space="preserve"> </w:t>
-      </w:r>
-      <w:r>
-        <w:rPr>
-          <w:lang w:val="en-US"/>
-        </w:rPr>
-        <w:t xml:space="preserve"> </w:t>
-      </w:r>
-      <w:r>
-        <w:rPr>
-          <w:lang w:val="en-US"/>
-        </w:rPr>
-        <w:t>HASH ARRAY MAPPED TRIE</w:t>
-      </w:r>
-      <w:commentRangeStart w:id="28"/>
-      <w:r>
-        <w:rPr>
-          <w:lang w:val="en-US"/>
-        </w:rPr>
-        <w:t xml:space="preserve"> </w:t>
-      </w:r>
-      <w:commentRangeEnd w:id="28"/>
+        <w:t xml:space="preserve"> </w:t>
+      </w:r>
+      <w:r>
+        <w:t xml:space="preserve"> </w:t>
+      </w:r>
+      <w:r>
+        <w:rPr>
+          <w:lang w:val="en-US"/>
+        </w:rPr>
+        <w:t>HASH</w:t>
+      </w:r>
+      <w:r>
+        <w:t xml:space="preserve"> </w:t>
+      </w:r>
+      <w:r>
+        <w:rPr>
+          <w:lang w:val="en-US"/>
+        </w:rPr>
+        <w:t>ARRAY</w:t>
+      </w:r>
+      <w:r>
+        <w:t xml:space="preserve"> </w:t>
+      </w:r>
+      <w:r>
+        <w:rPr>
+          <w:lang w:val="en-US"/>
+        </w:rPr>
+        <w:t>MAPPED</w:t>
+      </w:r>
+      <w:r>
+        <w:t xml:space="preserve"> </w:t>
+      </w:r>
+      <w:r>
+        <w:rPr>
+          <w:lang w:val="en-US"/>
+        </w:rPr>
+        <w:t>TRIE</w:t>
+      </w:r>
+      <w:commentRangeStart w:id="29"/>
+      <w:r>
+        <w:t xml:space="preserve"> </w:t>
+      </w:r>
+      <w:commentRangeEnd w:id="29"/>
       <w:r>
         <w:rPr>
           <w:rStyle w:val="af"/>
           <w:rFonts w:eastAsiaTheme="minorHAnsi" w:cstheme="minorBidi"/>
         </w:rPr>
-        <w:commentReference w:id="28"/>
-      </w:r>
-      <w:bookmarkEnd w:id="27"/>
+        <w:commentReference w:id="29"/>
+      </w:r>
+      <w:bookmarkEnd w:id="28"/>
     </w:p>
     <w:p>
       <w:pPr>
@@ -3500,7 +3551,6 @@
           <w:rFonts w:eastAsiaTheme="majorEastAsia" w:cstheme="majorBidi"/>
           <w:sz w:val="28"/>
           <w:szCs w:val="32"/>
-          <w:lang w:val="en-US"/>
         </w:rPr>
       </w:pPr>
     </w:p>
@@ -4316,7 +4366,7 @@
         <w:lastRenderedPageBreak/>
         <w:t xml:space="preserve">если </w:t>
       </w:r>
-      <w:commentRangeStart w:id="29"/>
+      <w:commentRangeStart w:id="30"/>
       <m:oMath>
         <m:sSub>
           <m:sSubPr>
@@ -4564,7 +4614,7 @@
       <w:r>
         <w:t xml:space="preserve"> </w:t>
       </w:r>
-      <w:commentRangeEnd w:id="29"/>
+      <w:commentRangeEnd w:id="30"/>
       <m:oMath>
         <m:r>
           <m:rPr>
@@ -4574,7 +4624,7 @@
             <w:rStyle w:val="af"/>
             <w:rFonts w:ascii="Cambria Math" w:hAnsi="Cambria Math"/>
           </w:rPr>
-          <w:commentReference w:id="29"/>
+          <w:commentReference w:id="30"/>
         </m:r>
         <m:sSub>
           <m:sSubPr>
@@ -5320,12 +5370,14 @@
         <w:lastRenderedPageBreak/>
         <w:t xml:space="preserve">Стоит заметить, </w:t>
       </w:r>
+      <w:proofErr w:type="spellStart"/>
       <w:r>
         <w:rPr>
           <w:lang w:val="en-US"/>
         </w:rPr>
         <w:t>trie</w:t>
       </w:r>
+      <w:proofErr w:type="spellEnd"/>
       <w:r>
         <w:t xml:space="preserve"> </w:t>
       </w:r>
@@ -5335,12 +5387,14 @@
       <w:r>
         <w:t xml:space="preserve"> («</w:t>
       </w:r>
+      <w:proofErr w:type="spellStart"/>
       <w:r>
         <w:rPr>
           <w:lang w:val="en-US"/>
         </w:rPr>
         <w:t>kafka</w:t>
       </w:r>
+      <w:proofErr w:type="spellEnd"/>
       <w:r>
         <w:t>»</w:t>
       </w:r>
@@ -6177,16 +6231,16 @@
       <w:r>
         <w:t xml:space="preserve">После детального рассмотрения префиксного дерева, можно приступить </w:t>
       </w:r>
-      <w:commentRangeStart w:id="30"/>
+      <w:commentRangeStart w:id="31"/>
       <w:r>
         <w:t>к</w:t>
       </w:r>
-      <w:commentRangeEnd w:id="30"/>
+      <w:commentRangeEnd w:id="31"/>
       <w:r>
         <w:rPr>
           <w:rStyle w:val="af"/>
         </w:rPr>
-        <w:commentReference w:id="30"/>
+        <w:commentReference w:id="31"/>
       </w:r>
       <w:r>
         <w:t xml:space="preserve"> устройству </w:t>
@@ -6657,16 +6711,16 @@
       <w:r>
         <w:t xml:space="preserve">Части репрезентируются в </w:t>
       </w:r>
-      <w:commentRangeStart w:id="31"/>
+      <w:commentRangeStart w:id="32"/>
       <w:r>
         <w:t>узла</w:t>
       </w:r>
-      <w:commentRangeEnd w:id="31"/>
+      <w:commentRangeEnd w:id="32"/>
       <w:r>
         <w:rPr>
           <w:rStyle w:val="af"/>
         </w:rPr>
-        <w:commentReference w:id="31"/>
+        <w:commentReference w:id="32"/>
       </w:r>
       <w:r>
         <w:t>х 1, 31, 0, 0 и так далее.</w:t>
@@ -6785,16 +6839,16 @@
       <w:r>
         <w:t xml:space="preserve">красным – терминальная вершина, где хранится значение для </w:t>
       </w:r>
-      <w:commentRangeStart w:id="32"/>
+      <w:commentRangeStart w:id="33"/>
       <w:r>
         <w:t>ключа</w:t>
       </w:r>
-      <w:commentRangeEnd w:id="32"/>
+      <w:commentRangeEnd w:id="33"/>
       <w:r>
         <w:rPr>
           <w:rStyle w:val="af"/>
         </w:rPr>
-        <w:commentReference w:id="32"/>
+        <w:commentReference w:id="33"/>
       </w:r>
       <w:r>
         <w:t>.</w:t>
@@ -7107,6 +7161,9 @@
       <w:r>
         <w:t>).</w:t>
       </w:r>
+      <w:r>
+        <w:t xml:space="preserve"> </w:t>
+      </w:r>
     </w:p>
     <w:p>
       <w:pPr>
@@ -7278,11 +7335,9 @@
       <w:r>
         <w:t>полное совпадение ключей. Ниже будет описан более строгий алгоритм поиска.</w:t>
       </w:r>
-    </w:p>
-    <w:p>
-      <w:pPr>
-        <w:ind w:firstLine="0"/>
-      </w:pPr>
+      <w:r>
+        <w:t xml:space="preserve"> </w:t>
+      </w:r>
       <w:r>
         <w:t xml:space="preserve">При добавлении ключа с хешом 65 появляется неоднозначность. Действительно, у обоих хешей первая часть совпадает. Значит, узел </w:t>
       </w:r>
@@ -7498,21 +7553,254 @@
       </w:pPr>
       <w:r>
         <w:lastRenderedPageBreak/>
-        <w:t xml:space="preserve">Может случиться так, что и вторые части хеша будут совпадать. Тогда производим те же самые операции (создаём общи узел и отводим узлы для </w:t>
-      </w:r>
-      <w:commentRangeStart w:id="33"/>
+        <w:t>Может случиться так, что и вторые части хеша будут совпадать. Тогда производим те же самые операции (создаём общи</w:t>
+      </w:r>
+      <w:r>
+        <w:t>й</w:t>
+      </w:r>
+      <w:r>
+        <w:t xml:space="preserve"> узел и отводим узлы для </w:t>
+      </w:r>
+      <w:commentRangeStart w:id="34"/>
       <w:r>
         <w:t>детей</w:t>
       </w:r>
-      <w:commentRangeEnd w:id="33"/>
+      <w:commentRangeEnd w:id="34"/>
       <w:r>
         <w:rPr>
           <w:rStyle w:val="af"/>
         </w:rPr>
-        <w:commentReference w:id="33"/>
+        <w:commentReference w:id="34"/>
       </w:r>
       <w:r>
         <w:t>).</w:t>
+      </w:r>
+      <w:r>
+        <w:t xml:space="preserve"> </w:t>
+      </w:r>
+      <w:r>
+        <w:t xml:space="preserve">В случае, если все части </w:t>
+      </w:r>
+      <w:proofErr w:type="spellStart"/>
+      <w:r>
+        <w:t>хешей</w:t>
+      </w:r>
+      <w:proofErr w:type="spellEnd"/>
+      <w:r>
+        <w:t xml:space="preserve"> совпадают, то на последнем уровне вместо терминальной вершины создаём </w:t>
+      </w:r>
+      <w:r>
+        <w:rPr>
+          <w:i/>
+        </w:rPr>
+        <w:t>терминальный узел-список</w:t>
+      </w:r>
+      <w:r>
+        <w:t xml:space="preserve"> из двух ключей. Терминальный узел-список, это лист, который хранит себе множество пар ключ/значение.</w:t>
+      </w:r>
+      <w:r>
+        <w:t xml:space="preserve"> </w:t>
+      </w:r>
+      <w:r>
+        <w:t xml:space="preserve">На рисунках </w:t>
+      </w:r>
+      <w:r>
+        <w:rPr>
+          <w:lang w:val="en-US"/>
+        </w:rPr>
+        <w:t>X</w:t>
+      </w:r>
+      <w:r>
+        <w:t>.</w:t>
+      </w:r>
+      <w:r>
+        <w:rPr>
+          <w:lang w:val="en-US"/>
+        </w:rPr>
+        <w:t>X</w:t>
+      </w:r>
+      <w:r>
+        <w:t xml:space="preserve"> </w:t>
+      </w:r>
+      <w:r>
+        <w:t xml:space="preserve">и </w:t>
+      </w:r>
+      <w:r>
+        <w:rPr>
+          <w:lang w:val="en-US"/>
+        </w:rPr>
+        <w:t>X</w:t>
+      </w:r>
+      <w:r>
+        <w:t>.</w:t>
+      </w:r>
+      <w:r>
+        <w:rPr>
+          <w:lang w:val="en-US"/>
+        </w:rPr>
+        <w:t>X</w:t>
+      </w:r>
+      <w:r>
+        <w:t xml:space="preserve"> </w:t>
+      </w:r>
+      <w:r>
+        <w:t>пока</w:t>
+      </w:r>
+      <w:r>
+        <w:t xml:space="preserve">зан процесс разрешения коллизии, при добавлении двух ключей с идентичными первыми 12 частями </w:t>
+      </w:r>
+      <w:proofErr w:type="spellStart"/>
+      <w:r>
+        <w:t>хеша</w:t>
+      </w:r>
+      <w:proofErr w:type="spellEnd"/>
+      <w:r>
+        <w:t>.</w:t>
+      </w:r>
+    </w:p>
+    <w:p>
+      <w:pPr>
+        <w:pStyle w:val="afd"/>
+      </w:pPr>
+      <w:r>
+        <w:drawing>
+          <wp:inline distT="0" distB="0" distL="0" distR="0" wp14:anchorId="09D42E02" wp14:editId="4E732351">
+            <wp:extent cx="5940425" cy="4052570"/>
+            <wp:effectExtent l="0" t="0" r="3175" b="5080"/>
+            <wp:docPr id="3" name="Рисунок 3"/>
+            <wp:cNvGraphicFramePr>
+              <a:graphicFrameLocks xmlns:a="http://schemas.openxmlformats.org/drawingml/2006/main" noChangeAspect="1"/>
+            </wp:cNvGraphicFramePr>
+            <a:graphic xmlns:a="http://schemas.openxmlformats.org/drawingml/2006/main">
+              <a:graphicData uri="http://schemas.openxmlformats.org/drawingml/2006/picture">
+                <pic:pic xmlns:pic="http://schemas.openxmlformats.org/drawingml/2006/picture">
+                  <pic:nvPicPr>
+                    <pic:cNvPr id="1" name=""/>
+                    <pic:cNvPicPr/>
+                  </pic:nvPicPr>
+                  <pic:blipFill>
+                    <a:blip r:embed="rId22"/>
+                    <a:stretch>
+                      <a:fillRect/>
+                    </a:stretch>
+                  </pic:blipFill>
+                  <pic:spPr>
+                    <a:xfrm>
+                      <a:off x="0" y="0"/>
+                      <a:ext cx="5940425" cy="4052570"/>
+                    </a:xfrm>
+                    <a:prstGeom prst="rect">
+                      <a:avLst/>
+                    </a:prstGeom>
+                  </pic:spPr>
+                </pic:pic>
+              </a:graphicData>
+            </a:graphic>
+          </wp:inline>
+        </w:drawing>
+      </w:r>
+    </w:p>
+    <w:p>
+      <w:pPr>
+        <w:pStyle w:val="afd"/>
+      </w:pPr>
+      <w:r>
+        <w:t>Рисунок</w:t>
+      </w:r>
+      <w:r>
+        <w:t xml:space="preserve"> </w:t>
+      </w:r>
+      <w:r>
+        <w:rPr>
+          <w:lang w:val="en-US"/>
+        </w:rPr>
+        <w:t>X</w:t>
+      </w:r>
+      <w:r>
+        <w:t>.</w:t>
+      </w:r>
+      <w:r>
+        <w:rPr>
+          <w:lang w:val="en-US"/>
+        </w:rPr>
+        <w:t>X</w:t>
+      </w:r>
+      <w:r>
+        <w:t xml:space="preserve"> – </w:t>
+      </w:r>
+      <w:r>
+        <w:t>Разрешение коллизии</w:t>
+      </w:r>
+    </w:p>
+    <w:p>
+      <w:pPr>
+        <w:spacing w:after="160" w:line="259" w:lineRule="auto"/>
+        <w:ind w:firstLine="0"/>
+        <w:jc w:val="left"/>
+      </w:pPr>
+    </w:p>
+    <w:p>
+      <w:pPr>
+        <w:spacing w:after="160" w:line="259" w:lineRule="auto"/>
+        <w:ind w:firstLine="0"/>
+        <w:jc w:val="left"/>
+      </w:pPr>
+      <w:r>
+        <w:t>Теперь</w:t>
+      </w:r>
+      <w:r>
+        <w:t xml:space="preserve"> осуществим удаление</w:t>
+      </w:r>
+      <w:r>
+        <w:t xml:space="preserve">. </w:t>
+      </w:r>
+      <w:r>
+        <w:t>Оно будет производится рекурсивно, начиная с терминальной вершины, соответствующей ключу: если текущая вершина не имеет дет</w:t>
+      </w:r>
+      <w:r>
+        <w:t xml:space="preserve">ей, то она подлежит удалению.  То есть, </w:t>
+      </w:r>
+      <w:r>
+        <w:rPr>
+          <w:lang w:val="en-US"/>
+        </w:rPr>
+        <w:t>HAMT</w:t>
+      </w:r>
+      <w:r>
+        <w:t xml:space="preserve"> </w:t>
+      </w:r>
+      <w:r>
+        <w:t>сжимает дерево сразу же после удаления, поэтому не хранит лишних узлов.</w:t>
+      </w:r>
+    </w:p>
+    <w:p>
+      <w:pPr>
+        <w:spacing w:after="160" w:line="259" w:lineRule="auto"/>
+        <w:jc w:val="left"/>
+      </w:pPr>
+      <w:r>
+        <w:t xml:space="preserve">Более строго </w:t>
+      </w:r>
+      <w:r>
+        <w:tab/>
+      </w:r>
+      <w:r>
+        <w:t xml:space="preserve">операции вставки, </w:t>
+      </w:r>
+      <w:r>
+        <w:t>поиска</w:t>
+      </w:r>
+      <w:r>
+        <w:t>, удаления</w:t>
+      </w:r>
+      <w:r>
+        <w:t xml:space="preserve"> можно описать следующим </w:t>
+      </w:r>
+      <w:r>
+        <w:t>образом.</w:t>
+      </w:r>
+      <w:r>
+        <w:t xml:space="preserve"> </w:t>
       </w:r>
     </w:p>
     <w:p>
@@ -7521,18 +7809,6 @@
         <w:ind w:left="708" w:firstLine="0"/>
         <w:jc w:val="left"/>
       </w:pPr>
-      <w:r>
-        <w:t xml:space="preserve">Более строго </w:t>
-      </w:r>
-      <w:r>
-        <w:tab/>
-      </w:r>
-      <w:r>
-        <w:t>операции вставки и поиска можно описать следующим образом.</w:t>
-      </w:r>
-      <w:r>
-        <w:t xml:space="preserve"> </w:t>
-      </w:r>
       <w:r>
         <w:rPr>
           <w:i/>
@@ -7771,7 +8047,7 @@
                 <w:rFonts w:ascii="Cambria Math" w:hAnsi="Cambria Math"/>
                 <w:lang w:val="en-US"/>
               </w:rPr>
-              <m:t>n</m:t>
+              <m:t>12</m:t>
             </m:r>
           </m:sub>
         </m:sSub>
@@ -7802,7 +8078,7 @@
                 <w:rFonts w:ascii="Cambria Math" w:hAnsi="Cambria Math"/>
                 <w:lang w:val="en-US"/>
               </w:rPr>
-              <m:t>t</m:t>
+              <m:t>n</m:t>
             </m:r>
           </m:e>
           <m:sub>
@@ -7900,7 +8176,7 @@
                 <w:rFonts w:ascii="Cambria Math" w:hAnsi="Cambria Math"/>
                 <w:lang w:val="en-US"/>
               </w:rPr>
-              <m:t>t</m:t>
+              <m:t>n</m:t>
             </m:r>
           </m:e>
           <m:sub>
@@ -8031,7 +8307,7 @@
                 <w:rFonts w:ascii="Cambria Math" w:eastAsiaTheme="minorEastAsia" w:hAnsi="Cambria Math"/>
                 <w:lang w:val="en-US"/>
               </w:rPr>
-              <m:t>t</m:t>
+              <m:t>n</m:t>
             </m:r>
             <m:ctrlPr>
               <w:rPr>
@@ -8138,7 +8414,81 @@
         <w:rPr>
           <w:rFonts w:eastAsiaTheme="minorEastAsia"/>
         </w:rPr>
-        <w:t xml:space="preserve">.  </w:t>
+        <w:t xml:space="preserve">, но уже </w:t>
+      </w:r>
+      <w:r>
+        <w:rPr>
+          <w:rFonts w:eastAsiaTheme="minorEastAsia"/>
+          <w:lang w:val="en-US"/>
+        </w:rPr>
+        <w:t>c</w:t>
+      </w:r>
+      <w:r>
+        <w:rPr>
+          <w:rFonts w:eastAsiaTheme="minorEastAsia"/>
+        </w:rPr>
+        <w:t xml:space="preserve"> узла</w:t>
+      </w:r>
+      <w:r>
+        <w:rPr>
+          <w:rFonts w:eastAsiaTheme="minorEastAsia"/>
+        </w:rPr>
+        <w:t xml:space="preserve"> </w:t>
+      </w:r>
+      <m:oMath>
+        <m:sSub>
+          <m:sSubPr>
+            <m:ctrlPr>
+              <w:rPr>
+                <w:rFonts w:ascii="Cambria Math" w:eastAsiaTheme="minorEastAsia" w:hAnsi="Cambria Math"/>
+                <w:i/>
+              </w:rPr>
+            </m:ctrlPr>
+          </m:sSubPr>
+          <m:e>
+            <m:r>
+              <w:rPr>
+                <w:rFonts w:ascii="Cambria Math" w:eastAsiaTheme="minorEastAsia" w:hAnsi="Cambria Math"/>
+                <w:lang w:val="en-US"/>
+              </w:rPr>
+              <m:t>n</m:t>
+            </m:r>
+            <m:ctrlPr>
+              <w:rPr>
+                <w:rFonts w:ascii="Cambria Math" w:eastAsiaTheme="minorEastAsia" w:hAnsi="Cambria Math"/>
+                <w:i/>
+                <w:lang w:val="en-US"/>
+              </w:rPr>
+            </m:ctrlPr>
+          </m:e>
+          <m:sub>
+            <m:r>
+              <w:rPr>
+                <w:rFonts w:ascii="Cambria Math" w:eastAsiaTheme="minorEastAsia" w:hAnsi="Cambria Math"/>
+                <w:lang w:val="en-US"/>
+              </w:rPr>
+              <m:t>j</m:t>
+            </m:r>
+          </m:sub>
+        </m:sSub>
+      </m:oMath>
+      <w:r>
+        <w:rPr>
+          <w:rFonts w:eastAsiaTheme="minorEastAsia"/>
+        </w:rPr>
+        <w:t>.</w:t>
+      </w:r>
+      <w:r>
+        <w:rPr>
+          <w:rFonts w:eastAsiaTheme="minorEastAsia"/>
+        </w:rPr>
+        <w:t xml:space="preserve"> </w:t>
+      </w:r>
+      <w:r>
+        <w:rPr>
+          <w:rFonts w:eastAsiaTheme="minorEastAsia"/>
+        </w:rPr>
+        <w:t xml:space="preserve">  </w:t>
       </w:r>
     </w:p>
     <w:p>
@@ -8157,7 +8507,59 @@
         <w:rPr>
           <w:rFonts w:eastAsiaTheme="minorEastAsia"/>
         </w:rPr>
-        <w:t>если у текущего узла есть терминальный ребёнок</w:t>
+        <w:lastRenderedPageBreak/>
+        <w:t xml:space="preserve">если </w:t>
+      </w:r>
+      <m:oMath>
+        <m:r>
+          <w:rPr>
+            <w:rFonts w:ascii="Cambria Math" w:eastAsiaTheme="minorEastAsia" w:hAnsi="Cambria Math"/>
+            <w:lang w:val="en-US"/>
+          </w:rPr>
+          <m:t>s</m:t>
+        </m:r>
+        <m:r>
+          <w:rPr>
+            <w:rFonts w:ascii="Cambria Math" w:eastAsiaTheme="minorEastAsia" w:hAnsi="Cambria Math"/>
+          </w:rPr>
+          <m:t xml:space="preserve"> &lt; 11</m:t>
+        </m:r>
+      </m:oMath>
+      <w:r>
+        <w:rPr>
+          <w:rFonts w:eastAsiaTheme="minorEastAsia"/>
+        </w:rPr>
+        <w:t xml:space="preserve"> </w:t>
+      </w:r>
+      <w:r>
+        <w:rPr>
+          <w:rFonts w:eastAsiaTheme="minorEastAsia"/>
+        </w:rPr>
+        <w:t>(т</w:t>
+      </w:r>
+      <w:r>
+        <w:rPr>
+          <w:rFonts w:eastAsiaTheme="minorEastAsia"/>
+        </w:rPr>
+        <w:t xml:space="preserve">о есть, мы находимся ниже </w:t>
+      </w:r>
+      <w:r>
+        <w:rPr>
+          <w:rFonts w:eastAsiaTheme="minorEastAsia"/>
+        </w:rPr>
+        <w:t xml:space="preserve">предпоследнего уровня </w:t>
+      </w:r>
+      <w:r>
+        <w:rPr>
+          <w:rFonts w:eastAsiaTheme="minorEastAsia"/>
+        </w:rPr>
+        <w:t xml:space="preserve">глубины дерева) и </w:t>
+      </w:r>
+      <w:r>
+        <w:rPr>
+          <w:rFonts w:eastAsiaTheme="minorEastAsia"/>
+        </w:rPr>
+        <w:t>у текущего узла есть терминальный ребёнок</w:t>
       </w:r>
       <w:r>
         <w:rPr>
@@ -8298,7 +8700,13 @@
         <w:rPr>
           <w:rFonts w:eastAsiaTheme="minorEastAsia"/>
         </w:rPr>
-        <w:t xml:space="preserve">. Если да, то заменяем </w:t>
+        <w:t>.</w:t>
+      </w:r>
+      <w:r>
+        <w:rPr>
+          <w:rFonts w:eastAsiaTheme="minorEastAsia"/>
+        </w:rPr>
+        <w:t xml:space="preserve"> Если да, то заменяем </w:t>
       </w:r>
       <m:oMath>
         <m:sSub>
@@ -8491,25 +8899,686 @@
     </w:p>
     <w:p>
       <w:pPr>
+        <w:pStyle w:val="aa"/>
+        <w:numPr>
+          <w:ilvl w:val="0"/>
+          <w:numId w:val="22"/>
+        </w:numPr>
+        <w:spacing w:after="160" w:line="259" w:lineRule="auto"/>
+        <w:rPr>
+          <w:rFonts w:eastAsiaTheme="minorEastAsia"/>
+        </w:rPr>
+      </w:pPr>
+      <w:r>
+        <w:rPr>
+          <w:rFonts w:eastAsiaTheme="minorEastAsia"/>
+        </w:rPr>
+        <w:t xml:space="preserve">если </w:t>
+      </w:r>
+      <m:oMath>
+        <m:r>
+          <w:rPr>
+            <w:rFonts w:ascii="Cambria Math" w:eastAsiaTheme="minorEastAsia" w:hAnsi="Cambria Math"/>
+            <w:lang w:val="en-US"/>
+          </w:rPr>
+          <m:t>s</m:t>
+        </m:r>
+        <m:r>
+          <w:rPr>
+            <w:rFonts w:ascii="Cambria Math" w:eastAsiaTheme="minorEastAsia" w:hAnsi="Cambria Math"/>
+          </w:rPr>
+          <m:t>=</m:t>
+        </m:r>
+        <m:r>
+          <w:rPr>
+            <w:rFonts w:ascii="Cambria Math" w:eastAsiaTheme="minorEastAsia" w:hAnsi="Cambria Math"/>
+          </w:rPr>
+          <m:t>11</m:t>
+        </m:r>
+      </m:oMath>
+      <w:r>
+        <w:rPr>
+          <w:rFonts w:eastAsiaTheme="minorEastAsia"/>
+        </w:rPr>
+        <w:t xml:space="preserve"> </w:t>
+      </w:r>
+      <w:r>
+        <w:rPr>
+          <w:rFonts w:eastAsiaTheme="minorEastAsia"/>
+        </w:rPr>
+        <w:t>(т</w:t>
+      </w:r>
+      <w:r>
+        <w:rPr>
+          <w:rFonts w:eastAsiaTheme="minorEastAsia"/>
+        </w:rPr>
+        <w:t xml:space="preserve">о есть, мы находимся </w:t>
+      </w:r>
+      <w:r>
+        <w:rPr>
+          <w:rFonts w:eastAsiaTheme="minorEastAsia"/>
+        </w:rPr>
+        <w:t xml:space="preserve">на </w:t>
+      </w:r>
+      <w:r>
+        <w:rPr>
+          <w:rFonts w:eastAsiaTheme="minorEastAsia"/>
+        </w:rPr>
+        <w:t>предпоследнем уровне</w:t>
+      </w:r>
+      <w:r>
+        <w:rPr>
+          <w:rFonts w:eastAsiaTheme="minorEastAsia"/>
+        </w:rPr>
+        <w:t xml:space="preserve"> глубины дерева) и </w:t>
+      </w:r>
+      <w:r>
+        <w:rPr>
+          <w:rFonts w:eastAsiaTheme="minorEastAsia"/>
+        </w:rPr>
+        <w:t xml:space="preserve">у текущего узла есть терминальный ребёнок с ключом и значением </w:t>
+      </w:r>
+      <m:oMath>
+        <m:r>
+          <w:rPr>
+            <w:rFonts w:ascii="Cambria Math" w:eastAsiaTheme="minorEastAsia" w:hAnsi="Cambria Math"/>
+          </w:rPr>
+          <m:t>(</m:t>
+        </m:r>
+        <m:sSub>
+          <m:sSubPr>
+            <m:ctrlPr>
+              <w:rPr>
+                <w:rFonts w:ascii="Cambria Math" w:eastAsiaTheme="minorEastAsia" w:hAnsi="Cambria Math"/>
+                <w:i/>
+              </w:rPr>
+            </m:ctrlPr>
+          </m:sSubPr>
+          <m:e>
+            <m:r>
+              <w:rPr>
+                <w:rFonts w:ascii="Cambria Math" w:eastAsiaTheme="minorEastAsia" w:hAnsi="Cambria Math"/>
+                <w:lang w:val="en-US"/>
+              </w:rPr>
+              <m:t>k</m:t>
+            </m:r>
+          </m:e>
+          <m:sub>
+            <m:r>
+              <w:rPr>
+                <w:rFonts w:ascii="Cambria Math" w:eastAsiaTheme="minorEastAsia" w:hAnsi="Cambria Math"/>
+              </w:rPr>
+              <m:t>1</m:t>
+            </m:r>
+          </m:sub>
+        </m:sSub>
+        <m:r>
+          <w:rPr>
+            <w:rFonts w:ascii="Cambria Math" w:eastAsiaTheme="minorEastAsia" w:hAnsi="Cambria Math"/>
+          </w:rPr>
+          <m:t xml:space="preserve">, </m:t>
+        </m:r>
+        <m:sSub>
+          <m:sSubPr>
+            <m:ctrlPr>
+              <w:rPr>
+                <w:rFonts w:ascii="Cambria Math" w:eastAsiaTheme="minorEastAsia" w:hAnsi="Cambria Math"/>
+                <w:i/>
+              </w:rPr>
+            </m:ctrlPr>
+          </m:sSubPr>
+          <m:e>
+            <m:r>
+              <w:rPr>
+                <w:rFonts w:ascii="Cambria Math" w:eastAsiaTheme="minorEastAsia" w:hAnsi="Cambria Math"/>
+                <w:lang w:val="en-US"/>
+              </w:rPr>
+              <m:t>v</m:t>
+            </m:r>
+          </m:e>
+          <m:sub>
+            <m:r>
+              <w:rPr>
+                <w:rFonts w:ascii="Cambria Math" w:eastAsiaTheme="minorEastAsia" w:hAnsi="Cambria Math"/>
+              </w:rPr>
+              <m:t>1</m:t>
+            </m:r>
+          </m:sub>
+        </m:sSub>
+        <m:r>
+          <w:rPr>
+            <w:rFonts w:ascii="Cambria Math" w:eastAsiaTheme="minorEastAsia" w:hAnsi="Cambria Math"/>
+          </w:rPr>
+          <m:t>)</m:t>
+        </m:r>
+      </m:oMath>
+      <w:r>
+        <w:rPr>
+          <w:rFonts w:eastAsiaTheme="minorEastAsia"/>
+        </w:rPr>
+        <w:t>,</w:t>
+      </w:r>
+      <w:r>
+        <w:rPr>
+          <w:rFonts w:eastAsiaTheme="minorEastAsia"/>
+        </w:rPr>
+        <w:t xml:space="preserve"> т</w:t>
+      </w:r>
+      <w:r>
+        <w:rPr>
+          <w:rFonts w:eastAsiaTheme="minorEastAsia"/>
+        </w:rPr>
+        <w:t>о мы заменяем его на терминальн</w:t>
+      </w:r>
+      <w:r>
+        <w:rPr>
+          <w:rFonts w:eastAsiaTheme="minorEastAsia"/>
+        </w:rPr>
+        <w:t>ый</w:t>
+      </w:r>
+      <w:r>
+        <w:rPr>
+          <w:rFonts w:eastAsiaTheme="minorEastAsia"/>
+        </w:rPr>
+        <w:t xml:space="preserve"> узел-список, состоящий из </w:t>
+      </w:r>
+      <m:oMath>
+        <m:d>
+          <m:dPr>
+            <m:ctrlPr>
+              <w:rPr>
+                <w:rFonts w:ascii="Cambria Math" w:eastAsiaTheme="minorEastAsia" w:hAnsi="Cambria Math"/>
+                <w:i/>
+              </w:rPr>
+            </m:ctrlPr>
+          </m:dPr>
+          <m:e>
+            <m:sSub>
+              <m:sSubPr>
+                <m:ctrlPr>
+                  <w:rPr>
+                    <w:rFonts w:ascii="Cambria Math" w:eastAsiaTheme="minorEastAsia" w:hAnsi="Cambria Math"/>
+                    <w:i/>
+                  </w:rPr>
+                </m:ctrlPr>
+              </m:sSubPr>
+              <m:e>
+                <m:r>
+                  <w:rPr>
+                    <w:rFonts w:ascii="Cambria Math" w:eastAsiaTheme="minorEastAsia" w:hAnsi="Cambria Math"/>
+                    <w:lang w:val="en-US"/>
+                  </w:rPr>
+                  <m:t>k</m:t>
+                </m:r>
+              </m:e>
+              <m:sub>
+                <m:r>
+                  <w:rPr>
+                    <w:rFonts w:ascii="Cambria Math" w:eastAsiaTheme="minorEastAsia" w:hAnsi="Cambria Math"/>
+                  </w:rPr>
+                  <m:t>1</m:t>
+                </m:r>
+              </m:sub>
+            </m:sSub>
+            <m:r>
+              <w:rPr>
+                <w:rFonts w:ascii="Cambria Math" w:eastAsiaTheme="minorEastAsia" w:hAnsi="Cambria Math"/>
+              </w:rPr>
+              <m:t xml:space="preserve">, </m:t>
+            </m:r>
+            <m:sSub>
+              <m:sSubPr>
+                <m:ctrlPr>
+                  <w:rPr>
+                    <w:rFonts w:ascii="Cambria Math" w:eastAsiaTheme="minorEastAsia" w:hAnsi="Cambria Math"/>
+                    <w:i/>
+                  </w:rPr>
+                </m:ctrlPr>
+              </m:sSubPr>
+              <m:e>
+                <m:r>
+                  <w:rPr>
+                    <w:rFonts w:ascii="Cambria Math" w:eastAsiaTheme="minorEastAsia" w:hAnsi="Cambria Math"/>
+                    <w:lang w:val="en-US"/>
+                  </w:rPr>
+                  <m:t>v</m:t>
+                </m:r>
+              </m:e>
+              <m:sub>
+                <m:r>
+                  <w:rPr>
+                    <w:rFonts w:ascii="Cambria Math" w:eastAsiaTheme="minorEastAsia" w:hAnsi="Cambria Math"/>
+                  </w:rPr>
+                  <m:t>1</m:t>
+                </m:r>
+              </m:sub>
+            </m:sSub>
+          </m:e>
+        </m:d>
+        <m:r>
+          <w:rPr>
+            <w:rFonts w:ascii="Cambria Math" w:eastAsiaTheme="minorEastAsia" w:hAnsi="Cambria Math"/>
+          </w:rPr>
+          <m:t xml:space="preserve">, </m:t>
+        </m:r>
+      </m:oMath>
+      <w:r>
+        <w:rPr>
+          <w:rFonts w:eastAsiaTheme="minorEastAsia"/>
+        </w:rPr>
+        <w:t xml:space="preserve"> </w:t>
+      </w:r>
+      <m:oMath>
+        <m:d>
+          <m:dPr>
+            <m:ctrlPr>
+              <w:rPr>
+                <w:rFonts w:ascii="Cambria Math" w:eastAsiaTheme="minorEastAsia" w:hAnsi="Cambria Math"/>
+                <w:i/>
+              </w:rPr>
+            </m:ctrlPr>
+          </m:dPr>
+          <m:e>
+            <m:r>
+              <w:rPr>
+                <w:rFonts w:ascii="Cambria Math" w:eastAsiaTheme="minorEastAsia" w:hAnsi="Cambria Math"/>
+                <w:lang w:val="en-US"/>
+              </w:rPr>
+              <m:t>k</m:t>
+            </m:r>
+            <m:r>
+              <w:rPr>
+                <w:rFonts w:ascii="Cambria Math" w:eastAsiaTheme="minorEastAsia" w:hAnsi="Cambria Math"/>
+              </w:rPr>
+              <m:t xml:space="preserve">, </m:t>
+            </m:r>
+            <m:r>
+              <w:rPr>
+                <w:rFonts w:ascii="Cambria Math" w:eastAsiaTheme="minorEastAsia" w:hAnsi="Cambria Math"/>
+                <w:lang w:val="en-US"/>
+              </w:rPr>
+              <m:t>v</m:t>
+            </m:r>
+          </m:e>
+        </m:d>
+        <m:r>
+          <w:rPr>
+            <w:rFonts w:ascii="Cambria Math" w:eastAsiaTheme="minorEastAsia" w:hAnsi="Cambria Math"/>
+          </w:rPr>
+          <m:t>.</m:t>
+        </m:r>
+      </m:oMath>
+    </w:p>
+    <w:p>
+      <w:pPr>
+        <w:pStyle w:val="aa"/>
+        <w:numPr>
+          <w:ilvl w:val="0"/>
+          <w:numId w:val="22"/>
+        </w:numPr>
+        <w:spacing w:after="160" w:line="259" w:lineRule="auto"/>
+        <w:rPr>
+          <w:rFonts w:eastAsiaTheme="minorEastAsia"/>
+        </w:rPr>
+      </w:pPr>
+      <w:r>
+        <w:rPr>
+          <w:rFonts w:eastAsiaTheme="minorEastAsia"/>
+        </w:rPr>
+        <w:t xml:space="preserve">если </w:t>
+      </w:r>
+      <m:oMath>
+        <m:r>
+          <w:rPr>
+            <w:rFonts w:ascii="Cambria Math" w:eastAsiaTheme="minorEastAsia" w:hAnsi="Cambria Math"/>
+            <w:lang w:val="en-US"/>
+          </w:rPr>
+          <m:t>s</m:t>
+        </m:r>
+        <m:r>
+          <w:rPr>
+            <w:rFonts w:ascii="Cambria Math" w:eastAsiaTheme="minorEastAsia" w:hAnsi="Cambria Math"/>
+          </w:rPr>
+          <m:t>= 11</m:t>
+        </m:r>
+      </m:oMath>
+      <w:r>
+        <w:rPr>
+          <w:rFonts w:eastAsiaTheme="minorEastAsia"/>
+        </w:rPr>
+        <w:t xml:space="preserve"> (то есть, мы находимся на предпоследнем уровне глубины дерева) и у текущего узла есть терминальный</w:t>
+      </w:r>
+      <w:r>
+        <w:rPr>
+          <w:rFonts w:eastAsiaTheme="minorEastAsia"/>
+        </w:rPr>
+        <w:t xml:space="preserve"> узел-список</w:t>
+      </w:r>
+      <w:r>
+        <w:rPr>
+          <w:rFonts w:eastAsiaTheme="minorEastAsia"/>
+        </w:rPr>
+        <w:t xml:space="preserve"> ребёнок</w:t>
+      </w:r>
+      <w:r>
+        <w:rPr>
+          <w:rFonts w:eastAsiaTheme="minorEastAsia"/>
+        </w:rPr>
+        <w:t>, то проверяем есть ли в этом списке</w:t>
+      </w:r>
+      <w:r>
+        <w:rPr>
+          <w:rFonts w:eastAsiaTheme="minorEastAsia"/>
+        </w:rPr>
+        <w:t xml:space="preserve"> пара</w:t>
+      </w:r>
+      <w:r>
+        <w:rPr>
+          <w:rFonts w:eastAsiaTheme="minorEastAsia"/>
+        </w:rPr>
+        <w:t xml:space="preserve"> </w:t>
+      </w:r>
+      <m:oMath>
+        <m:sSub>
+          <m:sSubPr>
+            <m:ctrlPr>
+              <w:rPr>
+                <w:rFonts w:ascii="Cambria Math" w:eastAsiaTheme="minorEastAsia" w:hAnsi="Cambria Math"/>
+                <w:i/>
+              </w:rPr>
+            </m:ctrlPr>
+          </m:sSubPr>
+          <m:e>
+            <m:r>
+              <w:rPr>
+                <w:rFonts w:ascii="Cambria Math" w:eastAsiaTheme="minorEastAsia" w:hAnsi="Cambria Math"/>
+              </w:rPr>
+              <m:t>(</m:t>
+            </m:r>
+            <m:r>
+              <w:rPr>
+                <w:rFonts w:ascii="Cambria Math" w:eastAsiaTheme="minorEastAsia" w:hAnsi="Cambria Math"/>
+                <w:lang w:val="en-US"/>
+              </w:rPr>
+              <m:t>k</m:t>
+            </m:r>
+          </m:e>
+          <m:sub>
+            <m:r>
+              <w:rPr>
+                <w:rFonts w:ascii="Cambria Math" w:eastAsiaTheme="minorEastAsia" w:hAnsi="Cambria Math"/>
+              </w:rPr>
+              <m:t>1</m:t>
+            </m:r>
+          </m:sub>
+        </m:sSub>
+        <m:r>
+          <w:rPr>
+            <w:rFonts w:ascii="Cambria Math" w:eastAsiaTheme="minorEastAsia" w:hAnsi="Cambria Math"/>
+          </w:rPr>
+          <m:t>,</m:t>
+        </m:r>
+        <m:sSub>
+          <m:sSubPr>
+            <m:ctrlPr>
+              <w:rPr>
+                <w:rFonts w:ascii="Cambria Math" w:eastAsiaTheme="minorEastAsia" w:hAnsi="Cambria Math"/>
+                <w:i/>
+              </w:rPr>
+            </m:ctrlPr>
+          </m:sSubPr>
+          <m:e>
+            <m:r>
+              <w:rPr>
+                <w:rFonts w:ascii="Cambria Math" w:eastAsiaTheme="minorEastAsia" w:hAnsi="Cambria Math"/>
+              </w:rPr>
+              <m:t>v</m:t>
+            </m:r>
+          </m:e>
+          <m:sub>
+            <m:r>
+              <w:rPr>
+                <w:rFonts w:ascii="Cambria Math" w:eastAsiaTheme="minorEastAsia" w:hAnsi="Cambria Math"/>
+              </w:rPr>
+              <m:t>1</m:t>
+            </m:r>
+          </m:sub>
+        </m:sSub>
+        <m:r>
+          <w:rPr>
+            <w:rFonts w:ascii="Cambria Math" w:eastAsiaTheme="minorEastAsia" w:hAnsi="Cambria Math"/>
+          </w:rPr>
+          <m:t>)</m:t>
+        </m:r>
+      </m:oMath>
+      <w:r>
+        <w:rPr>
+          <w:rFonts w:eastAsiaTheme="minorEastAsia"/>
+        </w:rPr>
+        <w:t>,</w:t>
+      </w:r>
+      <w:r>
+        <w:rPr>
+          <w:rFonts w:eastAsiaTheme="minorEastAsia"/>
+        </w:rPr>
+        <w:t xml:space="preserve"> где </w:t>
+      </w:r>
+      <m:oMath>
+        <m:r>
+          <w:rPr>
+            <w:rFonts w:ascii="Cambria Math" w:eastAsiaTheme="minorEastAsia" w:hAnsi="Cambria Math"/>
+            <w:lang w:val="en-US"/>
+          </w:rPr>
+          <m:t>k</m:t>
+        </m:r>
+        <m:r>
+          <w:rPr>
+            <w:rFonts w:ascii="Cambria Math" w:eastAsiaTheme="minorEastAsia" w:hAnsi="Cambria Math"/>
+          </w:rPr>
+          <m:t xml:space="preserve"> = </m:t>
+        </m:r>
+        <m:sSub>
+          <m:sSubPr>
+            <m:ctrlPr>
+              <w:rPr>
+                <w:rFonts w:ascii="Cambria Math" w:eastAsiaTheme="minorEastAsia" w:hAnsi="Cambria Math"/>
+                <w:i/>
+              </w:rPr>
+            </m:ctrlPr>
+          </m:sSubPr>
+          <m:e>
+            <m:r>
+              <w:rPr>
+                <w:rFonts w:ascii="Cambria Math" w:eastAsiaTheme="minorEastAsia" w:hAnsi="Cambria Math"/>
+                <w:lang w:val="en-US"/>
+              </w:rPr>
+              <m:t>k</m:t>
+            </m:r>
+          </m:e>
+          <m:sub>
+            <m:r>
+              <w:rPr>
+                <w:rFonts w:ascii="Cambria Math" w:eastAsiaTheme="minorEastAsia" w:hAnsi="Cambria Math"/>
+              </w:rPr>
+              <m:t>1</m:t>
+            </m:r>
+          </m:sub>
+        </m:sSub>
+      </m:oMath>
+      <w:r>
+        <w:rPr>
+          <w:rFonts w:eastAsiaTheme="minorEastAsia"/>
+        </w:rPr>
+        <w:t>. Если имеется,</w:t>
+      </w:r>
+      <w:r>
+        <w:rPr>
+          <w:rFonts w:eastAsiaTheme="minorEastAsia"/>
+        </w:rPr>
+        <w:t xml:space="preserve"> то</w:t>
+      </w:r>
+      <w:r>
+        <w:rPr>
+          <w:rFonts w:eastAsiaTheme="minorEastAsia"/>
+        </w:rPr>
+        <w:t xml:space="preserve"> </w:t>
+      </w:r>
+      <w:r>
+        <w:rPr>
+          <w:rFonts w:eastAsiaTheme="minorEastAsia"/>
+        </w:rPr>
+        <w:t xml:space="preserve">заменяем </w:t>
+      </w:r>
+      <m:oMath>
+        <m:sSub>
+          <m:sSubPr>
+            <m:ctrlPr>
+              <w:rPr>
+                <w:rFonts w:ascii="Cambria Math" w:eastAsiaTheme="minorEastAsia" w:hAnsi="Cambria Math"/>
+                <w:i/>
+              </w:rPr>
+            </m:ctrlPr>
+          </m:sSubPr>
+          <m:e>
+            <m:r>
+              <w:rPr>
+                <w:rFonts w:ascii="Cambria Math" w:eastAsiaTheme="minorEastAsia" w:hAnsi="Cambria Math"/>
+              </w:rPr>
+              <m:t>v</m:t>
+            </m:r>
+          </m:e>
+          <m:sub>
+            <m:r>
+              <w:rPr>
+                <w:rFonts w:ascii="Cambria Math" w:eastAsiaTheme="minorEastAsia" w:hAnsi="Cambria Math"/>
+              </w:rPr>
+              <m:t>1</m:t>
+            </m:r>
+          </m:sub>
+        </m:sSub>
+      </m:oMath>
+      <w:r>
+        <w:rPr>
+          <w:rFonts w:eastAsiaTheme="minorEastAsia"/>
+        </w:rPr>
+        <w:t xml:space="preserve"> на </w:t>
+      </w:r>
+      <m:oMath>
+        <m:r>
+          <w:rPr>
+            <w:rFonts w:ascii="Cambria Math" w:eastAsiaTheme="minorEastAsia" w:hAnsi="Cambria Math"/>
+            <w:lang w:val="en-US"/>
+          </w:rPr>
+          <m:t>v</m:t>
+        </m:r>
+      </m:oMath>
+      <w:r>
+        <w:rPr>
+          <w:rFonts w:eastAsiaTheme="minorEastAsia"/>
+        </w:rPr>
+        <w:t>. Иначе, добавляем в список новую</w:t>
+      </w:r>
+      <m:oMath>
+        <m:sSub>
+          <m:sSubPr>
+            <m:ctrlPr>
+              <w:rPr>
+                <w:rFonts w:ascii="Cambria Math" w:eastAsiaTheme="minorEastAsia" w:hAnsi="Cambria Math"/>
+                <w:i/>
+              </w:rPr>
+            </m:ctrlPr>
+          </m:sSubPr>
+          <m:e>
+            <m:r>
+              <w:rPr>
+                <w:rFonts w:ascii="Cambria Math" w:eastAsiaTheme="minorEastAsia" w:hAnsi="Cambria Math"/>
+              </w:rPr>
+              <m:t>(</m:t>
+            </m:r>
+            <m:r>
+              <w:rPr>
+                <w:rFonts w:ascii="Cambria Math" w:eastAsiaTheme="minorEastAsia" w:hAnsi="Cambria Math"/>
+                <w:lang w:val="en-US"/>
+              </w:rPr>
+              <m:t>k</m:t>
+            </m:r>
+          </m:e>
+          <m:sub>
+            <m:r>
+              <w:rPr>
+                <w:rFonts w:ascii="Cambria Math" w:eastAsiaTheme="minorEastAsia" w:hAnsi="Cambria Math"/>
+              </w:rPr>
+              <m:t>1</m:t>
+            </m:r>
+          </m:sub>
+        </m:sSub>
+        <m:r>
+          <w:rPr>
+            <w:rFonts w:ascii="Cambria Math" w:eastAsiaTheme="minorEastAsia" w:hAnsi="Cambria Math"/>
+          </w:rPr>
+          <m:t>,</m:t>
+        </m:r>
+        <m:sSub>
+          <m:sSubPr>
+            <m:ctrlPr>
+              <w:rPr>
+                <w:rFonts w:ascii="Cambria Math" w:eastAsiaTheme="minorEastAsia" w:hAnsi="Cambria Math"/>
+                <w:i/>
+              </w:rPr>
+            </m:ctrlPr>
+          </m:sSubPr>
+          <m:e>
+            <m:r>
+              <w:rPr>
+                <w:rFonts w:ascii="Cambria Math" w:eastAsiaTheme="minorEastAsia" w:hAnsi="Cambria Math"/>
+              </w:rPr>
+              <m:t>v</m:t>
+            </m:r>
+          </m:e>
+          <m:sub>
+            <m:r>
+              <w:rPr>
+                <w:rFonts w:ascii="Cambria Math" w:eastAsiaTheme="minorEastAsia" w:hAnsi="Cambria Math"/>
+              </w:rPr>
+              <m:t>1</m:t>
+            </m:r>
+          </m:sub>
+        </m:sSub>
+        <m:r>
+          <w:rPr>
+            <w:rFonts w:ascii="Cambria Math" w:eastAsiaTheme="minorEastAsia" w:hAnsi="Cambria Math"/>
+          </w:rPr>
+          <m:t>)</m:t>
+        </m:r>
+      </m:oMath>
+      <w:r>
+        <w:rPr>
+          <w:rFonts w:eastAsiaTheme="minorEastAsia"/>
+        </w:rPr>
+        <w:t xml:space="preserve"> </w:t>
+      </w:r>
+    </w:p>
+    <w:p>
+      <w:pPr>
         <w:spacing w:after="160" w:line="259" w:lineRule="auto"/>
         <w:ind w:firstLine="708"/>
         <w:rPr>
           <w:rFonts w:eastAsiaTheme="minorEastAsia"/>
         </w:rPr>
       </w:pPr>
-      <w:commentRangeStart w:id="34"/>
+      <w:commentRangeStart w:id="35"/>
       <w:r>
         <w:rPr>
           <w:i/>
         </w:rPr>
         <w:t>Поиск</w:t>
       </w:r>
-      <w:commentRangeEnd w:id="34"/>
+      <w:commentRangeEnd w:id="35"/>
       <w:r>
         <w:rPr>
           <w:rStyle w:val="af"/>
         </w:rPr>
-        <w:commentReference w:id="34"/>
+        <w:commentReference w:id="35"/>
       </w:r>
       <w:r>
         <w:rPr>
@@ -8749,7 +9818,7 @@
                 <w:rFonts w:ascii="Cambria Math" w:hAnsi="Cambria Math"/>
                 <w:lang w:val="en-US"/>
               </w:rPr>
-              <m:t>t</m:t>
+              <m:t>n</m:t>
             </m:r>
           </m:e>
           <m:sub>
@@ -8855,7 +9924,7 @@
                 <w:rFonts w:ascii="Cambria Math" w:hAnsi="Cambria Math"/>
                 <w:lang w:val="en-US"/>
               </w:rPr>
-              <m:t>t</m:t>
+              <m:t>n</m:t>
             </m:r>
           </m:e>
           <m:sub>
@@ -8952,7 +10021,7 @@
                 <w:rFonts w:ascii="Cambria Math" w:eastAsiaTheme="minorEastAsia" w:hAnsi="Cambria Math"/>
                 <w:lang w:val="en-US"/>
               </w:rPr>
-              <m:t>t</m:t>
+              <m:t>n</m:t>
             </m:r>
             <m:ctrlPr>
               <w:rPr>
@@ -9060,7 +10129,7 @@
                 <w:rFonts w:ascii="Cambria Math" w:eastAsiaTheme="minorEastAsia" w:hAnsi="Cambria Math"/>
                 <w:lang w:val="en-US"/>
               </w:rPr>
-              <m:t>t</m:t>
+              <m:t>n</m:t>
             </m:r>
             <m:ctrlPr>
               <w:rPr>
@@ -9104,7 +10173,158 @@
         <w:rPr>
           <w:rFonts w:eastAsiaTheme="minorEastAsia"/>
         </w:rPr>
-        <w:t xml:space="preserve">если у текущего узла есть терминальный ребёнок с ключом и значением </w:t>
+        <w:t>если у текущего узла есть терминальн</w:t>
+      </w:r>
+      <w:r>
+        <w:rPr>
+          <w:rFonts w:eastAsiaTheme="minorEastAsia"/>
+        </w:rPr>
+        <w:t>ый ребёнок с ключом и значением</w:t>
+      </w:r>
+      <w:r>
+        <w:rPr>
+          <w:rFonts w:eastAsiaTheme="minorEastAsia"/>
+        </w:rPr>
+        <w:t xml:space="preserve">, то </w:t>
+      </w:r>
+      <w:r>
+        <w:rPr>
+          <w:rFonts w:eastAsiaTheme="minorEastAsia"/>
+        </w:rPr>
+        <w:t xml:space="preserve">проверяем есть ли в этом списке пара </w:t>
+      </w:r>
+      <m:oMath>
+        <m:sSub>
+          <m:sSubPr>
+            <m:ctrlPr>
+              <w:rPr>
+                <w:rFonts w:ascii="Cambria Math" w:eastAsiaTheme="minorEastAsia" w:hAnsi="Cambria Math"/>
+                <w:i/>
+              </w:rPr>
+            </m:ctrlPr>
+          </m:sSubPr>
+          <m:e>
+            <m:r>
+              <w:rPr>
+                <w:rFonts w:ascii="Cambria Math" w:eastAsiaTheme="minorEastAsia" w:hAnsi="Cambria Math"/>
+              </w:rPr>
+              <m:t>(</m:t>
+            </m:r>
+            <m:r>
+              <w:rPr>
+                <w:rFonts w:ascii="Cambria Math" w:eastAsiaTheme="minorEastAsia" w:hAnsi="Cambria Math"/>
+                <w:lang w:val="en-US"/>
+              </w:rPr>
+              <m:t>k</m:t>
+            </m:r>
+          </m:e>
+          <m:sub>
+            <m:r>
+              <w:rPr>
+                <w:rFonts w:ascii="Cambria Math" w:eastAsiaTheme="minorEastAsia" w:hAnsi="Cambria Math"/>
+              </w:rPr>
+              <m:t>1</m:t>
+            </m:r>
+          </m:sub>
+        </m:sSub>
+        <m:r>
+          <w:rPr>
+            <w:rFonts w:ascii="Cambria Math" w:eastAsiaTheme="minorEastAsia" w:hAnsi="Cambria Math"/>
+          </w:rPr>
+          <m:t>,</m:t>
+        </m:r>
+        <m:sSub>
+          <m:sSubPr>
+            <m:ctrlPr>
+              <w:rPr>
+                <w:rFonts w:ascii="Cambria Math" w:eastAsiaTheme="minorEastAsia" w:hAnsi="Cambria Math"/>
+                <w:i/>
+              </w:rPr>
+            </m:ctrlPr>
+          </m:sSubPr>
+          <m:e>
+            <m:r>
+              <w:rPr>
+                <w:rFonts w:ascii="Cambria Math" w:eastAsiaTheme="minorEastAsia" w:hAnsi="Cambria Math"/>
+              </w:rPr>
+              <m:t>v</m:t>
+            </m:r>
+          </m:e>
+          <m:sub>
+            <m:r>
+              <w:rPr>
+                <w:rFonts w:ascii="Cambria Math" w:eastAsiaTheme="minorEastAsia" w:hAnsi="Cambria Math"/>
+              </w:rPr>
+              <m:t>1</m:t>
+            </m:r>
+          </m:sub>
+        </m:sSub>
+        <m:r>
+          <w:rPr>
+            <w:rFonts w:ascii="Cambria Math" w:eastAsiaTheme="minorEastAsia" w:hAnsi="Cambria Math"/>
+          </w:rPr>
+          <m:t>)</m:t>
+        </m:r>
+      </m:oMath>
+      <w:r>
+        <w:rPr>
+          <w:rFonts w:eastAsiaTheme="minorEastAsia"/>
+        </w:rPr>
+        <w:t xml:space="preserve">, где </w:t>
+      </w:r>
+      <m:oMath>
+        <m:r>
+          <w:rPr>
+            <w:rFonts w:ascii="Cambria Math" w:eastAsiaTheme="minorEastAsia" w:hAnsi="Cambria Math"/>
+            <w:lang w:val="en-US"/>
+          </w:rPr>
+          <m:t>k</m:t>
+        </m:r>
+        <m:r>
+          <w:rPr>
+            <w:rFonts w:ascii="Cambria Math" w:eastAsiaTheme="minorEastAsia" w:hAnsi="Cambria Math"/>
+          </w:rPr>
+          <m:t xml:space="preserve"> = </m:t>
+        </m:r>
+        <m:sSub>
+          <m:sSubPr>
+            <m:ctrlPr>
+              <w:rPr>
+                <w:rFonts w:ascii="Cambria Math" w:eastAsiaTheme="minorEastAsia" w:hAnsi="Cambria Math"/>
+                <w:i/>
+              </w:rPr>
+            </m:ctrlPr>
+          </m:sSubPr>
+          <m:e>
+            <m:r>
+              <w:rPr>
+                <w:rFonts w:ascii="Cambria Math" w:eastAsiaTheme="minorEastAsia" w:hAnsi="Cambria Math"/>
+                <w:lang w:val="en-US"/>
+              </w:rPr>
+              <m:t>k</m:t>
+            </m:r>
+          </m:e>
+          <m:sub>
+            <m:r>
+              <w:rPr>
+                <w:rFonts w:ascii="Cambria Math" w:eastAsiaTheme="minorEastAsia" w:hAnsi="Cambria Math"/>
+              </w:rPr>
+              <m:t>1</m:t>
+            </m:r>
+          </m:sub>
+        </m:sSub>
+      </m:oMath>
+      <w:r>
+        <w:rPr>
+          <w:rFonts w:eastAsiaTheme="minorEastAsia"/>
+        </w:rPr>
+        <w:t>. Если да,</w:t>
+      </w:r>
+      <w:r>
+        <w:rPr>
+          <w:rFonts w:eastAsiaTheme="minorEastAsia"/>
+        </w:rPr>
+        <w:t xml:space="preserve"> то </w:t>
       </w:r>
       <m:oMath>
         <m:r>
@@ -9184,7 +10404,428 @@
         <w:rPr>
           <w:rFonts w:eastAsiaTheme="minorEastAsia"/>
         </w:rPr>
-        <w:t xml:space="preserve">, то проверяем не совпадает ли он с </w:t>
+        <w:t xml:space="preserve"> и есть искомая пара. </w:t>
+      </w:r>
+      <w:r>
+        <w:rPr>
+          <w:rFonts w:eastAsiaTheme="minorEastAsia"/>
+        </w:rPr>
+        <w:t xml:space="preserve">Иначе, </w:t>
+      </w:r>
+      <w:r>
+        <w:rPr>
+          <w:rFonts w:eastAsiaTheme="minorEastAsia"/>
+        </w:rPr>
+        <w:t>ключ/значения не найдены.</w:t>
+      </w:r>
+    </w:p>
+    <w:p>
+      <w:pPr>
+        <w:spacing w:after="160" w:line="259" w:lineRule="auto"/>
+        <w:rPr>
+          <w:rFonts w:eastAsiaTheme="minorEastAsia"/>
+        </w:rPr>
+      </w:pPr>
+      <w:r>
+        <w:rPr>
+          <w:rFonts w:eastAsiaTheme="minorEastAsia"/>
+          <w:i/>
+        </w:rPr>
+        <w:t>Удаление</w:t>
+      </w:r>
+      <w:r>
+        <w:rPr>
+          <w:rFonts w:eastAsiaTheme="minorEastAsia"/>
+        </w:rPr>
+        <w:t xml:space="preserve">: </w:t>
+      </w:r>
+      <w:r>
+        <w:t xml:space="preserve">пусть нам необходимо удалить ключ </w:t>
+      </w:r>
+      <m:oMath>
+        <m:r>
+          <w:rPr>
+            <w:rFonts w:ascii="Cambria Math" w:hAnsi="Cambria Math"/>
+            <w:lang w:val="en-US"/>
+          </w:rPr>
+          <m:t>k</m:t>
+        </m:r>
+      </m:oMath>
+      <w:r>
+        <w:t>. Произведём поиск этого ключа</w:t>
+      </w:r>
+      <w:r>
+        <w:rPr>
+          <w:rFonts w:eastAsiaTheme="minorEastAsia"/>
+        </w:rPr>
+        <w:t xml:space="preserve">. Если ключ отсутствует, то завершаем удаление. Иначе, существует терминальная вершина </w:t>
+      </w:r>
+      <m:oMath>
+        <m:sSub>
+          <m:sSubPr>
+            <m:ctrlPr>
+              <w:rPr>
+                <w:rFonts w:ascii="Cambria Math" w:eastAsiaTheme="minorEastAsia" w:hAnsi="Cambria Math"/>
+                <w:i/>
+                <w:lang w:val="en-US"/>
+              </w:rPr>
+            </m:ctrlPr>
+          </m:sSubPr>
+          <m:e>
+            <m:r>
+              <w:rPr>
+                <w:rFonts w:ascii="Cambria Math" w:eastAsiaTheme="minorEastAsia" w:hAnsi="Cambria Math"/>
+                <w:lang w:val="en-US"/>
+              </w:rPr>
+              <m:t>n</m:t>
+            </m:r>
+          </m:e>
+          <m:sub>
+            <m:r>
+              <w:rPr>
+                <w:rFonts w:ascii="Cambria Math" w:eastAsiaTheme="minorEastAsia" w:hAnsi="Cambria Math"/>
+                <w:lang w:val="en-US"/>
+              </w:rPr>
+              <m:t>j</m:t>
+            </m:r>
+          </m:sub>
+        </m:sSub>
+      </m:oMath>
+      <w:r>
+        <w:rPr>
+          <w:rFonts w:eastAsiaTheme="minorEastAsia"/>
+        </w:rPr>
+        <w:t xml:space="preserve"> соответствующая ему. Начнём удаление с вершины </w:t>
+      </w:r>
+      <m:oMath>
+        <m:sSub>
+          <m:sSubPr>
+            <m:ctrlPr>
+              <w:rPr>
+                <w:rFonts w:ascii="Cambria Math" w:eastAsiaTheme="minorEastAsia" w:hAnsi="Cambria Math"/>
+                <w:i/>
+                <w:lang w:val="en-US"/>
+              </w:rPr>
+            </m:ctrlPr>
+          </m:sSubPr>
+          <m:e>
+            <m:r>
+              <w:rPr>
+                <w:rFonts w:ascii="Cambria Math" w:eastAsiaTheme="minorEastAsia" w:hAnsi="Cambria Math"/>
+                <w:lang w:val="en-US"/>
+              </w:rPr>
+              <m:t>n</m:t>
+            </m:r>
+          </m:e>
+          <m:sub>
+            <m:r>
+              <w:rPr>
+                <w:rFonts w:ascii="Cambria Math" w:eastAsiaTheme="minorEastAsia" w:hAnsi="Cambria Math"/>
+                <w:lang w:val="en-US"/>
+              </w:rPr>
+              <m:t>j</m:t>
+            </m:r>
+          </m:sub>
+        </m:sSub>
+      </m:oMath>
+      <w:r>
+        <w:rPr>
+          <w:rFonts w:eastAsiaTheme="minorEastAsia"/>
+        </w:rPr>
+        <w:t xml:space="preserve">. </w:t>
+      </w:r>
+      <w:r>
+        <w:rPr>
+          <w:rFonts w:eastAsiaTheme="minorEastAsia"/>
+        </w:rPr>
+        <w:t>Тогда:</w:t>
+      </w:r>
+    </w:p>
+    <w:p>
+      <w:pPr>
+        <w:pStyle w:val="aa"/>
+        <w:numPr>
+          <w:ilvl w:val="0"/>
+          <w:numId w:val="27"/>
+        </w:numPr>
+        <w:spacing w:after="160" w:line="259" w:lineRule="auto"/>
+        <w:rPr>
+          <w:rFonts w:eastAsiaTheme="minorEastAsia"/>
+        </w:rPr>
+      </w:pPr>
+      <w:r>
+        <w:rPr>
+          <w:rFonts w:eastAsiaTheme="minorEastAsia"/>
+        </w:rPr>
+        <w:t xml:space="preserve">если текущая </w:t>
+      </w:r>
+      <w:r>
+        <w:rPr>
+          <w:rFonts w:eastAsiaTheme="minorEastAsia"/>
+        </w:rPr>
+        <w:t xml:space="preserve">промежуточная </w:t>
+      </w:r>
+      <w:r>
+        <w:rPr>
+          <w:rFonts w:eastAsiaTheme="minorEastAsia"/>
+        </w:rPr>
+        <w:t xml:space="preserve">вершина </w:t>
+      </w:r>
+      <m:oMath>
+        <m:sSub>
+          <m:sSubPr>
+            <m:ctrlPr>
+              <w:rPr>
+                <w:rFonts w:ascii="Cambria Math" w:eastAsiaTheme="minorEastAsia" w:hAnsi="Cambria Math"/>
+                <w:i/>
+              </w:rPr>
+            </m:ctrlPr>
+          </m:sSubPr>
+          <m:e>
+            <m:r>
+              <w:rPr>
+                <w:rFonts w:ascii="Cambria Math" w:eastAsiaTheme="minorEastAsia" w:hAnsi="Cambria Math"/>
+                <w:lang w:val="en-US"/>
+              </w:rPr>
+              <m:t>n</m:t>
+            </m:r>
+            <m:ctrlPr>
+              <w:rPr>
+                <w:rFonts w:ascii="Cambria Math" w:eastAsiaTheme="minorEastAsia" w:hAnsi="Cambria Math"/>
+                <w:i/>
+                <w:lang w:val="en-US"/>
+              </w:rPr>
+            </m:ctrlPr>
+          </m:e>
+          <m:sub>
+            <m:r>
+              <w:rPr>
+                <w:rFonts w:ascii="Cambria Math" w:eastAsiaTheme="minorEastAsia" w:hAnsi="Cambria Math"/>
+                <w:lang w:val="en-US"/>
+              </w:rPr>
+              <m:t>i</m:t>
+            </m:r>
+          </m:sub>
+        </m:sSub>
+      </m:oMath>
+      <w:r>
+        <w:rPr>
+          <w:rFonts w:eastAsiaTheme="minorEastAsia"/>
+        </w:rPr>
+        <w:t xml:space="preserve"> </w:t>
+      </w:r>
+      <w:r>
+        <w:rPr>
+          <w:rFonts w:eastAsiaTheme="minorEastAsia"/>
+        </w:rPr>
+        <w:t>не имеет детей</w:t>
+      </w:r>
+      <w:r>
+        <w:rPr>
+          <w:rFonts w:eastAsiaTheme="minorEastAsia"/>
+        </w:rPr>
+        <w:t xml:space="preserve">, </w:t>
+      </w:r>
+      <w:r>
+        <w:rPr>
+          <w:rFonts w:eastAsiaTheme="minorEastAsia"/>
+        </w:rPr>
+        <w:t xml:space="preserve">то </w:t>
+      </w:r>
+      <w:r>
+        <w:rPr>
+          <w:rFonts w:eastAsiaTheme="minorEastAsia"/>
+        </w:rPr>
+        <w:t>удаляем её (уд</w:t>
+      </w:r>
+      <w:r>
+        <w:rPr>
+          <w:rFonts w:eastAsiaTheme="minorEastAsia"/>
+        </w:rPr>
+        <w:t>аляем</w:t>
+      </w:r>
+      <w:r>
+        <w:rPr>
+          <w:rFonts w:eastAsiaTheme="minorEastAsia"/>
+        </w:rPr>
+        <w:t xml:space="preserve"> ссылку на неё у родителя)</w:t>
+      </w:r>
+    </w:p>
+    <w:p>
+      <w:pPr>
+        <w:pStyle w:val="aa"/>
+        <w:numPr>
+          <w:ilvl w:val="0"/>
+          <w:numId w:val="27"/>
+        </w:numPr>
+        <w:spacing w:after="160" w:line="259" w:lineRule="auto"/>
+        <w:rPr>
+          <w:rFonts w:eastAsiaTheme="minorEastAsia"/>
+        </w:rPr>
+      </w:pPr>
+      <w:r>
+        <w:rPr>
+          <w:rFonts w:eastAsiaTheme="minorEastAsia"/>
+        </w:rPr>
+        <w:t xml:space="preserve">если текущая </w:t>
+      </w:r>
+      <w:r>
+        <w:rPr>
+          <w:rFonts w:eastAsiaTheme="minorEastAsia"/>
+        </w:rPr>
+        <w:t xml:space="preserve">терминальная </w:t>
+      </w:r>
+      <w:r>
+        <w:rPr>
+          <w:rFonts w:eastAsiaTheme="minorEastAsia"/>
+        </w:rPr>
+        <w:t xml:space="preserve">вершина </w:t>
+      </w:r>
+      <m:oMath>
+        <m:sSub>
+          <m:sSubPr>
+            <m:ctrlPr>
+              <w:rPr>
+                <w:rFonts w:ascii="Cambria Math" w:eastAsiaTheme="minorEastAsia" w:hAnsi="Cambria Math"/>
+                <w:i/>
+              </w:rPr>
+            </m:ctrlPr>
+          </m:sSubPr>
+          <m:e>
+            <m:r>
+              <w:rPr>
+                <w:rFonts w:ascii="Cambria Math" w:eastAsiaTheme="minorEastAsia" w:hAnsi="Cambria Math"/>
+                <w:lang w:val="en-US"/>
+              </w:rPr>
+              <m:t>n</m:t>
+            </m:r>
+            <m:ctrlPr>
+              <w:rPr>
+                <w:rFonts w:ascii="Cambria Math" w:eastAsiaTheme="minorEastAsia" w:hAnsi="Cambria Math"/>
+                <w:i/>
+                <w:lang w:val="en-US"/>
+              </w:rPr>
+            </m:ctrlPr>
+          </m:e>
+          <m:sub>
+            <m:r>
+              <w:rPr>
+                <w:rFonts w:ascii="Cambria Math" w:eastAsiaTheme="minorEastAsia" w:hAnsi="Cambria Math"/>
+                <w:lang w:val="en-US"/>
+              </w:rPr>
+              <m:t>i</m:t>
+            </m:r>
+          </m:sub>
+        </m:sSub>
+      </m:oMath>
+      <w:r>
+        <w:rPr>
+          <w:rFonts w:eastAsiaTheme="minorEastAsia"/>
+        </w:rPr>
+        <w:t xml:space="preserve"> </w:t>
+      </w:r>
+      <w:r>
+        <w:rPr>
+          <w:rFonts w:eastAsiaTheme="minorEastAsia"/>
+        </w:rPr>
+        <w:t>не имеет детей, то удаляем её</w:t>
+      </w:r>
+      <w:r>
+        <w:rPr>
+          <w:rFonts w:eastAsiaTheme="minorEastAsia"/>
+        </w:rPr>
+        <w:t xml:space="preserve">, если она хранит единственный ключ. Если это узел-список, то удаляем из неё такую пару </w:t>
+      </w:r>
+      <m:oMath>
+        <m:sSub>
+          <m:sSubPr>
+            <m:ctrlPr>
+              <w:rPr>
+                <w:rFonts w:ascii="Cambria Math" w:eastAsiaTheme="minorEastAsia" w:hAnsi="Cambria Math"/>
+                <w:i/>
+              </w:rPr>
+            </m:ctrlPr>
+          </m:sSubPr>
+          <m:e>
+            <m:r>
+              <w:rPr>
+                <w:rFonts w:ascii="Cambria Math" w:eastAsiaTheme="minorEastAsia" w:hAnsi="Cambria Math"/>
+              </w:rPr>
+              <m:t>(</m:t>
+            </m:r>
+            <m:r>
+              <w:rPr>
+                <w:rFonts w:ascii="Cambria Math" w:eastAsiaTheme="minorEastAsia" w:hAnsi="Cambria Math"/>
+                <w:lang w:val="en-US"/>
+              </w:rPr>
+              <m:t>k</m:t>
+            </m:r>
+          </m:e>
+          <m:sub>
+            <m:r>
+              <w:rPr>
+                <w:rFonts w:ascii="Cambria Math" w:eastAsiaTheme="minorEastAsia" w:hAnsi="Cambria Math"/>
+              </w:rPr>
+              <m:t>1</m:t>
+            </m:r>
+          </m:sub>
+        </m:sSub>
+        <m:r>
+          <w:rPr>
+            <w:rFonts w:ascii="Cambria Math" w:eastAsiaTheme="minorEastAsia" w:hAnsi="Cambria Math"/>
+          </w:rPr>
+          <m:t>,</m:t>
+        </m:r>
+        <m:sSub>
+          <m:sSubPr>
+            <m:ctrlPr>
+              <w:rPr>
+                <w:rFonts w:ascii="Cambria Math" w:eastAsiaTheme="minorEastAsia" w:hAnsi="Cambria Math"/>
+                <w:i/>
+              </w:rPr>
+            </m:ctrlPr>
+          </m:sSubPr>
+          <m:e>
+            <m:r>
+              <w:rPr>
+                <w:rFonts w:ascii="Cambria Math" w:eastAsiaTheme="minorEastAsia" w:hAnsi="Cambria Math"/>
+              </w:rPr>
+              <m:t>v</m:t>
+            </m:r>
+          </m:e>
+          <m:sub>
+            <m:r>
+              <w:rPr>
+                <w:rFonts w:ascii="Cambria Math" w:eastAsiaTheme="minorEastAsia" w:hAnsi="Cambria Math"/>
+              </w:rPr>
+              <m:t>1</m:t>
+            </m:r>
+          </m:sub>
+        </m:sSub>
+        <m:r>
+          <w:rPr>
+            <w:rFonts w:ascii="Cambria Math" w:eastAsiaTheme="minorEastAsia" w:hAnsi="Cambria Math"/>
+          </w:rPr>
+          <m:t>)</m:t>
+        </m:r>
+      </m:oMath>
+      <w:r>
+        <w:rPr>
+          <w:rFonts w:eastAsiaTheme="minorEastAsia"/>
+        </w:rPr>
+        <w:t xml:space="preserve">, </w:t>
+      </w:r>
+      <w:r>
+        <w:rPr>
+          <w:rFonts w:eastAsiaTheme="minorEastAsia"/>
+        </w:rPr>
+        <w:t>что</w:t>
+      </w:r>
+      <w:r>
+        <w:rPr>
+          <w:rFonts w:eastAsiaTheme="minorEastAsia"/>
+        </w:rPr>
+        <w:t xml:space="preserve"> </w:t>
       </w:r>
       <m:oMath>
         <m:r>
@@ -9198,7 +10839,7 @@
           <w:rPr>
             <w:rFonts w:ascii="Cambria Math" w:eastAsiaTheme="minorEastAsia" w:hAnsi="Cambria Math"/>
           </w:rPr>
-          <m:t>=</m:t>
+          <m:t xml:space="preserve"> = </m:t>
         </m:r>
         <m:sSub>
           <m:sSubPr>
@@ -9217,13 +10858,6 @@
               </w:rPr>
               <m:t>k</m:t>
             </m:r>
-            <m:ctrlPr>
-              <w:rPr>
-                <w:rFonts w:ascii="Cambria Math" w:eastAsiaTheme="minorEastAsia" w:hAnsi="Cambria Math"/>
-                <w:i/>
-                <w:lang w:val="en-US"/>
-              </w:rPr>
-            </m:ctrlPr>
           </m:e>
           <m:sub>
             <m:r>
@@ -9239,109 +10873,16 @@
         <w:rPr>
           <w:rFonts w:eastAsiaTheme="minorEastAsia"/>
         </w:rPr>
-        <w:t>. Если да,</w:t>
-      </w:r>
-      <w:r>
-        <w:rPr>
-          <w:rFonts w:eastAsiaTheme="minorEastAsia"/>
-        </w:rPr>
-        <w:t xml:space="preserve"> то </w:t>
-      </w:r>
-      <m:oMath>
-        <m:r>
-          <w:rPr>
-            <w:rFonts w:ascii="Cambria Math" w:eastAsiaTheme="minorEastAsia" w:hAnsi="Cambria Math"/>
-          </w:rPr>
-          <m:t>(</m:t>
-        </m:r>
-        <m:sSub>
-          <m:sSubPr>
-            <m:ctrlPr>
-              <w:rPr>
-                <w:rFonts w:ascii="Cambria Math" w:eastAsiaTheme="minorEastAsia" w:hAnsi="Cambria Math"/>
-                <w:i/>
-              </w:rPr>
-            </m:ctrlPr>
-          </m:sSubPr>
-          <m:e>
-            <m:r>
-              <w:rPr>
-                <w:rFonts w:ascii="Cambria Math" w:eastAsiaTheme="minorEastAsia" w:hAnsi="Cambria Math"/>
-                <w:lang w:val="en-US"/>
-              </w:rPr>
-              <m:t>k</m:t>
-            </m:r>
-          </m:e>
-          <m:sub>
-            <m:r>
-              <w:rPr>
-                <w:rFonts w:ascii="Cambria Math" w:eastAsiaTheme="minorEastAsia" w:hAnsi="Cambria Math"/>
-              </w:rPr>
-              <m:t>1</m:t>
-            </m:r>
-          </m:sub>
-        </m:sSub>
-        <m:r>
-          <w:rPr>
-            <w:rFonts w:ascii="Cambria Math" w:eastAsiaTheme="minorEastAsia" w:hAnsi="Cambria Math"/>
-          </w:rPr>
-          <m:t xml:space="preserve">, </m:t>
-        </m:r>
-        <m:sSub>
-          <m:sSubPr>
-            <m:ctrlPr>
-              <w:rPr>
-                <w:rFonts w:ascii="Cambria Math" w:eastAsiaTheme="minorEastAsia" w:hAnsi="Cambria Math"/>
-                <w:i/>
-              </w:rPr>
-            </m:ctrlPr>
-          </m:sSubPr>
-          <m:e>
-            <m:r>
-              <w:rPr>
-                <w:rFonts w:ascii="Cambria Math" w:eastAsiaTheme="minorEastAsia" w:hAnsi="Cambria Math"/>
-                <w:lang w:val="en-US"/>
-              </w:rPr>
-              <m:t>v</m:t>
-            </m:r>
-          </m:e>
-          <m:sub>
-            <m:r>
-              <w:rPr>
-                <w:rFonts w:ascii="Cambria Math" w:eastAsiaTheme="minorEastAsia" w:hAnsi="Cambria Math"/>
-              </w:rPr>
-              <m:t>1</m:t>
-            </m:r>
-          </m:sub>
-        </m:sSub>
-        <m:r>
-          <w:rPr>
-            <w:rFonts w:ascii="Cambria Math" w:eastAsiaTheme="minorEastAsia" w:hAnsi="Cambria Math"/>
-          </w:rPr>
-          <m:t>)</m:t>
-        </m:r>
-      </m:oMath>
-      <w:r>
-        <w:rPr>
-          <w:rFonts w:eastAsiaTheme="minorEastAsia"/>
-        </w:rPr>
-        <w:t xml:space="preserve"> и есть искомая пара. </w:t>
-      </w:r>
-      <w:r>
-        <w:rPr>
-          <w:rFonts w:eastAsiaTheme="minorEastAsia"/>
-        </w:rPr>
-        <w:t xml:space="preserve">Иначе, </w:t>
-      </w:r>
-      <w:r>
-        <w:rPr>
-          <w:rFonts w:eastAsiaTheme="minorEastAsia"/>
-        </w:rPr>
-        <w:t>ключ/значения не найдены.</w:t>
-      </w:r>
-    </w:p>
-    <w:p>
-      <w:pPr>
+        <w:t>.</w:t>
+      </w:r>
+    </w:p>
+    <w:p>
+      <w:pPr>
+        <w:pStyle w:val="aa"/>
+        <w:numPr>
+          <w:ilvl w:val="0"/>
+          <w:numId w:val="27"/>
+        </w:numPr>
         <w:spacing w:after="160" w:line="259" w:lineRule="auto"/>
         <w:rPr>
           <w:rFonts w:eastAsiaTheme="minorEastAsia"/>
@@ -9350,15 +10891,8 @@
       <w:r>
         <w:rPr>
           <w:rFonts w:eastAsiaTheme="minorEastAsia"/>
-          <w:i/>
-        </w:rPr>
-        <w:t>Удаление</w:t>
-      </w:r>
-      <w:r>
-        <w:rPr>
-          <w:rFonts w:eastAsiaTheme="minorEastAsia"/>
-        </w:rPr>
-        <w:t xml:space="preserve">: </w:t>
+        </w:rPr>
+        <w:t>иначе, прекращаем процесс.</w:t>
       </w:r>
     </w:p>
     <w:p>
@@ -9443,7 +10977,13 @@
         <w:rPr>
           <w:rFonts w:eastAsiaTheme="minorEastAsia"/>
         </w:rPr>
-        <w:t xml:space="preserve">это использование битмапы и динамического массива. Идея заключается в том, что узел хранит ссылки только на существующих детей в динамическом массиве. Поиск по такому массиву занимает </w:t>
+        <w:t>это использование связки битмапа и динамический массив</w:t>
+      </w:r>
+      <w:r>
+        <w:rPr>
+          <w:rFonts w:eastAsiaTheme="minorEastAsia"/>
+        </w:rPr>
+        <w:t xml:space="preserve">. Идея заключается в том, что узел хранит ссылки только на существующих детей в динамическом массиве. Поиск по такому массиву занимает </w:t>
       </w:r>
       <w:r>
         <w:rPr>
@@ -9523,7 +11063,19 @@
         <w:rPr>
           <w:rFonts w:eastAsiaTheme="minorEastAsia"/>
         </w:rPr>
-        <w:t>также хранит битмапу, по которой можно определить индекс необходимого элемента в массиве. Индекс вычисляется с использованием побитовых операций, что значите</w:t>
+        <w:t xml:space="preserve">также хранит битмапу, по которой можно </w:t>
+      </w:r>
+      <w:r>
+        <w:rPr>
+          <w:rFonts w:eastAsiaTheme="minorEastAsia"/>
+        </w:rPr>
+        <w:t xml:space="preserve">равен </w:t>
+      </w:r>
+      <w:r>
+        <w:rPr>
+          <w:rFonts w:eastAsiaTheme="minorEastAsia"/>
+        </w:rPr>
+        <w:t>определить индекс необходимого элемента в массиве. Индекс вычисляется с использованием побитовых операций, что значите</w:t>
       </w:r>
       <w:r>
         <w:rPr>
@@ -9577,7 +11129,31 @@
         <w:rPr>
           <w:rFonts w:eastAsiaTheme="minorEastAsia"/>
         </w:rPr>
-        <w:t xml:space="preserve">, где каждый бит говорит об присутствии (если равен единице) или отсутствии (если равен 0) чего-либо. Битмапа идёт всегда в связке с другим объектом и описывает его состояние. В случае </w:t>
+        <w:t xml:space="preserve">, где каждый бит говорит об присутствии (если </w:t>
+      </w:r>
+      <w:r>
+        <w:rPr>
+          <w:rFonts w:eastAsiaTheme="minorEastAsia"/>
+        </w:rPr>
+        <w:t xml:space="preserve">равен </w:t>
+      </w:r>
+      <w:r>
+        <w:rPr>
+          <w:rFonts w:eastAsiaTheme="minorEastAsia"/>
+        </w:rPr>
+        <w:t>единиц</w:t>
+      </w:r>
+      <w:r>
+        <w:rPr>
+          <w:rFonts w:eastAsiaTheme="minorEastAsia"/>
+        </w:rPr>
+        <w:t>е) или отсутствии (если равен нулю</w:t>
+      </w:r>
+      <w:r>
+        <w:rPr>
+          <w:rFonts w:eastAsiaTheme="minorEastAsia"/>
+        </w:rPr>
+        <w:t xml:space="preserve">) чего-либо. Битмапа идёт всегда в связке с другим объектом и описывает его состояние. В случае </w:t>
       </w:r>
       <w:r>
         <w:rPr>
@@ -9734,33 +11310,13 @@
         <w:rPr>
           <w:rFonts w:eastAsiaTheme="minorEastAsia"/>
         </w:rPr>
-        <w:t>говорит о присутствии</w:t>
-      </w:r>
-      <w:r>
-        <w:rPr>
-          <w:rFonts w:eastAsiaTheme="minorEastAsia"/>
-        </w:rPr>
-        <w:t xml:space="preserve">, что у данного узла есть </w:t>
-      </w:r>
-      <w:proofErr w:type="spellStart"/>
-      <w:r>
-        <w:rPr>
-          <w:rFonts w:eastAsiaTheme="minorEastAsia"/>
-        </w:rPr>
-        <w:t>е</w:t>
-      </w:r>
-      <w:r>
-        <w:rPr>
-          <w:rFonts w:eastAsiaTheme="minorEastAsia"/>
-        </w:rPr>
-        <w:t>сть</w:t>
-      </w:r>
-      <w:proofErr w:type="spellEnd"/>
-      <w:r>
-        <w:rPr>
-          <w:rFonts w:eastAsiaTheme="minorEastAsia"/>
-        </w:rPr>
-        <w:t xml:space="preserve"> 4 ребёнка: 0, 1, 3</w:t>
+        <w:t>говорит о наличии трёх детей:</w:t>
+      </w:r>
+      <w:r>
+        <w:rPr>
+          <w:rFonts w:eastAsiaTheme="minorEastAsia"/>
+        </w:rPr>
+        <w:t xml:space="preserve"> 0, 1, 3</w:t>
       </w:r>
       <w:r>
         <w:rPr>
@@ -9791,7 +11347,7 @@
                     <pic:cNvPicPr/>
                   </pic:nvPicPr>
                   <pic:blipFill>
-                    <a:blip r:embed="rId22"/>
+                    <a:blip r:embed="rId23"/>
                     <a:stretch>
                       <a:fillRect/>
                     </a:stretch>
@@ -9858,7 +11414,779 @@
     </w:p>
     <w:p>
       <w:pPr>
-        <w:pStyle w:val="1"/>
+        <w:pStyle w:val="afd"/>
+        <w:jc w:val="both"/>
+      </w:pPr>
+      <w:r>
+        <w:t>Зная индекс битмапы, где поднят флаг единицы, можно вычислить индекс в массиве.</w:t>
+      </w:r>
+    </w:p>
+    <w:p>
+      <w:pPr>
+        <w:pStyle w:val="afd"/>
+        <w:jc w:val="both"/>
+        <w:rPr>
+          <w:rFonts w:eastAsiaTheme="minorEastAsia"/>
+          <w:color w:val="24292F"/>
+          <w:szCs w:val="24"/>
+          <w:shd w:val="clear" w:color="auto" w:fill="FFFFFF"/>
+        </w:rPr>
+      </w:pPr>
+      <w:r>
+        <w:t>Формула</w:t>
+      </w:r>
+      <w:r>
+        <w:t xml:space="preserve"> </w:t>
+      </w:r>
+      <w:r>
+        <w:t>искомого</w:t>
+      </w:r>
+      <w:r>
+        <w:t xml:space="preserve"> </w:t>
+      </w:r>
+      <w:r>
+        <w:t>индекса</w:t>
+      </w:r>
+      <w:r>
+        <w:t xml:space="preserve">: </w:t>
+      </w:r>
+      <m:oMath>
+        <m:r>
+          <w:rPr>
+            <w:rFonts w:ascii="Cambria Math" w:hAnsi="Cambria Math"/>
+            <w:lang w:val="en-US"/>
+          </w:rPr>
+          <m:t>array</m:t>
+        </m:r>
+        <m:r>
+          <w:rPr>
+            <w:rFonts w:ascii="Cambria Math" w:hAnsi="Cambria Math"/>
+          </w:rPr>
+          <m:t>_</m:t>
+        </m:r>
+        <m:r>
+          <w:rPr>
+            <w:rFonts w:ascii="Cambria Math" w:hAnsi="Cambria Math"/>
+            <w:lang w:val="en-US"/>
+          </w:rPr>
+          <m:t>index</m:t>
+        </m:r>
+        <m:r>
+          <w:rPr>
+            <w:rFonts w:ascii="Cambria Math" w:hAnsi="Cambria Math"/>
+          </w:rPr>
+          <m:t xml:space="preserve"> = </m:t>
+        </m:r>
+        <m:r>
+          <w:rPr>
+            <w:rFonts w:ascii="Cambria Math" w:hAnsi="Cambria Math"/>
+            <w:lang w:val="en-US"/>
+          </w:rPr>
+          <m:t>popcount</m:t>
+        </m:r>
+        <m:r>
+          <w:rPr>
+            <w:rFonts w:ascii="Cambria Math" w:hAnsi="Cambria Math"/>
+          </w:rPr>
+          <m:t xml:space="preserve">( ((1 &lt;&lt; </m:t>
+        </m:r>
+        <m:r>
+          <w:rPr>
+            <w:rFonts w:ascii="Cambria Math" w:hAnsi="Cambria Math"/>
+            <w:lang w:val="en-US"/>
+          </w:rPr>
+          <m:t>pos</m:t>
+        </m:r>
+        <m:r>
+          <w:rPr>
+            <w:rFonts w:ascii="Cambria Math" w:hAnsi="Cambria Math"/>
+          </w:rPr>
+          <m:t xml:space="preserve">) – 1) &amp; </m:t>
+        </m:r>
+        <m:r>
+          <w:rPr>
+            <w:rFonts w:ascii="Cambria Math" w:hAnsi="Cambria Math"/>
+            <w:lang w:val="en-US"/>
+          </w:rPr>
+          <m:t>bitmap</m:t>
+        </m:r>
+        <m:r>
+          <w:rPr>
+            <w:rFonts w:ascii="Cambria Math" w:hAnsi="Cambria Math"/>
+          </w:rPr>
+          <m:t>)</m:t>
+        </m:r>
+      </m:oMath>
+      <w:r>
+        <w:rPr>
+          <w:rFonts w:eastAsiaTheme="minorEastAsia"/>
+        </w:rPr>
+        <w:t xml:space="preserve">, </w:t>
+      </w:r>
+      <w:r>
+        <w:rPr>
+          <w:rFonts w:eastAsiaTheme="minorEastAsia"/>
+        </w:rPr>
+        <w:t xml:space="preserve">где </w:t>
+      </w:r>
+      <w:r>
+        <w:rPr>
+          <w:rFonts w:eastAsiaTheme="minorEastAsia"/>
+          <w:lang w:val="en-US"/>
+        </w:rPr>
+        <w:t>popcount</w:t>
+      </w:r>
+      <w:r>
+        <w:rPr>
+          <w:rFonts w:eastAsiaTheme="minorEastAsia"/>
+        </w:rPr>
+        <w:t xml:space="preserve"> – функция подсчёта поднятых битов в числе, </w:t>
+      </w:r>
+      <m:oMath>
+        <m:r>
+          <w:rPr>
+            <w:rFonts w:ascii="Cambria Math" w:eastAsiaTheme="minorEastAsia" w:hAnsi="Cambria Math"/>
+            <w:lang w:val="en-US"/>
+          </w:rPr>
+          <m:t>pos</m:t>
+        </m:r>
+      </m:oMath>
+      <w:r>
+        <w:rPr>
+          <w:rFonts w:eastAsiaTheme="minorEastAsia"/>
+        </w:rPr>
+        <w:t xml:space="preserve"> </w:t>
+      </w:r>
+      <w:r>
+        <w:rPr>
+          <w:rFonts w:eastAsiaTheme="minorEastAsia"/>
+        </w:rPr>
+        <w:t>–</w:t>
+      </w:r>
+      <w:r>
+        <w:rPr>
+          <w:rFonts w:eastAsiaTheme="minorEastAsia"/>
+        </w:rPr>
+        <w:t xml:space="preserve"> </w:t>
+      </w:r>
+      <w:r>
+        <w:rPr>
+          <w:rFonts w:eastAsiaTheme="minorEastAsia"/>
+        </w:rPr>
+        <w:t xml:space="preserve">позиция в битмапе с установленным битом, </w:t>
+      </w:r>
+      <w:r>
+        <w:rPr>
+          <w:rFonts w:eastAsiaTheme="minorEastAsia"/>
+        </w:rPr>
+        <w:t xml:space="preserve">&amp; - </w:t>
+      </w:r>
+      <w:r>
+        <w:rPr>
+          <w:rFonts w:eastAsiaTheme="minorEastAsia"/>
+        </w:rPr>
+        <w:t>операция побитового «И»,</w:t>
+      </w:r>
+      <m:oMath>
+        <m:r>
+          <w:rPr>
+            <w:rFonts w:ascii="Cambria Math" w:hAnsi="Cambria Math"/>
+          </w:rPr>
+          <m:t xml:space="preserve"> </m:t>
+        </m:r>
+        <m:r>
+          <w:rPr>
+            <w:rFonts w:ascii="Cambria Math" w:hAnsi="Cambria Math"/>
+          </w:rPr>
+          <m:t xml:space="preserve">1 </m:t>
+        </m:r>
+        <m:r>
+          <w:rPr>
+            <w:rFonts w:ascii="Cambria Math" w:hAnsi="Cambria Math"/>
+          </w:rPr>
+          <m:t>&lt;&lt;</m:t>
+        </m:r>
+        <m:r>
+          <w:rPr>
+            <w:rFonts w:ascii="Cambria Math" w:eastAsiaTheme="minorEastAsia" w:hAnsi="Cambria Math"/>
+            <w:lang w:val="en-US"/>
+          </w:rPr>
+          <m:t>pos</m:t>
+        </m:r>
+      </m:oMath>
+      <w:r>
+        <w:rPr>
+          <w:rFonts w:eastAsiaTheme="minorEastAsia"/>
+        </w:rPr>
+        <w:t xml:space="preserve"> </w:t>
+      </w:r>
+      <w:r>
+        <w:rPr>
+          <w:rFonts w:eastAsiaTheme="minorEastAsia"/>
+        </w:rPr>
+        <w:t>–</w:t>
+      </w:r>
+      <w:r>
+        <w:rPr>
+          <w:rFonts w:eastAsiaTheme="minorEastAsia"/>
+        </w:rPr>
+        <w:t xml:space="preserve"> </w:t>
+      </w:r>
+      <w:r>
+        <w:rPr>
+          <w:rFonts w:eastAsiaTheme="minorEastAsia"/>
+        </w:rPr>
+        <w:t xml:space="preserve">побитовый сдвиг числа 1 </w:t>
+      </w:r>
+      <m:oMath>
+        <m:r>
+          <w:rPr>
+            <w:rFonts w:ascii="Cambria Math" w:eastAsiaTheme="minorEastAsia" w:hAnsi="Cambria Math"/>
+            <w:lang w:val="en-US"/>
+          </w:rPr>
+          <m:t>pos</m:t>
+        </m:r>
+      </m:oMath>
+      <w:r>
+        <w:rPr>
+          <w:rFonts w:eastAsiaTheme="minorEastAsia"/>
+        </w:rPr>
+        <w:t xml:space="preserve"> </w:t>
+      </w:r>
+      <w:r>
+        <w:rPr>
+          <w:rFonts w:eastAsiaTheme="minorEastAsia"/>
+        </w:rPr>
+        <w:t>раз</w:t>
+      </w:r>
+      <w:r>
+        <w:rPr>
+          <w:rFonts w:eastAsiaTheme="minorEastAsia"/>
+        </w:rPr>
+        <w:t xml:space="preserve"> влево</w:t>
+      </w:r>
+      <w:r>
+        <w:rPr>
+          <w:rFonts w:eastAsiaTheme="minorEastAsia"/>
+        </w:rPr>
+        <w:t xml:space="preserve">. Получения бита в битмапе производится тоже через побитовые операции: </w:t>
+      </w:r>
+      <m:oMath>
+        <m:r>
+          <w:rPr>
+            <w:rFonts w:ascii="Cambria Math" w:eastAsiaTheme="minorEastAsia" w:hAnsi="Cambria Math"/>
+            <w:color w:val="24292F"/>
+            <w:szCs w:val="24"/>
+            <w:shd w:val="clear" w:color="auto" w:fill="FFFFFF"/>
+          </w:rPr>
+          <m:t>((</m:t>
+        </m:r>
+        <m:r>
+          <w:rPr>
+            <w:rFonts w:ascii="Cambria Math" w:eastAsiaTheme="minorEastAsia" w:hAnsi="Cambria Math"/>
+            <w:color w:val="24292F"/>
+            <w:szCs w:val="24"/>
+            <w:shd w:val="clear" w:color="auto" w:fill="FFFFFF"/>
+            <w:lang w:val="en-US"/>
+          </w:rPr>
+          <m:t>bitmap</m:t>
+        </m:r>
+        <m:r>
+          <w:rPr>
+            <w:rFonts w:ascii="Cambria Math" w:eastAsiaTheme="minorEastAsia" w:hAnsi="Cambria Math"/>
+            <w:color w:val="24292F"/>
+            <w:szCs w:val="24"/>
+            <w:shd w:val="clear" w:color="auto" w:fill="FFFFFF"/>
+          </w:rPr>
+          <m:t xml:space="preserve"> &gt;&gt; pos</m:t>
+        </m:r>
+        <m:r>
+          <w:rPr>
+            <w:rFonts w:ascii="Cambria Math" w:eastAsiaTheme="minorEastAsia" w:hAnsi="Cambria Math"/>
+            <w:color w:val="24292F"/>
+            <w:szCs w:val="24"/>
+            <w:shd w:val="clear" w:color="auto" w:fill="FFFFFF"/>
+          </w:rPr>
+          <m:t xml:space="preserve">) &amp; </m:t>
+        </m:r>
+        <m:r>
+          <w:rPr>
+            <w:rStyle w:val="pl-c1"/>
+            <w:rFonts w:ascii="Cambria Math" w:eastAsiaTheme="minorEastAsia" w:hAnsi="Cambria Math"/>
+            <w:szCs w:val="24"/>
+            <w:shd w:val="clear" w:color="auto" w:fill="FFFFFF"/>
+          </w:rPr>
+          <m:t>1</m:t>
+        </m:r>
+        <m:r>
+          <w:rPr>
+            <w:rFonts w:ascii="Cambria Math" w:eastAsiaTheme="minorEastAsia" w:hAnsi="Cambria Math"/>
+            <w:color w:val="24292F"/>
+            <w:szCs w:val="24"/>
+            <w:shd w:val="clear" w:color="auto" w:fill="FFFFFF"/>
+          </w:rPr>
+          <m:t>)</m:t>
+        </m:r>
+      </m:oMath>
+      <w:r>
+        <w:rPr>
+          <w:rFonts w:eastAsiaTheme="minorEastAsia"/>
+          <w:color w:val="24292F"/>
+          <w:szCs w:val="24"/>
+          <w:shd w:val="clear" w:color="auto" w:fill="FFFFFF"/>
+        </w:rPr>
+        <w:t>.</w:t>
+      </w:r>
+      <w:r>
+        <w:rPr>
+          <w:rFonts w:eastAsiaTheme="minorEastAsia"/>
+          <w:color w:val="24292F"/>
+          <w:szCs w:val="24"/>
+          <w:shd w:val="clear" w:color="auto" w:fill="FFFFFF"/>
+        </w:rPr>
+        <w:t xml:space="preserve"> </w:t>
+      </w:r>
+      <w:r>
+        <w:rPr>
+          <w:rFonts w:eastAsiaTheme="minorEastAsia"/>
+          <w:color w:val="24292F"/>
+          <w:szCs w:val="24"/>
+          <w:shd w:val="clear" w:color="auto" w:fill="FFFFFF"/>
+        </w:rPr>
+        <w:t xml:space="preserve">Итого, чтобы получить элемент массива по битмапе, необходимо сделать два шага: </w:t>
+      </w:r>
+    </w:p>
+    <w:p>
+      <w:pPr>
+        <w:pStyle w:val="afd"/>
+        <w:numPr>
+          <w:ilvl w:val="0"/>
+          <w:numId w:val="28"/>
+        </w:numPr>
+        <w:jc w:val="both"/>
+        <w:rPr>
+          <w:rFonts w:cs="Times New Roman"/>
+          <w:szCs w:val="24"/>
+        </w:rPr>
+      </w:pPr>
+      <w:r>
+        <w:rPr>
+          <w:rFonts w:cs="Times New Roman"/>
+          <w:szCs w:val="24"/>
+        </w:rPr>
+        <w:t xml:space="preserve">Проверить, установлен ли бит на определённой позиции (используются только побитовые операции) </w:t>
+      </w:r>
+    </w:p>
+    <w:p>
+      <w:pPr>
+        <w:pStyle w:val="afd"/>
+        <w:numPr>
+          <w:ilvl w:val="0"/>
+          <w:numId w:val="28"/>
+        </w:numPr>
+        <w:jc w:val="both"/>
+        <w:rPr>
+          <w:rFonts w:cs="Times New Roman"/>
+          <w:szCs w:val="24"/>
+        </w:rPr>
+      </w:pPr>
+      <w:r>
+        <w:rPr>
+          <w:rFonts w:cs="Times New Roman"/>
+          <w:szCs w:val="24"/>
+        </w:rPr>
+        <w:t>Если в пр</w:t>
+      </w:r>
+      <w:r>
+        <w:rPr>
+          <w:rFonts w:cs="Times New Roman"/>
+          <w:szCs w:val="24"/>
+        </w:rPr>
+        <w:t>едыдущем шаге бит не установлен</w:t>
+      </w:r>
+      <w:r>
+        <w:rPr>
+          <w:rFonts w:cs="Times New Roman"/>
+          <w:szCs w:val="24"/>
+        </w:rPr>
+        <w:t xml:space="preserve">, возратить ничего. </w:t>
+      </w:r>
+      <w:r>
+        <w:rPr>
+          <w:rFonts w:cs="Times New Roman"/>
+          <w:szCs w:val="24"/>
+        </w:rPr>
+        <w:t xml:space="preserve">Иначе, вычисляем </w:t>
+      </w:r>
+      <w:r>
+        <w:rPr>
+          <w:rFonts w:cs="Times New Roman"/>
+          <w:szCs w:val="24"/>
+        </w:rPr>
+        <w:t>индекс массива (</w:t>
+      </w:r>
+      <w:r>
+        <w:rPr>
+          <w:rFonts w:cs="Times New Roman"/>
+          <w:szCs w:val="24"/>
+        </w:rPr>
+        <w:t>используются только побитовые операции</w:t>
+      </w:r>
+      <w:r>
+        <w:rPr>
+          <w:rFonts w:cs="Times New Roman"/>
+          <w:szCs w:val="24"/>
+        </w:rPr>
+        <w:t>)</w:t>
+      </w:r>
+    </w:p>
+    <w:p>
+      <w:pPr>
+        <w:pStyle w:val="afd"/>
+        <w:jc w:val="both"/>
+        <w:rPr>
+          <w:rFonts w:cs="Times New Roman"/>
+          <w:szCs w:val="24"/>
+        </w:rPr>
+      </w:pPr>
+      <w:r>
+        <w:rPr>
+          <w:rFonts w:cs="Times New Roman"/>
+          <w:szCs w:val="24"/>
+        </w:rPr>
+        <w:t xml:space="preserve">Благодаря битмапе поиск ребёнка в узле происходит не за время </w:t>
+      </w:r>
+      <w:r>
+        <w:rPr>
+          <w:rFonts w:cs="Times New Roman"/>
+          <w:szCs w:val="24"/>
+          <w:lang w:val="en-US"/>
+        </w:rPr>
+        <w:t>O</w:t>
+      </w:r>
+      <w:r>
+        <w:rPr>
+          <w:rFonts w:cs="Times New Roman"/>
+          <w:szCs w:val="24"/>
+        </w:rPr>
+        <w:t>(</w:t>
+      </w:r>
+      <w:r>
+        <w:rPr>
+          <w:rFonts w:cs="Times New Roman"/>
+          <w:szCs w:val="24"/>
+          <w:lang w:val="en-US"/>
+        </w:rPr>
+        <w:t>n</w:t>
+      </w:r>
+      <w:r>
+        <w:rPr>
+          <w:rFonts w:cs="Times New Roman"/>
+          <w:szCs w:val="24"/>
+        </w:rPr>
+        <w:t xml:space="preserve">), а за </w:t>
+      </w:r>
+      <w:r>
+        <w:rPr>
+          <w:rFonts w:cs="Times New Roman"/>
+          <w:szCs w:val="24"/>
+          <w:lang w:val="en-US"/>
+        </w:rPr>
+        <w:t>O</w:t>
+      </w:r>
+      <w:r>
+        <w:rPr>
+          <w:rFonts w:cs="Times New Roman"/>
+          <w:szCs w:val="24"/>
+        </w:rPr>
+        <w:t>(1).</w:t>
+      </w:r>
+    </w:p>
+    <w:p>
+      <w:pPr>
+        <w:pStyle w:val="afd"/>
+        <w:jc w:val="both"/>
+        <w:rPr>
+          <w:rFonts w:cs="Times New Roman"/>
+          <w:szCs w:val="24"/>
+        </w:rPr>
+      </w:pPr>
+    </w:p>
+    <w:p>
+      <w:pPr>
+        <w:pStyle w:val="afd"/>
+        <w:jc w:val="both"/>
+        <w:rPr>
+          <w:rFonts w:cs="Times New Roman"/>
+          <w:szCs w:val="24"/>
+        </w:rPr>
+      </w:pPr>
+      <w:r>
+        <w:rPr>
+          <w:rFonts w:cs="Times New Roman"/>
+          <w:szCs w:val="24"/>
+        </w:rPr>
+        <w:t xml:space="preserve">Основные положения о </w:t>
+      </w:r>
+      <w:r>
+        <w:rPr>
+          <w:rFonts w:cs="Times New Roman"/>
+          <w:szCs w:val="24"/>
+          <w:lang w:val="en-US"/>
+        </w:rPr>
+        <w:t>Hash</w:t>
+      </w:r>
+      <w:r>
+        <w:rPr>
+          <w:rFonts w:cs="Times New Roman"/>
+          <w:szCs w:val="24"/>
+        </w:rPr>
+        <w:t xml:space="preserve"> </w:t>
+      </w:r>
+      <w:r>
+        <w:rPr>
+          <w:rFonts w:cs="Times New Roman"/>
+          <w:szCs w:val="24"/>
+          <w:lang w:val="en-US"/>
+        </w:rPr>
+        <w:t>Array</w:t>
+      </w:r>
+      <w:r>
+        <w:rPr>
+          <w:rFonts w:cs="Times New Roman"/>
+          <w:szCs w:val="24"/>
+        </w:rPr>
+        <w:t xml:space="preserve"> </w:t>
+      </w:r>
+      <w:r>
+        <w:rPr>
+          <w:rFonts w:cs="Times New Roman"/>
+          <w:szCs w:val="24"/>
+          <w:lang w:val="en-US"/>
+        </w:rPr>
+        <w:t>Mapped</w:t>
+      </w:r>
+      <w:r>
+        <w:rPr>
+          <w:rFonts w:cs="Times New Roman"/>
+          <w:szCs w:val="24"/>
+        </w:rPr>
+        <w:t xml:space="preserve"> </w:t>
+      </w:r>
+      <w:r>
+        <w:rPr>
+          <w:rFonts w:cs="Times New Roman"/>
+          <w:szCs w:val="24"/>
+          <w:lang w:val="en-US"/>
+        </w:rPr>
+        <w:t>Trie</w:t>
+      </w:r>
+      <w:r>
+        <w:rPr>
+          <w:rFonts w:cs="Times New Roman"/>
+          <w:szCs w:val="24"/>
+        </w:rPr>
+        <w:t>:</w:t>
+      </w:r>
+      <w:bookmarkStart w:id="36" w:name="_GoBack"/>
+      <w:bookmarkEnd w:id="36"/>
+    </w:p>
+    <w:p>
+      <w:pPr>
+        <w:pStyle w:val="afd"/>
+        <w:numPr>
+          <w:ilvl w:val="0"/>
+          <w:numId w:val="29"/>
+        </w:numPr>
+        <w:jc w:val="both"/>
+        <w:rPr>
+          <w:rFonts w:cs="Times New Roman"/>
+          <w:szCs w:val="24"/>
+        </w:rPr>
+      </w:pPr>
+      <w:r>
+        <w:rPr>
+          <w:rFonts w:cs="Times New Roman"/>
+          <w:szCs w:val="24"/>
+        </w:rPr>
+        <w:t>Ключ хешируется и разбивается на части.</w:t>
+      </w:r>
+    </w:p>
+    <w:p>
+      <w:pPr>
+        <w:pStyle w:val="afd"/>
+        <w:numPr>
+          <w:ilvl w:val="0"/>
+          <w:numId w:val="29"/>
+        </w:numPr>
+        <w:jc w:val="both"/>
+        <w:rPr>
+          <w:rFonts w:cs="Times New Roman"/>
+          <w:szCs w:val="24"/>
+        </w:rPr>
+      </w:pPr>
+      <w:r>
+        <w:rPr>
+          <w:rFonts w:cs="Times New Roman"/>
+          <w:szCs w:val="24"/>
+        </w:rPr>
+        <w:t>У каждого узла может быть не больше, чем 32 ребёнка</w:t>
+      </w:r>
+    </w:p>
+    <w:p>
+      <w:pPr>
+        <w:pStyle w:val="afd"/>
+        <w:numPr>
+          <w:ilvl w:val="0"/>
+          <w:numId w:val="29"/>
+        </w:numPr>
+        <w:jc w:val="both"/>
+        <w:rPr>
+          <w:rFonts w:cs="Times New Roman"/>
+          <w:szCs w:val="24"/>
+        </w:rPr>
+      </w:pPr>
+      <w:r>
+        <w:rPr>
+          <w:rFonts w:cs="Times New Roman"/>
+          <w:szCs w:val="24"/>
+        </w:rPr>
+        <w:t>Максимальная высота дерева равна 13</w:t>
+      </w:r>
+    </w:p>
+    <w:p>
+      <w:pPr>
+        <w:pStyle w:val="afd"/>
+        <w:numPr>
+          <w:ilvl w:val="0"/>
+          <w:numId w:val="29"/>
+        </w:numPr>
+        <w:jc w:val="both"/>
+        <w:rPr>
+          <w:rFonts w:cs="Times New Roman"/>
+          <w:szCs w:val="24"/>
+        </w:rPr>
+      </w:pPr>
+      <w:r>
+        <w:rPr>
+          <w:rFonts w:cs="Times New Roman"/>
+          <w:szCs w:val="24"/>
+        </w:rPr>
+        <w:t>При добавлении ключей с одинаковыми префиксами хешей, общая часть не дублируется.</w:t>
+      </w:r>
+    </w:p>
+    <w:p>
+      <w:pPr>
+        <w:pStyle w:val="afd"/>
+        <w:numPr>
+          <w:ilvl w:val="0"/>
+          <w:numId w:val="29"/>
+        </w:numPr>
+        <w:jc w:val="both"/>
+        <w:rPr>
+          <w:rFonts w:cs="Times New Roman"/>
+          <w:szCs w:val="24"/>
+        </w:rPr>
+      </w:pPr>
+      <w:r>
+        <w:rPr>
+          <w:rFonts w:cs="Times New Roman"/>
+          <w:szCs w:val="24"/>
+        </w:rPr>
+        <w:t>Добавляется минимальное количество узлов, при котором можно уникально идентифицировать ключ</w:t>
+      </w:r>
+    </w:p>
+    <w:p>
+      <w:pPr>
+        <w:pStyle w:val="afd"/>
+        <w:numPr>
+          <w:ilvl w:val="0"/>
+          <w:numId w:val="29"/>
+        </w:numPr>
+        <w:jc w:val="both"/>
+        <w:rPr>
+          <w:rFonts w:cs="Times New Roman"/>
+          <w:szCs w:val="24"/>
+        </w:rPr>
+      </w:pPr>
+      <w:r>
+        <w:rPr>
+          <w:rFonts w:cs="Times New Roman"/>
+          <w:szCs w:val="24"/>
+        </w:rPr>
+        <w:lastRenderedPageBreak/>
+        <w:t>При удалении, дерево сжимается и не хранит лишних узлов.</w:t>
+      </w:r>
+    </w:p>
+    <w:p>
+      <w:pPr>
+        <w:pStyle w:val="afd"/>
+        <w:numPr>
+          <w:ilvl w:val="0"/>
+          <w:numId w:val="29"/>
+        </w:numPr>
+        <w:jc w:val="both"/>
+        <w:rPr>
+          <w:rFonts w:cs="Times New Roman"/>
+          <w:szCs w:val="24"/>
+        </w:rPr>
+      </w:pPr>
+      <w:r>
+        <w:rPr>
+          <w:rFonts w:cs="Times New Roman"/>
+          <w:szCs w:val="24"/>
+        </w:rPr>
+        <w:t xml:space="preserve">Каждый узел хранит детей в динамическом массиве и битмапе. Через побитовые операции можно за время </w:t>
+      </w:r>
+      <w:commentRangeStart w:id="37"/>
+      <w:r>
+        <w:rPr>
+          <w:rFonts w:cs="Times New Roman"/>
+          <w:szCs w:val="24"/>
+          <w:lang w:val="en-US"/>
+        </w:rPr>
+        <w:t>O</w:t>
+      </w:r>
+      <w:r>
+        <w:rPr>
+          <w:rFonts w:cs="Times New Roman"/>
+          <w:szCs w:val="24"/>
+        </w:rPr>
+        <w:t>(1)</w:t>
+      </w:r>
+      <w:commentRangeEnd w:id="37"/>
+      <w:r>
+        <w:rPr>
+          <w:rStyle w:val="af"/>
+          <w:noProof w:val="0"/>
+          <w:lang w:eastAsia="en-US"/>
+        </w:rPr>
+        <w:commentReference w:id="37"/>
+      </w:r>
+      <w:r>
+        <w:rPr>
+          <w:rFonts w:cs="Times New Roman"/>
+          <w:szCs w:val="24"/>
+        </w:rPr>
+        <w:t xml:space="preserve"> </w:t>
+      </w:r>
+      <w:r>
+        <w:rPr>
+          <w:rFonts w:cs="Times New Roman"/>
+          <w:szCs w:val="24"/>
+        </w:rPr>
+        <w:t>вычисляет ребёнок узла или его отсутствие.</w:t>
+      </w:r>
+    </w:p>
+    <w:p>
+      <w:pPr>
+        <w:pStyle w:val="afd"/>
+        <w:ind w:left="720"/>
+        <w:jc w:val="both"/>
+        <w:rPr>
+          <w:rFonts w:cs="Times New Roman"/>
+          <w:szCs w:val="24"/>
+        </w:rPr>
       </w:pPr>
     </w:p>
     <w:p>
@@ -9916,12 +12244,11 @@
       <w:pPr>
         <w:pStyle w:val="1"/>
       </w:pPr>
-      <w:bookmarkStart w:id="35" w:name="_Toc103689369"/>
-      <w:r>
-        <w:lastRenderedPageBreak/>
+      <w:bookmarkStart w:id="38" w:name="_Toc103720474"/>
+      <w:r>
         <w:t>РАЗРАБОТКА</w:t>
       </w:r>
-      <w:bookmarkEnd w:id="35"/>
+      <w:bookmarkEnd w:id="38"/>
     </w:p>
     <w:p/>
     <w:p/>
@@ -9962,11 +12289,11 @@
       <w:pPr>
         <w:pStyle w:val="1"/>
       </w:pPr>
-      <w:bookmarkStart w:id="36" w:name="_Toc103689370"/>
+      <w:bookmarkStart w:id="39" w:name="_Toc103720475"/>
       <w:r>
         <w:t>ТЕСТИРОВАНИЕ</w:t>
       </w:r>
-      <w:bookmarkEnd w:id="36"/>
+      <w:bookmarkEnd w:id="39"/>
     </w:p>
     <w:p>
       <w:pPr>
@@ -10076,11 +12403,11 @@
       <w:pPr>
         <w:pStyle w:val="1"/>
       </w:pPr>
-      <w:bookmarkStart w:id="37" w:name="_Toc103689371"/>
+      <w:bookmarkStart w:id="40" w:name="_Toc103720476"/>
       <w:r>
         <w:t>ЗАКЛЮЧЕНИЕ</w:t>
       </w:r>
-      <w:bookmarkEnd w:id="37"/>
+      <w:bookmarkEnd w:id="40"/>
     </w:p>
     <w:p>
       <w:pPr>
@@ -10094,14 +12421,14 @@
       <w:pPr>
         <w:pStyle w:val="1"/>
       </w:pPr>
-      <w:bookmarkStart w:id="38" w:name="_Toc102719603"/>
-      <w:bookmarkStart w:id="39" w:name="_Toc103689372"/>
+      <w:bookmarkStart w:id="41" w:name="_Toc102719603"/>
+      <w:bookmarkStart w:id="42" w:name="_Toc103720477"/>
       <w:r>
         <w:lastRenderedPageBreak/>
         <w:t>СПИСОК ИСПОЛЬЗОВАННЫХ ИСТОЧНИКОВ</w:t>
       </w:r>
-      <w:bookmarkEnd w:id="38"/>
-      <w:bookmarkEnd w:id="39"/>
+      <w:bookmarkEnd w:id="41"/>
+      <w:bookmarkEnd w:id="42"/>
     </w:p>
     <w:p>
       <w:pPr>
@@ -11565,7 +13892,7 @@
 
 <file path=word/comments.xml><?xml version="1.0" encoding="utf-8"?>
 <w:comments xmlns:wpc="http://schemas.microsoft.com/office/word/2010/wordprocessingCanvas" xmlns:cx="http://schemas.microsoft.com/office/drawing/2014/chartex" xmlns:mc="http://schemas.openxmlformats.org/markup-compatibility/2006" xmlns:o="urn:schemas-microsoft-com:office:office" xmlns:r="http://schemas.openxmlformats.org/officeDocument/2006/relationships" xmlns:m="http://schemas.openxmlformats.org/officeDocument/2006/math" xmlns:v="urn:schemas-microsoft-com:vml" xmlns:wp14="http://schemas.microsoft.com/office/word/2010/wordprocessingDrawing" xmlns:wp="http://schemas.openxmlformats.org/drawingml/2006/wordprocessingDrawing" xmlns:w10="urn:schemas-microsoft-com:office:word" xmlns:w="http://schemas.openxmlformats.org/wordprocessingml/2006/main" xmlns:w14="http://schemas.microsoft.com/office/word/2010/wordml" xmlns:w15="http://schemas.microsoft.com/office/word/2012/wordml" xmlns:w16se="http://schemas.microsoft.com/office/word/2015/wordml/symex" xmlns:wpg="http://schemas.microsoft.com/office/word/2010/wordprocessingGroup" xmlns:wpi="http://schemas.microsoft.com/office/word/2010/wordprocessingInk" xmlns:wne="http://schemas.microsoft.com/office/word/2006/wordml" xmlns:wps="http://schemas.microsoft.com/office/word/2010/wordprocessingShape" mc:Ignorable="w14 w15 w16se wp14">
-  <w:comment w:id="10" w:author="Damir Pilacis" w:date="2022-05-10T18:02:00Z" w:initials="DP">
+  <w:comment w:id="12" w:author="Damir Pilacis" w:date="2022-05-10T18:02:00Z" w:initials="DP">
     <w:p>
       <w:pPr>
         <w:pStyle w:val="af0"/>
@@ -11622,7 +13949,7 @@
       </w:r>
     </w:p>
   </w:comment>
-  <w:comment w:id="14" w:author="Damir Pilacis" w:date="2022-05-17T14:13:00Z" w:initials="DP">
+  <w:comment w:id="15" w:author="Damir Pilacis" w:date="2022-05-17T14:13:00Z" w:initials="DP">
     <w:p>
       <w:pPr>
         <w:pStyle w:val="af0"/>
@@ -11654,10 +13981,7 @@
       </w:r>
       <w:proofErr w:type="spellStart"/>
       <w:r>
-        <w:t>популярнро</w:t>
-      </w:r>
-      <w:r>
-        <w:t>сть</w:t>
+        <w:t>популярнрость</w:t>
       </w:r>
       <w:proofErr w:type="spellEnd"/>
       <w:r>
@@ -11678,7 +14002,7 @@
       <w:proofErr w:type="spellEnd"/>
     </w:p>
   </w:comment>
-  <w:comment w:id="17" w:author="Damir Pilacis" w:date="2022-05-07T13:10:00Z" w:initials="DP">
+  <w:comment w:id="18" w:author="Damir Pilacis" w:date="2022-05-07T13:10:00Z" w:initials="DP">
     <w:p>
       <w:pPr>
         <w:pStyle w:val="af0"/>
@@ -11699,7 +14023,7 @@
       </w:pPr>
     </w:p>
   </w:comment>
-  <w:comment w:id="18" w:author="Damir Pilacis" w:date="2022-05-07T13:12:00Z" w:initials="DP">
+  <w:comment w:id="19" w:author="Damir Pilacis" w:date="2022-05-07T13:12:00Z" w:initials="DP">
     <w:p>
       <w:pPr>
         <w:pStyle w:val="af0"/>
@@ -11720,7 +14044,7 @@
       </w:pPr>
     </w:p>
   </w:comment>
-  <w:comment w:id="19" w:author="Damir Pilacis" w:date="2022-05-06T16:20:00Z" w:initials="DP">
+  <w:comment w:id="20" w:author="Damir Pilacis" w:date="2022-05-06T16:20:00Z" w:initials="DP">
     <w:p>
       <w:pPr>
         <w:pStyle w:val="af0"/>
@@ -11741,7 +14065,7 @@
       </w:pPr>
     </w:p>
   </w:comment>
-  <w:comment w:id="20" w:author="Damir Pilacis" w:date="2022-05-07T13:16:00Z" w:initials="DP">
+  <w:comment w:id="21" w:author="Damir Pilacis" w:date="2022-05-07T13:16:00Z" w:initials="DP">
     <w:p>
       <w:pPr>
         <w:pStyle w:val="af0"/>
@@ -11757,7 +14081,7 @@
       </w:r>
     </w:p>
   </w:comment>
-  <w:comment w:id="22" w:author="Damir Pilacis" w:date="2022-05-10T23:23:00Z" w:initials="DP">
+  <w:comment w:id="23" w:author="Damir Pilacis" w:date="2022-05-10T23:23:00Z" w:initials="DP">
     <w:p>
       <w:pPr>
         <w:pStyle w:val="af0"/>
@@ -11773,7 +14097,7 @@
       </w:r>
     </w:p>
   </w:comment>
-  <w:comment w:id="23" w:author="Damir Pilacis" w:date="2022-05-10T23:16:00Z" w:initials="DP">
+  <w:comment w:id="24" w:author="Damir Pilacis" w:date="2022-05-10T23:16:00Z" w:initials="DP">
     <w:p>
       <w:pPr>
         <w:pStyle w:val="af0"/>
@@ -11908,7 +14232,7 @@
       </w:pPr>
     </w:p>
   </w:comment>
-  <w:comment w:id="24" w:author="Damir Pilacis" w:date="2022-05-10T23:16:00Z" w:initials="DP">
+  <w:comment w:id="25" w:author="Damir Pilacis" w:date="2022-05-10T23:16:00Z" w:initials="DP">
     <w:p>
       <w:pPr>
         <w:pStyle w:val="af0"/>
@@ -11929,7 +14253,7 @@
       </w:r>
     </w:p>
   </w:comment>
-  <w:comment w:id="25" w:author="Damir Pilacis" w:date="2022-05-16T15:45:00Z" w:initials="DP">
+  <w:comment w:id="26" w:author="Damir Pilacis" w:date="2022-05-16T15:45:00Z" w:initials="DP">
     <w:p>
       <w:pPr>
         <w:pStyle w:val="af0"/>
@@ -11945,7 +14269,7 @@
       </w:r>
     </w:p>
   </w:comment>
-  <w:comment w:id="26" w:author="Damir Pilacis" w:date="2022-05-10T23:26:00Z" w:initials="DP">
+  <w:comment w:id="27" w:author="Damir Pilacis" w:date="2022-05-10T23:26:00Z" w:initials="DP">
     <w:p>
       <w:pPr>
         <w:pStyle w:val="af0"/>
@@ -11961,7 +14285,7 @@
       </w:r>
     </w:p>
   </w:comment>
-  <w:comment w:id="28" w:author="Damir Pilacis" w:date="2022-05-15T21:38:00Z" w:initials="DP">
+  <w:comment w:id="29" w:author="Damir Pilacis" w:date="2022-05-15T21:38:00Z" w:initials="DP">
     <w:p>
       <w:pPr>
         <w:pStyle w:val="af0"/>
@@ -11985,7 +14309,7 @@
       </w:r>
     </w:p>
   </w:comment>
-  <w:comment w:id="29" w:author="Damir Pilacis" w:date="2022-05-15T21:38:00Z" w:initials="DP">
+  <w:comment w:id="30" w:author="Damir Pilacis" w:date="2022-05-15T21:38:00Z" w:initials="DP">
     <w:p>
       <w:pPr>
         <w:pStyle w:val="af0"/>
@@ -12001,7 +14325,7 @@
       </w:r>
     </w:p>
   </w:comment>
-  <w:comment w:id="30" w:author="Damir Pilacis" w:date="2022-05-16T15:50:00Z" w:initials="DP">
+  <w:comment w:id="31" w:author="Damir Pilacis" w:date="2022-05-16T15:50:00Z" w:initials="DP">
     <w:p>
       <w:pPr>
         <w:pStyle w:val="af0"/>
@@ -12053,7 +14377,7 @@
       <w:proofErr w:type="spellEnd"/>
     </w:p>
   </w:comment>
-  <w:comment w:id="31" w:author="Damir Pilacis" w:date="2022-05-17T13:49:00Z" w:initials="DP">
+  <w:comment w:id="32" w:author="Damir Pilacis" w:date="2022-05-17T13:49:00Z" w:initials="DP">
     <w:p>
       <w:pPr>
         <w:pStyle w:val="af0"/>
@@ -12069,7 +14393,7 @@
       </w:r>
     </w:p>
   </w:comment>
-  <w:comment w:id="32" w:author="Damir Pilacis" w:date="2022-05-16T16:35:00Z" w:initials="DP">
+  <w:comment w:id="33" w:author="Damir Pilacis" w:date="2022-05-16T16:35:00Z" w:initials="DP">
     <w:p>
       <w:pPr>
         <w:pStyle w:val="af0"/>
@@ -12088,7 +14412,7 @@
       </w:r>
     </w:p>
   </w:comment>
-  <w:comment w:id="33" w:author="Damir Pilacis" w:date="2022-05-16T17:55:00Z" w:initials="DP">
+  <w:comment w:id="34" w:author="Damir Pilacis" w:date="2022-05-16T17:55:00Z" w:initials="DP">
     <w:p>
       <w:pPr>
         <w:pStyle w:val="af0"/>
@@ -12112,7 +14436,7 @@
       </w:r>
     </w:p>
   </w:comment>
-  <w:comment w:id="34" w:author="Damir Pilacis" w:date="2022-05-16T20:43:00Z" w:initials="DP">
+  <w:comment w:id="35" w:author="Damir Pilacis" w:date="2022-05-16T20:43:00Z" w:initials="DP">
     <w:p>
       <w:pPr>
         <w:pStyle w:val="af0"/>
@@ -12125,6 +14449,19 @@
       </w:r>
       <w:r>
         <w:t xml:space="preserve">добавить удаление </w:t>
+      </w:r>
+    </w:p>
+  </w:comment>
+  <w:comment w:id="37" w:author="Damir Pilacis" w:date="2022-05-17T22:52:00Z" w:initials="DP">
+    <w:p>
+      <w:pPr>
+        <w:pStyle w:val="af0"/>
+      </w:pPr>
+      <w:r>
+        <w:rPr>
+          <w:rStyle w:val="af"/>
+        </w:rPr>
+        <w:annotationRef/>
       </w:r>
     </w:p>
   </w:comment>
@@ -12151,6 +14488,7 @@
   <w15:commentEx w15:paraId="5C12A8ED" w15:done="0"/>
   <w15:commentEx w15:paraId="6E3E5429" w15:done="0"/>
   <w15:commentEx w15:paraId="08425196" w15:done="0"/>
+  <w15:commentEx w15:paraId="00A466D4" w15:done="0"/>
 </w15:commentsEx>
 </file>
 
@@ -12192,7 +14530,6 @@
         <w:docPartUnique/>
       </w:docPartObj>
     </w:sdtPr>
-    <w:sdtEndPr/>
     <w:sdtContent>
       <w:p>
         <w:pPr>
@@ -12225,7 +14562,7 @@
             <w:noProof/>
             <w:szCs w:val="24"/>
           </w:rPr>
-          <w:t>20</w:t>
+          <w:t>18</w:t>
         </w:r>
         <w:r>
           <w:rPr>
@@ -12751,6 +15088,92 @@
     </w:lvl>
   </w:abstractNum>
   <w:abstractNum w:abstractNumId="4" w15:restartNumberingAfterBreak="0">
+    <w:nsid w:val="12E47AD5"/>
+    <w:multiLevelType w:val="hybridMultilevel"/>
+    <w:tmpl w:val="22E0481A"/>
+    <w:lvl w:ilvl="0" w:tplc="0419000F">
+      <w:start w:val="1"/>
+      <w:numFmt w:val="decimal"/>
+      <w:lvlText w:val="%1."/>
+      <w:lvlJc w:val="left"/>
+      <w:pPr>
+        <w:ind w:left="720" w:hanging="360"/>
+      </w:pPr>
+    </w:lvl>
+    <w:lvl w:ilvl="1" w:tplc="04190019" w:tentative="1">
+      <w:start w:val="1"/>
+      <w:numFmt w:val="lowerLetter"/>
+      <w:lvlText w:val="%2."/>
+      <w:lvlJc w:val="left"/>
+      <w:pPr>
+        <w:ind w:left="1440" w:hanging="360"/>
+      </w:pPr>
+    </w:lvl>
+    <w:lvl w:ilvl="2" w:tplc="0419001B" w:tentative="1">
+      <w:start w:val="1"/>
+      <w:numFmt w:val="lowerRoman"/>
+      <w:lvlText w:val="%3."/>
+      <w:lvlJc w:val="right"/>
+      <w:pPr>
+        <w:ind w:left="2160" w:hanging="180"/>
+      </w:pPr>
+    </w:lvl>
+    <w:lvl w:ilvl="3" w:tplc="0419000F" w:tentative="1">
+      <w:start w:val="1"/>
+      <w:numFmt w:val="decimal"/>
+      <w:lvlText w:val="%4."/>
+      <w:lvlJc w:val="left"/>
+      <w:pPr>
+        <w:ind w:left="2880" w:hanging="360"/>
+      </w:pPr>
+    </w:lvl>
+    <w:lvl w:ilvl="4" w:tplc="04190019" w:tentative="1">
+      <w:start w:val="1"/>
+      <w:numFmt w:val="lowerLetter"/>
+      <w:lvlText w:val="%5."/>
+      <w:lvlJc w:val="left"/>
+      <w:pPr>
+        <w:ind w:left="3600" w:hanging="360"/>
+      </w:pPr>
+    </w:lvl>
+    <w:lvl w:ilvl="5" w:tplc="0419001B" w:tentative="1">
+      <w:start w:val="1"/>
+      <w:numFmt w:val="lowerRoman"/>
+      <w:lvlText w:val="%6."/>
+      <w:lvlJc w:val="right"/>
+      <w:pPr>
+        <w:ind w:left="4320" w:hanging="180"/>
+      </w:pPr>
+    </w:lvl>
+    <w:lvl w:ilvl="6" w:tplc="0419000F" w:tentative="1">
+      <w:start w:val="1"/>
+      <w:numFmt w:val="decimal"/>
+      <w:lvlText w:val="%7."/>
+      <w:lvlJc w:val="left"/>
+      <w:pPr>
+        <w:ind w:left="5040" w:hanging="360"/>
+      </w:pPr>
+    </w:lvl>
+    <w:lvl w:ilvl="7" w:tplc="04190019" w:tentative="1">
+      <w:start w:val="1"/>
+      <w:numFmt w:val="lowerLetter"/>
+      <w:lvlText w:val="%8."/>
+      <w:lvlJc w:val="left"/>
+      <w:pPr>
+        <w:ind w:left="5760" w:hanging="360"/>
+      </w:pPr>
+    </w:lvl>
+    <w:lvl w:ilvl="8" w:tplc="0419001B" w:tentative="1">
+      <w:start w:val="1"/>
+      <w:numFmt w:val="lowerRoman"/>
+      <w:lvlText w:val="%9."/>
+      <w:lvlJc w:val="right"/>
+      <w:pPr>
+        <w:ind w:left="6480" w:hanging="180"/>
+      </w:pPr>
+    </w:lvl>
+  </w:abstractNum>
+  <w:abstractNum w:abstractNumId="5" w15:restartNumberingAfterBreak="0">
     <w:nsid w:val="1651537A"/>
     <w:multiLevelType w:val="hybridMultilevel"/>
     <w:tmpl w:val="791CCC16"/>
@@ -12863,7 +15286,7 @@
       </w:rPr>
     </w:lvl>
   </w:abstractNum>
-  <w:abstractNum w:abstractNumId="5" w15:restartNumberingAfterBreak="0">
+  <w:abstractNum w:abstractNumId="6" w15:restartNumberingAfterBreak="0">
     <w:nsid w:val="19E817A5"/>
     <w:multiLevelType w:val="hybridMultilevel"/>
     <w:tmpl w:val="5540E64C"/>
@@ -12976,7 +15399,7 @@
       </w:rPr>
     </w:lvl>
   </w:abstractNum>
-  <w:abstractNum w:abstractNumId="6" w15:restartNumberingAfterBreak="0">
+  <w:abstractNum w:abstractNumId="7" w15:restartNumberingAfterBreak="0">
     <w:nsid w:val="1C243C3A"/>
     <w:multiLevelType w:val="hybridMultilevel"/>
     <w:tmpl w:val="738899C2"/>
@@ -13089,7 +15512,7 @@
       </w:rPr>
     </w:lvl>
   </w:abstractNum>
-  <w:abstractNum w:abstractNumId="7" w15:restartNumberingAfterBreak="0">
+  <w:abstractNum w:abstractNumId="8" w15:restartNumberingAfterBreak="0">
     <w:nsid w:val="21BB3060"/>
     <w:multiLevelType w:val="hybridMultilevel"/>
     <w:tmpl w:val="146CCE1A"/>
@@ -13175,7 +15598,7 @@
       </w:pPr>
     </w:lvl>
   </w:abstractNum>
-  <w:abstractNum w:abstractNumId="8" w15:restartNumberingAfterBreak="0">
+  <w:abstractNum w:abstractNumId="9" w15:restartNumberingAfterBreak="0">
     <w:nsid w:val="23D9676A"/>
     <w:multiLevelType w:val="hybridMultilevel"/>
     <w:tmpl w:val="2EC22C28"/>
@@ -13288,7 +15711,7 @@
       </w:rPr>
     </w:lvl>
   </w:abstractNum>
-  <w:abstractNum w:abstractNumId="9" w15:restartNumberingAfterBreak="0">
+  <w:abstractNum w:abstractNumId="10" w15:restartNumberingAfterBreak="0">
     <w:nsid w:val="26E55528"/>
     <w:multiLevelType w:val="hybridMultilevel"/>
     <w:tmpl w:val="724A10D8"/>
@@ -13401,7 +15824,7 @@
       </w:rPr>
     </w:lvl>
   </w:abstractNum>
-  <w:abstractNum w:abstractNumId="10" w15:restartNumberingAfterBreak="0">
+  <w:abstractNum w:abstractNumId="11" w15:restartNumberingAfterBreak="0">
     <w:nsid w:val="28172828"/>
     <w:multiLevelType w:val="hybridMultilevel"/>
     <w:tmpl w:val="5D528230"/>
@@ -13514,7 +15937,7 @@
       </w:rPr>
     </w:lvl>
   </w:abstractNum>
-  <w:abstractNum w:abstractNumId="11" w15:restartNumberingAfterBreak="0">
+  <w:abstractNum w:abstractNumId="12" w15:restartNumberingAfterBreak="0">
     <w:nsid w:val="2EFA6CC5"/>
     <w:multiLevelType w:val="hybridMultilevel"/>
     <w:tmpl w:val="36EA2AD4"/>
@@ -13627,7 +16050,7 @@
       </w:rPr>
     </w:lvl>
   </w:abstractNum>
-  <w:abstractNum w:abstractNumId="12" w15:restartNumberingAfterBreak="0">
+  <w:abstractNum w:abstractNumId="13" w15:restartNumberingAfterBreak="0">
     <w:nsid w:val="33E93671"/>
     <w:multiLevelType w:val="hybridMultilevel"/>
     <w:tmpl w:val="67CC9458"/>
@@ -13713,7 +16136,7 @@
       </w:pPr>
     </w:lvl>
   </w:abstractNum>
-  <w:abstractNum w:abstractNumId="13" w15:restartNumberingAfterBreak="0">
+  <w:abstractNum w:abstractNumId="14" w15:restartNumberingAfterBreak="0">
     <w:nsid w:val="40390AD0"/>
     <w:multiLevelType w:val="hybridMultilevel"/>
     <w:tmpl w:val="1526BC2C"/>
@@ -13826,7 +16249,7 @@
       </w:rPr>
     </w:lvl>
   </w:abstractNum>
-  <w:abstractNum w:abstractNumId="14" w15:restartNumberingAfterBreak="0">
+  <w:abstractNum w:abstractNumId="15" w15:restartNumberingAfterBreak="0">
     <w:nsid w:val="46113438"/>
     <w:multiLevelType w:val="hybridMultilevel"/>
     <w:tmpl w:val="7DE657B4"/>
@@ -13915,7 +16338,7 @@
       </w:pPr>
     </w:lvl>
   </w:abstractNum>
-  <w:abstractNum w:abstractNumId="15" w15:restartNumberingAfterBreak="0">
+  <w:abstractNum w:abstractNumId="16" w15:restartNumberingAfterBreak="0">
     <w:nsid w:val="47E02DC2"/>
     <w:multiLevelType w:val="hybridMultilevel"/>
     <w:tmpl w:val="0AC8FB56"/>
@@ -14004,7 +16427,7 @@
       </w:pPr>
     </w:lvl>
   </w:abstractNum>
-  <w:abstractNum w:abstractNumId="16" w15:restartNumberingAfterBreak="0">
+  <w:abstractNum w:abstractNumId="17" w15:restartNumberingAfterBreak="0">
     <w:nsid w:val="4ABA74DD"/>
     <w:multiLevelType w:val="hybridMultilevel"/>
     <w:tmpl w:val="789EC75E"/>
@@ -14090,7 +16513,7 @@
       </w:pPr>
     </w:lvl>
   </w:abstractNum>
-  <w:abstractNum w:abstractNumId="17" w15:restartNumberingAfterBreak="0">
+  <w:abstractNum w:abstractNumId="18" w15:restartNumberingAfterBreak="0">
     <w:nsid w:val="55A55B44"/>
     <w:multiLevelType w:val="hybridMultilevel"/>
     <w:tmpl w:val="2AB000AA"/>
@@ -14203,7 +16626,7 @@
       </w:rPr>
     </w:lvl>
   </w:abstractNum>
-  <w:abstractNum w:abstractNumId="18" w15:restartNumberingAfterBreak="0">
+  <w:abstractNum w:abstractNumId="19" w15:restartNumberingAfterBreak="0">
     <w:nsid w:val="56454C29"/>
     <w:multiLevelType w:val="hybridMultilevel"/>
     <w:tmpl w:val="E800E672"/>
@@ -14316,7 +16739,233 @@
       </w:rPr>
     </w:lvl>
   </w:abstractNum>
-  <w:abstractNum w:abstractNumId="19" w15:restartNumberingAfterBreak="0">
+  <w:abstractNum w:abstractNumId="20" w15:restartNumberingAfterBreak="0">
+    <w:nsid w:val="565B264B"/>
+    <w:multiLevelType w:val="hybridMultilevel"/>
+    <w:tmpl w:val="8E106138"/>
+    <w:lvl w:ilvl="0" w:tplc="D674A0EC">
+      <w:start w:val="1"/>
+      <w:numFmt w:val="bullet"/>
+      <w:lvlText w:val=""/>
+      <w:lvlJc w:val="left"/>
+      <w:pPr>
+        <w:ind w:left="720" w:hanging="360"/>
+      </w:pPr>
+      <w:rPr>
+        <w:rFonts w:ascii="Symbol" w:hAnsi="Symbol" w:hint="default"/>
+      </w:rPr>
+    </w:lvl>
+    <w:lvl w:ilvl="1" w:tplc="04190003" w:tentative="1">
+      <w:start w:val="1"/>
+      <w:numFmt w:val="bullet"/>
+      <w:lvlText w:val="o"/>
+      <w:lvlJc w:val="left"/>
+      <w:pPr>
+        <w:ind w:left="1440" w:hanging="360"/>
+      </w:pPr>
+      <w:rPr>
+        <w:rFonts w:ascii="Courier New" w:hAnsi="Courier New" w:cs="Courier New" w:hint="default"/>
+      </w:rPr>
+    </w:lvl>
+    <w:lvl w:ilvl="2" w:tplc="04190005" w:tentative="1">
+      <w:start w:val="1"/>
+      <w:numFmt w:val="bullet"/>
+      <w:lvlText w:val=""/>
+      <w:lvlJc w:val="left"/>
+      <w:pPr>
+        <w:ind w:left="2160" w:hanging="360"/>
+      </w:pPr>
+      <w:rPr>
+        <w:rFonts w:ascii="Wingdings" w:hAnsi="Wingdings" w:hint="default"/>
+      </w:rPr>
+    </w:lvl>
+    <w:lvl w:ilvl="3" w:tplc="04190001" w:tentative="1">
+      <w:start w:val="1"/>
+      <w:numFmt w:val="bullet"/>
+      <w:lvlText w:val=""/>
+      <w:lvlJc w:val="left"/>
+      <w:pPr>
+        <w:ind w:left="2880" w:hanging="360"/>
+      </w:pPr>
+      <w:rPr>
+        <w:rFonts w:ascii="Symbol" w:hAnsi="Symbol" w:hint="default"/>
+      </w:rPr>
+    </w:lvl>
+    <w:lvl w:ilvl="4" w:tplc="04190003" w:tentative="1">
+      <w:start w:val="1"/>
+      <w:numFmt w:val="bullet"/>
+      <w:lvlText w:val="o"/>
+      <w:lvlJc w:val="left"/>
+      <w:pPr>
+        <w:ind w:left="3600" w:hanging="360"/>
+      </w:pPr>
+      <w:rPr>
+        <w:rFonts w:ascii="Courier New" w:hAnsi="Courier New" w:cs="Courier New" w:hint="default"/>
+      </w:rPr>
+    </w:lvl>
+    <w:lvl w:ilvl="5" w:tplc="04190005" w:tentative="1">
+      <w:start w:val="1"/>
+      <w:numFmt w:val="bullet"/>
+      <w:lvlText w:val=""/>
+      <w:lvlJc w:val="left"/>
+      <w:pPr>
+        <w:ind w:left="4320" w:hanging="360"/>
+      </w:pPr>
+      <w:rPr>
+        <w:rFonts w:ascii="Wingdings" w:hAnsi="Wingdings" w:hint="default"/>
+      </w:rPr>
+    </w:lvl>
+    <w:lvl w:ilvl="6" w:tplc="04190001" w:tentative="1">
+      <w:start w:val="1"/>
+      <w:numFmt w:val="bullet"/>
+      <w:lvlText w:val=""/>
+      <w:lvlJc w:val="left"/>
+      <w:pPr>
+        <w:ind w:left="5040" w:hanging="360"/>
+      </w:pPr>
+      <w:rPr>
+        <w:rFonts w:ascii="Symbol" w:hAnsi="Symbol" w:hint="default"/>
+      </w:rPr>
+    </w:lvl>
+    <w:lvl w:ilvl="7" w:tplc="04190003" w:tentative="1">
+      <w:start w:val="1"/>
+      <w:numFmt w:val="bullet"/>
+      <w:lvlText w:val="o"/>
+      <w:lvlJc w:val="left"/>
+      <w:pPr>
+        <w:ind w:left="5760" w:hanging="360"/>
+      </w:pPr>
+      <w:rPr>
+        <w:rFonts w:ascii="Courier New" w:hAnsi="Courier New" w:cs="Courier New" w:hint="default"/>
+      </w:rPr>
+    </w:lvl>
+    <w:lvl w:ilvl="8" w:tplc="04190005" w:tentative="1">
+      <w:start w:val="1"/>
+      <w:numFmt w:val="bullet"/>
+      <w:lvlText w:val=""/>
+      <w:lvlJc w:val="left"/>
+      <w:pPr>
+        <w:ind w:left="6480" w:hanging="360"/>
+      </w:pPr>
+      <w:rPr>
+        <w:rFonts w:ascii="Wingdings" w:hAnsi="Wingdings" w:hint="default"/>
+      </w:rPr>
+    </w:lvl>
+  </w:abstractNum>
+  <w:abstractNum w:abstractNumId="21" w15:restartNumberingAfterBreak="0">
+    <w:nsid w:val="57E772E9"/>
+    <w:multiLevelType w:val="hybridMultilevel"/>
+    <w:tmpl w:val="7E6A205E"/>
+    <w:lvl w:ilvl="0" w:tplc="D674A0EC">
+      <w:start w:val="1"/>
+      <w:numFmt w:val="bullet"/>
+      <w:lvlText w:val=""/>
+      <w:lvlJc w:val="left"/>
+      <w:pPr>
+        <w:ind w:left="1429" w:hanging="360"/>
+      </w:pPr>
+      <w:rPr>
+        <w:rFonts w:ascii="Symbol" w:hAnsi="Symbol" w:hint="default"/>
+      </w:rPr>
+    </w:lvl>
+    <w:lvl w:ilvl="1" w:tplc="04190003" w:tentative="1">
+      <w:start w:val="1"/>
+      <w:numFmt w:val="bullet"/>
+      <w:lvlText w:val="o"/>
+      <w:lvlJc w:val="left"/>
+      <w:pPr>
+        <w:ind w:left="2149" w:hanging="360"/>
+      </w:pPr>
+      <w:rPr>
+        <w:rFonts w:ascii="Courier New" w:hAnsi="Courier New" w:cs="Courier New" w:hint="default"/>
+      </w:rPr>
+    </w:lvl>
+    <w:lvl w:ilvl="2" w:tplc="04190005" w:tentative="1">
+      <w:start w:val="1"/>
+      <w:numFmt w:val="bullet"/>
+      <w:lvlText w:val=""/>
+      <w:lvlJc w:val="left"/>
+      <w:pPr>
+        <w:ind w:left="2869" w:hanging="360"/>
+      </w:pPr>
+      <w:rPr>
+        <w:rFonts w:ascii="Wingdings" w:hAnsi="Wingdings" w:hint="default"/>
+      </w:rPr>
+    </w:lvl>
+    <w:lvl w:ilvl="3" w:tplc="04190001" w:tentative="1">
+      <w:start w:val="1"/>
+      <w:numFmt w:val="bullet"/>
+      <w:lvlText w:val=""/>
+      <w:lvlJc w:val="left"/>
+      <w:pPr>
+        <w:ind w:left="3589" w:hanging="360"/>
+      </w:pPr>
+      <w:rPr>
+        <w:rFonts w:ascii="Symbol" w:hAnsi="Symbol" w:hint="default"/>
+      </w:rPr>
+    </w:lvl>
+    <w:lvl w:ilvl="4" w:tplc="04190003" w:tentative="1">
+      <w:start w:val="1"/>
+      <w:numFmt w:val="bullet"/>
+      <w:lvlText w:val="o"/>
+      <w:lvlJc w:val="left"/>
+      <w:pPr>
+        <w:ind w:left="4309" w:hanging="360"/>
+      </w:pPr>
+      <w:rPr>
+        <w:rFonts w:ascii="Courier New" w:hAnsi="Courier New" w:cs="Courier New" w:hint="default"/>
+      </w:rPr>
+    </w:lvl>
+    <w:lvl w:ilvl="5" w:tplc="04190005" w:tentative="1">
+      <w:start w:val="1"/>
+      <w:numFmt w:val="bullet"/>
+      <w:lvlText w:val=""/>
+      <w:lvlJc w:val="left"/>
+      <w:pPr>
+        <w:ind w:left="5029" w:hanging="360"/>
+      </w:pPr>
+      <w:rPr>
+        <w:rFonts w:ascii="Wingdings" w:hAnsi="Wingdings" w:hint="default"/>
+      </w:rPr>
+    </w:lvl>
+    <w:lvl w:ilvl="6" w:tplc="04190001" w:tentative="1">
+      <w:start w:val="1"/>
+      <w:numFmt w:val="bullet"/>
+      <w:lvlText w:val=""/>
+      <w:lvlJc w:val="left"/>
+      <w:pPr>
+        <w:ind w:left="5749" w:hanging="360"/>
+      </w:pPr>
+      <w:rPr>
+        <w:rFonts w:ascii="Symbol" w:hAnsi="Symbol" w:hint="default"/>
+      </w:rPr>
+    </w:lvl>
+    <w:lvl w:ilvl="7" w:tplc="04190003" w:tentative="1">
+      <w:start w:val="1"/>
+      <w:numFmt w:val="bullet"/>
+      <w:lvlText w:val="o"/>
+      <w:lvlJc w:val="left"/>
+      <w:pPr>
+        <w:ind w:left="6469" w:hanging="360"/>
+      </w:pPr>
+      <w:rPr>
+        <w:rFonts w:ascii="Courier New" w:hAnsi="Courier New" w:cs="Courier New" w:hint="default"/>
+      </w:rPr>
+    </w:lvl>
+    <w:lvl w:ilvl="8" w:tplc="04190005" w:tentative="1">
+      <w:start w:val="1"/>
+      <w:numFmt w:val="bullet"/>
+      <w:lvlText w:val=""/>
+      <w:lvlJc w:val="left"/>
+      <w:pPr>
+        <w:ind w:left="7189" w:hanging="360"/>
+      </w:pPr>
+      <w:rPr>
+        <w:rFonts w:ascii="Wingdings" w:hAnsi="Wingdings" w:hint="default"/>
+      </w:rPr>
+    </w:lvl>
+  </w:abstractNum>
+  <w:abstractNum w:abstractNumId="22" w15:restartNumberingAfterBreak="0">
     <w:nsid w:val="5F07658C"/>
     <w:multiLevelType w:val="hybridMultilevel"/>
     <w:tmpl w:val="0A5E1B7E"/>
@@ -14429,7 +17078,7 @@
       </w:rPr>
     </w:lvl>
   </w:abstractNum>
-  <w:abstractNum w:abstractNumId="20" w15:restartNumberingAfterBreak="0">
+  <w:abstractNum w:abstractNumId="23" w15:restartNumberingAfterBreak="0">
     <w:nsid w:val="5FB732D2"/>
     <w:multiLevelType w:val="hybridMultilevel"/>
     <w:tmpl w:val="E1C87238"/>
@@ -14515,7 +17164,7 @@
       </w:pPr>
     </w:lvl>
   </w:abstractNum>
-  <w:abstractNum w:abstractNumId="21" w15:restartNumberingAfterBreak="0">
+  <w:abstractNum w:abstractNumId="24" w15:restartNumberingAfterBreak="0">
     <w:nsid w:val="652B6016"/>
     <w:multiLevelType w:val="hybridMultilevel"/>
     <w:tmpl w:val="004498B6"/>
@@ -14628,7 +17277,7 @@
       </w:rPr>
     </w:lvl>
   </w:abstractNum>
-  <w:abstractNum w:abstractNumId="22" w15:restartNumberingAfterBreak="0">
+  <w:abstractNum w:abstractNumId="25" w15:restartNumberingAfterBreak="0">
     <w:nsid w:val="66A21958"/>
     <w:multiLevelType w:val="hybridMultilevel"/>
     <w:tmpl w:val="F8BE4D9A"/>
@@ -14714,7 +17363,7 @@
       </w:pPr>
     </w:lvl>
   </w:abstractNum>
-  <w:abstractNum w:abstractNumId="23" w15:restartNumberingAfterBreak="0">
+  <w:abstractNum w:abstractNumId="26" w15:restartNumberingAfterBreak="0">
     <w:nsid w:val="77B81ACC"/>
     <w:multiLevelType w:val="hybridMultilevel"/>
     <w:tmpl w:val="5756F464"/>
@@ -14827,7 +17476,7 @@
       </w:rPr>
     </w:lvl>
   </w:abstractNum>
-  <w:abstractNum w:abstractNumId="24" w15:restartNumberingAfterBreak="0">
+  <w:abstractNum w:abstractNumId="27" w15:restartNumberingAfterBreak="0">
     <w:nsid w:val="79266957"/>
     <w:multiLevelType w:val="hybridMultilevel"/>
     <w:tmpl w:val="1A22F5EA"/>
@@ -14916,7 +17565,7 @@
       </w:pPr>
     </w:lvl>
   </w:abstractNum>
-  <w:abstractNum w:abstractNumId="25" w15:restartNumberingAfterBreak="0">
+  <w:abstractNum w:abstractNumId="28" w15:restartNumberingAfterBreak="0">
     <w:nsid w:val="7D7F364C"/>
     <w:multiLevelType w:val="hybridMultilevel"/>
     <w:tmpl w:val="B8AC0F20"/>
@@ -15030,73 +17679,73 @@
     </w:lvl>
   </w:abstractNum>
   <w:num w:numId="1">
-    <w:abstractNumId w:val="22"/>
+    <w:abstractNumId w:val="25"/>
   </w:num>
   <w:num w:numId="2">
-    <w:abstractNumId w:val="12"/>
+    <w:abstractNumId w:val="13"/>
   </w:num>
   <w:num w:numId="3">
-    <w:abstractNumId w:val="18"/>
+    <w:abstractNumId w:val="19"/>
   </w:num>
   <w:num w:numId="4">
-    <w:abstractNumId w:val="16"/>
+    <w:abstractNumId w:val="17"/>
   </w:num>
   <w:num w:numId="5">
-    <w:abstractNumId w:val="20"/>
+    <w:abstractNumId w:val="23"/>
   </w:num>
   <w:num w:numId="6">
-    <w:abstractNumId w:val="9"/>
+    <w:abstractNumId w:val="10"/>
   </w:num>
   <w:num w:numId="7">
-    <w:abstractNumId w:val="21"/>
+    <w:abstractNumId w:val="24"/>
   </w:num>
   <w:num w:numId="8">
-    <w:abstractNumId w:val="7"/>
+    <w:abstractNumId w:val="8"/>
   </w:num>
   <w:num w:numId="9">
-    <w:abstractNumId w:val="14"/>
+    <w:abstractNumId w:val="15"/>
   </w:num>
   <w:num w:numId="10">
-    <w:abstractNumId w:val="15"/>
+    <w:abstractNumId w:val="16"/>
   </w:num>
   <w:num w:numId="11">
     <w:abstractNumId w:val="1"/>
   </w:num>
   <w:num w:numId="12">
-    <w:abstractNumId w:val="10"/>
+    <w:abstractNumId w:val="11"/>
   </w:num>
   <w:num w:numId="13">
-    <w:abstractNumId w:val="11"/>
+    <w:abstractNumId w:val="12"/>
   </w:num>
   <w:num w:numId="14">
-    <w:abstractNumId w:val="17"/>
+    <w:abstractNumId w:val="18"/>
   </w:num>
   <w:num w:numId="15">
-    <w:abstractNumId w:val="24"/>
+    <w:abstractNumId w:val="27"/>
   </w:num>
   <w:num w:numId="16">
     <w:abstractNumId w:val="3"/>
   </w:num>
   <w:num w:numId="17">
-    <w:abstractNumId w:val="8"/>
+    <w:abstractNumId w:val="9"/>
   </w:num>
   <w:num w:numId="18">
-    <w:abstractNumId w:val="4"/>
+    <w:abstractNumId w:val="5"/>
   </w:num>
   <w:num w:numId="19">
-    <w:abstractNumId w:val="25"/>
+    <w:abstractNumId w:val="28"/>
   </w:num>
   <w:num w:numId="20">
-    <w:abstractNumId w:val="19"/>
+    <w:abstractNumId w:val="22"/>
   </w:num>
   <w:num w:numId="21">
-    <w:abstractNumId w:val="23"/>
+    <w:abstractNumId w:val="26"/>
   </w:num>
   <w:num w:numId="22">
-    <w:abstractNumId w:val="6"/>
+    <w:abstractNumId w:val="7"/>
   </w:num>
   <w:num w:numId="23">
-    <w:abstractNumId w:val="13"/>
+    <w:abstractNumId w:val="14"/>
   </w:num>
   <w:num w:numId="24">
     <w:abstractNumId w:val="2"/>
@@ -15105,7 +17754,16 @@
     <w:abstractNumId w:val="0"/>
   </w:num>
   <w:num w:numId="26">
-    <w:abstractNumId w:val="5"/>
+    <w:abstractNumId w:val="6"/>
+  </w:num>
+  <w:num w:numId="27">
+    <w:abstractNumId w:val="21"/>
+  </w:num>
+  <w:num w:numId="28">
+    <w:abstractNumId w:val="4"/>
+  </w:num>
+  <w:num w:numId="29">
+    <w:abstractNumId w:val="20"/>
   </w:num>
 </w:numbering>
 </file>
@@ -15572,6 +18230,7 @@
   <w:style w:type="character" w:default="1" w:styleId="a0">
     <w:name w:val="Default Paragraph Font"/>
     <w:uiPriority w:val="1"/>
+    <w:semiHidden/>
     <w:unhideWhenUsed/>
   </w:style>
   <w:style w:type="table" w:default="1" w:styleId="a1">
@@ -16111,6 +18770,11 @@
       <w:lang w:eastAsia="ru-RU"/>
     </w:rPr>
   </w:style>
+  <w:style w:type="character" w:customStyle="1" w:styleId="pl-c1">
+    <w:name w:val="pl-c1"/>
+    <w:basedOn w:val="a0"/>
+    <w:rsid w:val="00D34C38"/>
+  </w:style>
 </w:styles>
 </file>
 
@@ -16129,10 +18793,10 @@
   </w:font>
   <w:font w:name="Times New Roman">
     <w:panose1 w:val="02020603050405020304"/>
-    <w:charset w:val="CC"/>
+    <w:charset w:val="00"/>
     <w:family w:val="roman"/>
     <w:pitch w:val="variable"/>
-    <w:sig w:usb0="E0002EFF" w:usb1="C000785B" w:usb2="00000009" w:usb3="00000000" w:csb0="000001FF" w:csb1="00000000"/>
+    <w:sig w:usb0="E0002AFF" w:usb1="C0007843" w:usb2="00000009" w:usb3="00000000" w:csb0="000001FF" w:csb1="00000000"/>
   </w:font>
   <w:font w:name="Courier New">
     <w:panose1 w:val="02070309020205020404"/>
@@ -16150,17 +18814,17 @@
   </w:font>
   <w:font w:name="Calibri">
     <w:panose1 w:val="020F0502020204030204"/>
-    <w:charset w:val="CC"/>
+    <w:charset w:val="00"/>
     <w:family w:val="swiss"/>
     <w:pitch w:val="variable"/>
-    <w:sig w:usb0="E4002EFF" w:usb1="C000247B" w:usb2="00000009" w:usb3="00000000" w:csb0="000001FF" w:csb1="00000000"/>
+    <w:sig w:usb0="E00002FF" w:usb1="4000ACFF" w:usb2="00000001" w:usb3="00000000" w:csb0="0000019F" w:csb1="00000000"/>
   </w:font>
   <w:font w:name="Calibri Light">
     <w:panose1 w:val="020F0302020204030204"/>
-    <w:charset w:val="CC"/>
+    <w:charset w:val="00"/>
     <w:family w:val="swiss"/>
     <w:pitch w:val="variable"/>
-    <w:sig w:usb0="E4002EFF" w:usb1="C000247B" w:usb2="00000009" w:usb3="00000000" w:csb0="000001FF" w:csb1="00000000"/>
+    <w:sig w:usb0="A00002EF" w:usb1="4000207B" w:usb2="00000000" w:usb3="00000000" w:csb0="0000009F" w:csb1="00000000"/>
   </w:font>
   <w:font w:name="Segoe UI">
     <w:panose1 w:val="020B0502040204020203"/>
@@ -16171,10 +18835,10 @@
   </w:font>
   <w:font w:name="Arial">
     <w:panose1 w:val="020B0604020202020204"/>
-    <w:charset w:val="CC"/>
+    <w:charset w:val="00"/>
     <w:family w:val="swiss"/>
     <w:pitch w:val="variable"/>
-    <w:sig w:usb0="E0002EFF" w:usb1="C000785B" w:usb2="00000009" w:usb3="00000000" w:csb0="000001FF" w:csb1="00000000"/>
+    <w:sig w:usb0="E0002AFF" w:usb1="C0007843" w:usb2="00000009" w:usb3="00000000" w:csb0="000001FF" w:csb1="00000000"/>
   </w:font>
   <w:font w:name="Helvetica">
     <w:panose1 w:val="020B0604020202020204"/>
@@ -16208,6 +18872,7 @@
   </w:compat>
   <w:rsids>
     <w:rsidRoot w:val="00BA0DF4"/>
+    <w:rsid w:val="001016F5"/>
     <w:rsid w:val="00134076"/>
     <w:rsid w:val="00BA0DF4"/>
   </w:rsids>
@@ -16658,7 +19323,7 @@
     <w:basedOn w:val="a0"/>
     <w:uiPriority w:val="99"/>
     <w:semiHidden/>
-    <w:rsid w:val="00BA0DF4"/>
+    <w:rsid w:val="001016F5"/>
     <w:rPr>
       <w:color w:val="808080"/>
     </w:rPr>
@@ -16975,7 +19640,7 @@
 </file>
 
 <file path=customXml/itemProps1.xml><?xml version="1.0" encoding="utf-8"?>
-<ds:datastoreItem xmlns:ds="http://schemas.openxmlformats.org/officeDocument/2006/customXml" ds:itemID="{038FE7CC-750C-456C-9847-A2E58BB4519D}">
+<ds:datastoreItem xmlns:ds="http://schemas.openxmlformats.org/officeDocument/2006/customXml" ds:itemID="{E356C0BE-4EE8-4507-9CC5-0355B205AB7E}">
   <ds:schemaRefs>
     <ds:schemaRef ds:uri="http://schemas.openxmlformats.org/officeDocument/2006/bibliography"/>
   </ds:schemaRefs>

</xml_diff>

<commit_message>
fixed name of pictures
</commit_message>
<xml_diff>
--- a/img/diploma.docx
+++ b/img/diploma.docx
@@ -10,7 +10,6 @@
           <w:lang w:val="en-US"/>
         </w:rPr>
       </w:pPr>
-      <w:commentRangeStart w:id="0"/>
     </w:p>
     <w:p>
       <w:pPr>
@@ -20,8 +19,8 @@
           <w:szCs w:val="28"/>
         </w:rPr>
       </w:pPr>
-      <w:bookmarkStart w:id="1" w:name="_Toc102719600"/>
-      <w:commentRangeStart w:id="2"/>
+      <w:bookmarkStart w:id="0" w:name="_Toc102719600"/>
+      <w:commentRangeStart w:id="1"/>
       <w:r>
         <w:rPr>
           <w:sz w:val="28"/>
@@ -29,7 +28,7 @@
         </w:rPr>
         <w:t xml:space="preserve">ТИТУЛЬНЫЙ </w:t>
       </w:r>
-      <w:commentRangeStart w:id="3"/>
+      <w:commentRangeStart w:id="2"/>
       <w:r>
         <w:rPr>
           <w:sz w:val="28"/>
@@ -37,27 +36,20 @@
         </w:rPr>
         <w:t>ЛИСТ</w:t>
       </w:r>
-      <w:bookmarkEnd w:id="1"/>
-      <w:commentRangeEnd w:id="0"/>
-      <w:commentRangeEnd w:id="3"/>
+      <w:bookmarkEnd w:id="0"/>
+      <w:commentRangeEnd w:id="2"/>
       <w:r>
         <w:rPr>
           <w:rStyle w:val="af"/>
         </w:rPr>
-        <w:commentReference w:id="3"/>
-      </w:r>
+        <w:commentReference w:id="2"/>
+      </w:r>
+      <w:commentRangeEnd w:id="1"/>
       <w:r>
         <w:rPr>
           <w:rStyle w:val="af"/>
         </w:rPr>
-        <w:commentReference w:id="0"/>
-      </w:r>
-      <w:commentRangeEnd w:id="2"/>
-      <w:r>
-        <w:rPr>
-          <w:rStyle w:val="af"/>
-        </w:rPr>
-        <w:commentReference w:id="2"/>
+        <w:commentReference w:id="1"/>
       </w:r>
     </w:p>
     <w:p/>
@@ -91,6 +83,7 @@
       <w:sdtPr>
         <w:rPr>
           <w:rFonts w:ascii="Times New Roman" w:eastAsiaTheme="minorHAnsi" w:hAnsi="Times New Roman" w:cstheme="minorBidi"/>
+          <w:b w:val="0"/>
           <w:color w:val="000000" w:themeColor="text1"/>
           <w:sz w:val="24"/>
           <w:szCs w:val="22"/>
@@ -984,18 +977,18 @@
       <w:pPr>
         <w:pStyle w:val="1"/>
       </w:pPr>
-      <w:bookmarkStart w:id="4" w:name="_Toc102719602"/>
+      <w:bookmarkStart w:id="3" w:name="_Toc102719602"/>
     </w:p>
     <w:p>
       <w:pPr>
         <w:pStyle w:val="1"/>
       </w:pPr>
-      <w:bookmarkStart w:id="5" w:name="_Toc103813330"/>
+      <w:bookmarkStart w:id="4" w:name="_Toc103813330"/>
       <w:r>
         <w:t>ВВЕДЕНИЕ</w:t>
       </w:r>
+      <w:bookmarkEnd w:id="3"/>
       <w:bookmarkEnd w:id="4"/>
-      <w:bookmarkEnd w:id="5"/>
     </w:p>
     <w:p>
       <w:pPr>
@@ -1511,25 +1504,171 @@
         <w:rPr>
           <w:rStyle w:val="af"/>
         </w:rPr>
+        <w:commentReference w:id="5"/>
+      </w:r>
+      <w:r>
+        <w:t xml:space="preserve">й </w:t>
+      </w:r>
+      <w:r>
+        <w:t>тип</w:t>
+      </w:r>
+      <w:r>
+        <w:t xml:space="preserve"> </w:t>
+      </w:r>
+      <w:r>
+        <w:t>«</w:t>
+      </w:r>
+      <w:r>
+        <w:t xml:space="preserve">без блокировок </w:t>
+      </w:r>
+      <w:r>
+        <w:t xml:space="preserve">(то есть </w:t>
+      </w:r>
+      <w:r>
+        <w:rPr>
+          <w:lang w:val="en-US"/>
+        </w:rPr>
+        <w:t>lock</w:t>
+      </w:r>
+      <w:r>
+        <w:t>-</w:t>
+      </w:r>
+      <w:r>
+        <w:rPr>
+          <w:lang w:val="en-US"/>
+        </w:rPr>
+        <w:t>free</w:t>
+      </w:r>
+      <w:r>
+        <w:t>)</w:t>
+      </w:r>
+      <w:r>
+        <w:t xml:space="preserve">. Он является компромиссом между не всегда возможным типом </w:t>
+      </w:r>
+      <w:r>
+        <w:t>«</w:t>
+      </w:r>
+      <w:r>
+        <w:t>без ожиданий</w:t>
+      </w:r>
+      <w:r>
+        <w:t>»</w:t>
+      </w:r>
+      <w:r>
+        <w:t xml:space="preserve"> и типом </w:t>
+      </w:r>
+      <w:r>
+        <w:t>«</w:t>
+      </w:r>
+      <w:r>
+        <w:t>без препятствий</w:t>
+      </w:r>
+      <w:r>
+        <w:t>»</w:t>
+      </w:r>
+      <w:r>
+        <w:t>, который даёт слишком слабые гарантии.</w:t>
+      </w:r>
+      <w:r>
+        <w:t xml:space="preserve"> Име</w:t>
+      </w:r>
+      <w:r>
+        <w:t>нно на основе</w:t>
+      </w:r>
+      <w:r>
+        <w:t xml:space="preserve"> </w:t>
+      </w:r>
+      <w:r>
+        <w:t xml:space="preserve">типа </w:t>
+      </w:r>
+      <w:r>
+        <w:t>«</w:t>
+      </w:r>
+      <w:r>
+        <w:t>без блокировок</w:t>
+      </w:r>
+      <w:r>
+        <w:t>»</w:t>
+      </w:r>
+      <w:r>
+        <w:t xml:space="preserve"> </w:t>
+      </w:r>
+      <w:r>
+        <w:t xml:space="preserve">создано </w:t>
+      </w:r>
+      <w:r>
+        <w:t>большое число</w:t>
+      </w:r>
+      <w:r>
+        <w:t xml:space="preserve"> </w:t>
+      </w:r>
+      <w:r>
+        <w:rPr>
+          <w:i/>
+          <w:lang w:val="en-US"/>
+        </w:rPr>
+        <w:t>lock</w:t>
+      </w:r>
+      <w:r>
+        <w:rPr>
+          <w:i/>
+        </w:rPr>
+        <w:t>-</w:t>
+      </w:r>
+      <w:r>
+        <w:rPr>
+          <w:i/>
+          <w:lang w:val="en-US"/>
+        </w:rPr>
+        <w:t>free</w:t>
+      </w:r>
+      <w:r>
+        <w:rPr>
+          <w:i/>
+        </w:rPr>
+        <w:t xml:space="preserve"> </w:t>
+      </w:r>
+      <w:r>
+        <w:rPr>
+          <w:i/>
+        </w:rPr>
+        <w:t>структур данных</w:t>
+      </w:r>
+      <w:r>
+        <w:t>,</w:t>
+      </w:r>
+      <w:r>
+        <w:t xml:space="preserve"> которые позволяют </w:t>
+      </w:r>
+      <w:r>
+        <w:t xml:space="preserve">производить с ними операции </w:t>
+      </w:r>
+      <w:commentRangeStart w:id="6"/>
+      <w:r>
+        <w:t>многопоточно</w:t>
+      </w:r>
+      <w:commentRangeEnd w:id="6"/>
+      <w:r>
+        <w:rPr>
+          <w:rStyle w:val="af"/>
+        </w:rPr>
         <w:commentReference w:id="6"/>
       </w:r>
       <w:r>
-        <w:t xml:space="preserve">й </w:t>
-      </w:r>
-      <w:r>
-        <w:t>тип</w:t>
-      </w:r>
-      <w:r>
-        <w:t xml:space="preserve"> </w:t>
-      </w:r>
-      <w:r>
-        <w:t>«</w:t>
-      </w:r>
-      <w:r>
-        <w:t xml:space="preserve">без блокировок </w:t>
-      </w:r>
-      <w:r>
-        <w:t xml:space="preserve">(то есть </w:t>
+        <w:t>.</w:t>
+      </w:r>
+    </w:p>
+    <w:p>
+      <w:pPr>
+        <w:rPr>
+          <w:rStyle w:val="notion-enable-hover"/>
+        </w:rPr>
+      </w:pPr>
+      <w:r>
+        <w:t>Одной</w:t>
+      </w:r>
+      <w:r>
+        <w:t xml:space="preserve"> из таких </w:t>
       </w:r>
       <w:r>
         <w:rPr>
@@ -1547,112 +1686,249 @@
         <w:t>free</w:t>
       </w:r>
       <w:r>
-        <w:t>)</w:t>
-      </w:r>
-      <w:r>
-        <w:t xml:space="preserve">. Он является компромиссом между не всегда возможным типом </w:t>
-      </w:r>
-      <w:r>
-        <w:t>«</w:t>
-      </w:r>
-      <w:r>
-        <w:t>без ожиданий</w:t>
-      </w:r>
-      <w:r>
-        <w:t>»</w:t>
-      </w:r>
-      <w:r>
-        <w:t xml:space="preserve"> и типом </w:t>
-      </w:r>
-      <w:r>
-        <w:t>«</w:t>
-      </w:r>
-      <w:r>
-        <w:t>без препятствий</w:t>
-      </w:r>
-      <w:r>
-        <w:t>»</w:t>
-      </w:r>
-      <w:r>
-        <w:t>, который даёт слишком слабые гарантии.</w:t>
-      </w:r>
-      <w:r>
-        <w:t xml:space="preserve"> Име</w:t>
-      </w:r>
-      <w:r>
-        <w:t>нно на основе</w:t>
-      </w:r>
-      <w:r>
-        <w:t xml:space="preserve"> </w:t>
-      </w:r>
-      <w:r>
-        <w:t xml:space="preserve">типа </w:t>
-      </w:r>
-      <w:r>
-        <w:t>«</w:t>
-      </w:r>
-      <w:r>
-        <w:t>без блокировок</w:t>
-      </w:r>
-      <w:r>
-        <w:t>»</w:t>
-      </w:r>
-      <w:r>
-        <w:t xml:space="preserve"> </w:t>
-      </w:r>
-      <w:r>
-        <w:t xml:space="preserve">создано </w:t>
-      </w:r>
-      <w:r>
-        <w:t>большое число</w:t>
-      </w:r>
-      <w:r>
-        <w:t xml:space="preserve"> </w:t>
+        <w:t xml:space="preserve"> </w:t>
+      </w:r>
+      <w:r>
+        <w:t xml:space="preserve">структур данных является </w:t>
+      </w:r>
+      <w:r>
+        <w:rPr>
+          <w:lang w:val="en-US"/>
+        </w:rPr>
+        <w:t>Hash</w:t>
+      </w:r>
+      <w:r>
+        <w:t xml:space="preserve"> </w:t>
+      </w:r>
+      <w:r>
+        <w:rPr>
+          <w:lang w:val="en-US"/>
+        </w:rPr>
+        <w:t>Array</w:t>
+      </w:r>
+      <w:r>
+        <w:t xml:space="preserve"> </w:t>
+      </w:r>
+      <w:r>
+        <w:rPr>
+          <w:lang w:val="en-US"/>
+        </w:rPr>
+        <w:t>Mapped</w:t>
+      </w:r>
+      <w:r>
+        <w:t xml:space="preserve"> </w:t>
+      </w:r>
+      <w:r>
+        <w:rPr>
+          <w:lang w:val="en-US"/>
+        </w:rPr>
+        <w:t>Trie</w:t>
+      </w:r>
+      <w:r>
+        <w:t xml:space="preserve">. </w:t>
+      </w:r>
+      <w:r>
+        <w:t xml:space="preserve">Впервые </w:t>
+      </w:r>
+      <w:r>
+        <w:rPr>
+          <w:lang w:val="en-US"/>
+        </w:rPr>
+        <w:t>Hash</w:t>
+      </w:r>
+      <w:r>
+        <w:t xml:space="preserve"> </w:t>
+      </w:r>
+      <w:r>
+        <w:rPr>
+          <w:lang w:val="en-US"/>
+        </w:rPr>
+        <w:t>Trie</w:t>
+      </w:r>
+      <w:r>
+        <w:t xml:space="preserve"> была описана</w:t>
+      </w:r>
+      <w:r>
+        <w:t xml:space="preserve"> </w:t>
+      </w:r>
+      <w:proofErr w:type="spellStart"/>
+      <w:r>
+        <w:t>Брандисом</w:t>
+      </w:r>
+      <w:proofErr w:type="spellEnd"/>
+      <w:r>
+        <w:t xml:space="preserve"> </w:t>
+      </w:r>
+      <w:r>
+        <w:t xml:space="preserve">и </w:t>
+      </w:r>
+      <w:proofErr w:type="spellStart"/>
+      <w:r>
+        <w:t>Фредкин</w:t>
+      </w:r>
+      <w:r>
+        <w:t>ом</w:t>
+      </w:r>
+      <w:proofErr w:type="spellEnd"/>
+      <w:r>
+        <w:t>.</w:t>
+      </w:r>
+      <w:r>
+        <w:t xml:space="preserve"> </w:t>
+      </w:r>
+      <w:r>
+        <w:t>[</w:t>
+      </w:r>
+      <w:r>
+        <w:t>2</w:t>
+      </w:r>
+      <w:r>
+        <w:t>]</w:t>
+      </w:r>
+      <w:r>
+        <w:t xml:space="preserve"> </w:t>
+      </w:r>
+      <w:r>
+        <w:t>Позже, она была модифицирова</w:t>
+      </w:r>
+      <w:r>
+        <w:t xml:space="preserve">на </w:t>
+      </w:r>
+      <w:proofErr w:type="spellStart"/>
+      <w:r>
+        <w:t>Бегвилом</w:t>
+      </w:r>
+      <w:proofErr w:type="spellEnd"/>
+      <w:r>
+        <w:t xml:space="preserve"> </w:t>
+      </w:r>
+      <w:r>
+        <w:t xml:space="preserve">[2] </w:t>
+      </w:r>
+      <w:r>
+        <w:t xml:space="preserve">в </w:t>
+      </w:r>
+      <w:r>
+        <w:rPr>
+          <w:lang w:val="en-US"/>
+        </w:rPr>
+        <w:t>Hash</w:t>
+      </w:r>
+      <w:r>
+        <w:t xml:space="preserve"> </w:t>
+      </w:r>
+      <w:r>
+        <w:rPr>
+          <w:lang w:val="en-US"/>
+        </w:rPr>
+        <w:t>Trie</w:t>
+      </w:r>
+      <w:r>
+        <w:t xml:space="preserve"> </w:t>
+      </w:r>
+      <w:r>
+        <w:rPr>
+          <w:lang w:val="en-US"/>
+        </w:rPr>
+        <w:t>Mapped</w:t>
+      </w:r>
+      <w:r>
+        <w:t xml:space="preserve"> </w:t>
+      </w:r>
+      <w:r>
+        <w:rPr>
+          <w:lang w:val="en-US"/>
+        </w:rPr>
+        <w:t>Trie</w:t>
+      </w:r>
+      <w:r>
+        <w:t xml:space="preserve"> </w:t>
+      </w:r>
+      <w:r>
+        <w:rPr>
+          <w:rFonts w:cs="Times New Roman"/>
+        </w:rPr>
+        <w:t>–</w:t>
+      </w:r>
+      <w:r>
+        <w:t xml:space="preserve"> подтип префиксных</w:t>
+      </w:r>
+      <w:r>
+        <w:t xml:space="preserve"> деревьев,</w:t>
+      </w:r>
+      <w:r>
+        <w:t xml:space="preserve"> </w:t>
+      </w:r>
+      <w:r>
+        <w:t>поддерживающие операции поиска значения по ключу, удаление ключа, добавление значения по ключу</w:t>
+      </w:r>
+      <w:r>
+        <w:t>.</w:t>
+      </w:r>
+      <w:r>
+        <w:t xml:space="preserve"> </w:t>
+      </w:r>
+      <w:r>
+        <w:t>Также, операции</w:t>
+      </w:r>
+      <w:r>
+        <w:t xml:space="preserve"> </w:t>
+      </w:r>
+      <w:r>
+        <w:t>производятся</w:t>
+      </w:r>
+      <w:r>
+        <w:t xml:space="preserve"> по хешированному ключу. Каждый узел</w:t>
+      </w:r>
+      <w:r>
+        <w:t xml:space="preserve"> префиксного дерева хранит ссылки на поддеревья внутри массива, которы</w:t>
+      </w:r>
+      <w:r>
+        <w:t>е</w:t>
+      </w:r>
+      <w:r>
+        <w:t xml:space="preserve"> </w:t>
+      </w:r>
+      <w:r>
+        <w:rPr>
+          <w:rStyle w:val="discussion-level-1"/>
+        </w:rPr>
+        <w:t>индексируется</w:t>
+      </w:r>
+      <w:r>
+        <w:t xml:space="preserve"> с помощью </w:t>
       </w:r>
       <w:r>
         <w:rPr>
           <w:i/>
           <w:lang w:val="en-US"/>
         </w:rPr>
-        <w:t>lock</w:t>
-      </w:r>
-      <w:r>
-        <w:rPr>
-          <w:i/>
-        </w:rPr>
-        <w:t>-</w:t>
-      </w:r>
-      <w:r>
-        <w:rPr>
-          <w:i/>
-          <w:lang w:val="en-US"/>
-        </w:rPr>
-        <w:t>free</w:t>
-      </w:r>
-      <w:r>
-        <w:rPr>
-          <w:i/>
-        </w:rPr>
-        <w:t xml:space="preserve"> </w:t>
-      </w:r>
-      <w:r>
-        <w:rPr>
-          <w:i/>
-        </w:rPr>
-        <w:t>структур данных</w:t>
-      </w:r>
-      <w:r>
-        <w:t>,</w:t>
-      </w:r>
-      <w:r>
-        <w:t xml:space="preserve"> которые позволяют </w:t>
-      </w:r>
-      <w:r>
-        <w:t xml:space="preserve">производить с ними операции </w:t>
+        <w:t>bitmap</w:t>
+      </w:r>
+      <w:r>
+        <w:rPr>
+          <w:rStyle w:val="notion-enable-hover"/>
+        </w:rPr>
+        <w:t>. Э</w:t>
+      </w:r>
+      <w:r>
+        <w:rPr>
+          <w:rStyle w:val="notion-enable-hover"/>
+        </w:rPr>
+        <w:t>то делает структуру эффективной</w:t>
+      </w:r>
+      <w:r>
+        <w:rPr>
+          <w:rStyle w:val="notion-enable-hover"/>
+        </w:rPr>
+        <w:t xml:space="preserve"> по памяти и </w:t>
       </w:r>
       <w:commentRangeStart w:id="7"/>
       <w:r>
-        <w:t>многопоточно</w:t>
+        <w:rPr>
+          <w:rStyle w:val="notion-enable-hover"/>
+        </w:rPr>
+        <w:t>использованию кэша</w:t>
       </w:r>
       <w:commentRangeEnd w:id="7"/>
       <w:r>
@@ -1660,289 +1936,6 @@
           <w:rStyle w:val="af"/>
         </w:rPr>
         <w:commentReference w:id="7"/>
-      </w:r>
-      <w:r>
-        <w:t>.</w:t>
-      </w:r>
-    </w:p>
-    <w:p>
-      <w:pPr>
-        <w:rPr>
-          <w:rStyle w:val="notion-enable-hover"/>
-        </w:rPr>
-      </w:pPr>
-      <w:r>
-        <w:t>Одной</w:t>
-      </w:r>
-      <w:r>
-        <w:t xml:space="preserve"> из таких </w:t>
-      </w:r>
-      <w:r>
-        <w:rPr>
-          <w:lang w:val="en-US"/>
-        </w:rPr>
-        <w:t>lock</w:t>
-      </w:r>
-      <w:r>
-        <w:t>-</w:t>
-      </w:r>
-      <w:r>
-        <w:rPr>
-          <w:lang w:val="en-US"/>
-        </w:rPr>
-        <w:t>free</w:t>
-      </w:r>
-      <w:r>
-        <w:t xml:space="preserve"> </w:t>
-      </w:r>
-      <w:r>
-        <w:t xml:space="preserve">структур данных является </w:t>
-      </w:r>
-      <w:r>
-        <w:rPr>
-          <w:lang w:val="en-US"/>
-        </w:rPr>
-        <w:t>Hash</w:t>
-      </w:r>
-      <w:r>
-        <w:t xml:space="preserve"> </w:t>
-      </w:r>
-      <w:r>
-        <w:rPr>
-          <w:lang w:val="en-US"/>
-        </w:rPr>
-        <w:t>Array</w:t>
-      </w:r>
-      <w:r>
-        <w:t xml:space="preserve"> </w:t>
-      </w:r>
-      <w:r>
-        <w:rPr>
-          <w:lang w:val="en-US"/>
-        </w:rPr>
-        <w:t>Mapped</w:t>
-      </w:r>
-      <w:r>
-        <w:t xml:space="preserve"> </w:t>
-      </w:r>
-      <w:r>
-        <w:rPr>
-          <w:lang w:val="en-US"/>
-        </w:rPr>
-        <w:t>Trie</w:t>
-      </w:r>
-      <w:r>
-        <w:t xml:space="preserve">. </w:t>
-      </w:r>
-      <w:r>
-        <w:t xml:space="preserve">Впервые </w:t>
-      </w:r>
-      <w:r>
-        <w:rPr>
-          <w:lang w:val="en-US"/>
-        </w:rPr>
-        <w:t>Hash</w:t>
-      </w:r>
-      <w:r>
-        <w:t xml:space="preserve"> </w:t>
-      </w:r>
-      <w:r>
-        <w:rPr>
-          <w:lang w:val="en-US"/>
-        </w:rPr>
-        <w:t>Trie</w:t>
-      </w:r>
-      <w:r>
-        <w:t xml:space="preserve"> была описана</w:t>
-      </w:r>
-      <w:r>
-        <w:t xml:space="preserve"> </w:t>
-      </w:r>
-      <w:proofErr w:type="spellStart"/>
-      <w:r>
-        <w:t>Брандисом</w:t>
-      </w:r>
-      <w:proofErr w:type="spellEnd"/>
-      <w:r>
-        <w:t xml:space="preserve"> </w:t>
-      </w:r>
-      <w:r>
-        <w:t xml:space="preserve">и </w:t>
-      </w:r>
-      <w:proofErr w:type="spellStart"/>
-      <w:r>
-        <w:t>Фредкин</w:t>
-      </w:r>
-      <w:r>
-        <w:t>ом</w:t>
-      </w:r>
-      <w:proofErr w:type="spellEnd"/>
-      <w:r>
-        <w:t>.</w:t>
-      </w:r>
-      <w:r>
-        <w:t xml:space="preserve"> </w:t>
-      </w:r>
-      <w:r>
-        <w:t>[</w:t>
-      </w:r>
-      <w:r>
-        <w:t>2</w:t>
-      </w:r>
-      <w:r>
-        <w:t>]</w:t>
-      </w:r>
-      <w:r>
-        <w:t xml:space="preserve"> </w:t>
-      </w:r>
-      <w:r>
-        <w:t>Позже, она была модифицирова</w:t>
-      </w:r>
-      <w:r>
-        <w:t xml:space="preserve">на </w:t>
-      </w:r>
-      <w:proofErr w:type="spellStart"/>
-      <w:r>
-        <w:t>Бегвилом</w:t>
-      </w:r>
-      <w:proofErr w:type="spellEnd"/>
-      <w:r>
-        <w:t xml:space="preserve"> </w:t>
-      </w:r>
-      <w:r>
-        <w:t xml:space="preserve">[2] </w:t>
-      </w:r>
-      <w:r>
-        <w:t xml:space="preserve">в </w:t>
-      </w:r>
-      <w:r>
-        <w:rPr>
-          <w:lang w:val="en-US"/>
-        </w:rPr>
-        <w:t>Hash</w:t>
-      </w:r>
-      <w:r>
-        <w:t xml:space="preserve"> </w:t>
-      </w:r>
-      <w:r>
-        <w:rPr>
-          <w:lang w:val="en-US"/>
-        </w:rPr>
-        <w:t>Trie</w:t>
-      </w:r>
-      <w:r>
-        <w:t xml:space="preserve"> </w:t>
-      </w:r>
-      <w:r>
-        <w:rPr>
-          <w:lang w:val="en-US"/>
-        </w:rPr>
-        <w:t>Mapped</w:t>
-      </w:r>
-      <w:r>
-        <w:t xml:space="preserve"> </w:t>
-      </w:r>
-      <w:r>
-        <w:rPr>
-          <w:lang w:val="en-US"/>
-        </w:rPr>
-        <w:t>Trie</w:t>
-      </w:r>
-      <w:r>
-        <w:t xml:space="preserve"> </w:t>
-      </w:r>
-      <w:r>
-        <w:rPr>
-          <w:rFonts w:cs="Times New Roman"/>
-        </w:rPr>
-        <w:t>–</w:t>
-      </w:r>
-      <w:r>
-        <w:t xml:space="preserve"> подтип префиксных</w:t>
-      </w:r>
-      <w:r>
-        <w:t xml:space="preserve"> деревьев,</w:t>
-      </w:r>
-      <w:r>
-        <w:t xml:space="preserve"> </w:t>
-      </w:r>
-      <w:r>
-        <w:t>поддерживающие операции поиска значения по ключу, удаление ключа, добавление значения по ключу</w:t>
-      </w:r>
-      <w:r>
-        <w:t>.</w:t>
-      </w:r>
-      <w:r>
-        <w:t xml:space="preserve"> </w:t>
-      </w:r>
-      <w:r>
-        <w:t>Также, операции</w:t>
-      </w:r>
-      <w:r>
-        <w:t xml:space="preserve"> </w:t>
-      </w:r>
-      <w:r>
-        <w:t>производятся</w:t>
-      </w:r>
-      <w:r>
-        <w:t xml:space="preserve"> по хешированному ключу. Каждый узел</w:t>
-      </w:r>
-      <w:r>
-        <w:t xml:space="preserve"> префиксного дерева хранит ссылки на поддеревья внутри массива, которы</w:t>
-      </w:r>
-      <w:r>
-        <w:t>е</w:t>
-      </w:r>
-      <w:r>
-        <w:t xml:space="preserve"> </w:t>
-      </w:r>
-      <w:r>
-        <w:rPr>
-          <w:rStyle w:val="discussion-level-1"/>
-        </w:rPr>
-        <w:t>индексируется</w:t>
-      </w:r>
-      <w:r>
-        <w:t xml:space="preserve"> с помощью </w:t>
-      </w:r>
-      <w:r>
-        <w:rPr>
-          <w:i/>
-          <w:lang w:val="en-US"/>
-        </w:rPr>
-        <w:t>bitmap</w:t>
-      </w:r>
-      <w:r>
-        <w:rPr>
-          <w:rStyle w:val="notion-enable-hover"/>
-        </w:rPr>
-        <w:t>. Э</w:t>
-      </w:r>
-      <w:r>
-        <w:rPr>
-          <w:rStyle w:val="notion-enable-hover"/>
-        </w:rPr>
-        <w:t>то делает структуру эффективной</w:t>
-      </w:r>
-      <w:r>
-        <w:rPr>
-          <w:rStyle w:val="notion-enable-hover"/>
-        </w:rPr>
-        <w:t xml:space="preserve"> по памяти и </w:t>
-      </w:r>
-      <w:commentRangeStart w:id="8"/>
-      <w:r>
-        <w:rPr>
-          <w:rStyle w:val="notion-enable-hover"/>
-        </w:rPr>
-        <w:t>использованию кэша</w:t>
-      </w:r>
-      <w:commentRangeEnd w:id="8"/>
-      <w:r>
-        <w:rPr>
-          <w:rStyle w:val="af"/>
-        </w:rPr>
-        <w:commentReference w:id="8"/>
       </w:r>
       <w:r>
         <w:rPr>
@@ -2278,7 +2271,7 @@
         </w:rPr>
         <w:t xml:space="preserve">, но отсутствует для С++. </w:t>
       </w:r>
-      <w:commentRangeStart w:id="9"/>
+      <w:commentRangeStart w:id="8"/>
       <w:r>
         <w:rPr>
           <w:rStyle w:val="notion-enable-hover"/>
@@ -2443,16 +2436,16 @@
           <w:numId w:val="5"/>
         </w:numPr>
       </w:pPr>
-      <w:commentRangeStart w:id="10"/>
+      <w:commentRangeStart w:id="9"/>
       <w:r>
         <w:t>Анализ Hash Array Mapped Trie структуры данных</w:t>
       </w:r>
-      <w:commentRangeEnd w:id="10"/>
+      <w:commentRangeEnd w:id="9"/>
       <w:r>
         <w:rPr>
           <w:rStyle w:val="af"/>
         </w:rPr>
-        <w:commentReference w:id="10"/>
+        <w:commentReference w:id="9"/>
       </w:r>
     </w:p>
     <w:p>
@@ -2529,12 +2522,12 @@
       <w:r>
         <w:t>Добавление в libcds</w:t>
       </w:r>
-      <w:commentRangeEnd w:id="9"/>
+      <w:commentRangeEnd w:id="8"/>
       <w:r>
         <w:rPr>
           <w:rStyle w:val="af"/>
         </w:rPr>
-        <w:commentReference w:id="9"/>
+        <w:commentReference w:id="8"/>
       </w:r>
     </w:p>
     <w:p>
@@ -2636,119 +2629,119 @@
       <w:pPr>
         <w:pStyle w:val="1"/>
       </w:pPr>
-      <w:bookmarkStart w:id="11" w:name="_Toc103813331"/>
+      <w:bookmarkStart w:id="10" w:name="_Toc103813331"/>
     </w:p>
     <w:p>
       <w:pPr>
         <w:pStyle w:val="1"/>
       </w:pPr>
+      <w:commentRangeStart w:id="11"/>
+      <w:r>
+        <w:t xml:space="preserve">ОБЗОР </w:t>
+      </w:r>
       <w:commentRangeStart w:id="12"/>
       <w:r>
-        <w:t xml:space="preserve">ОБЗОР </w:t>
-      </w:r>
-      <w:commentRangeStart w:id="13"/>
-      <w:r>
         <w:t>АНАЛОГОВ</w:t>
       </w:r>
-      <w:commentRangeEnd w:id="12"/>
+      <w:commentRangeEnd w:id="11"/>
       <w:r>
         <w:rPr>
           <w:rStyle w:val="af"/>
           <w:rFonts w:eastAsiaTheme="minorHAnsi" w:cstheme="minorBidi"/>
         </w:rPr>
-        <w:commentReference w:id="12"/>
-      </w:r>
-      <w:commentRangeEnd w:id="13"/>
+        <w:commentReference w:id="11"/>
+      </w:r>
+      <w:commentRangeEnd w:id="12"/>
       <w:r>
         <w:rPr>
           <w:rStyle w:val="af"/>
           <w:rFonts w:eastAsiaTheme="minorHAnsi" w:cstheme="minorBidi"/>
         </w:rPr>
+        <w:commentReference w:id="12"/>
+      </w:r>
+      <w:bookmarkEnd w:id="10"/>
+    </w:p>
+    <w:p/>
+    <w:p>
+      <w:r>
+        <w:t xml:space="preserve">Напомним, какая </w:t>
+      </w:r>
+      <w:r>
+        <w:t>проблема</w:t>
+      </w:r>
+      <w:r>
+        <w:t xml:space="preserve"> </w:t>
+      </w:r>
+      <w:r>
+        <w:t xml:space="preserve">решает при внедрении </w:t>
+      </w:r>
+      <w:r>
+        <w:t>lock-free</w:t>
+      </w:r>
+      <w:r>
+        <w:t xml:space="preserve"> </w:t>
+      </w:r>
+      <w:r>
+        <w:rPr>
+          <w:lang w:val="en-US"/>
+        </w:rPr>
+        <w:t>Hash</w:t>
+      </w:r>
+      <w:r>
+        <w:t xml:space="preserve"> </w:t>
+      </w:r>
+      <w:r>
+        <w:rPr>
+          <w:lang w:val="en-US"/>
+        </w:rPr>
+        <w:t>Array</w:t>
+      </w:r>
+      <w:r>
+        <w:t xml:space="preserve"> </w:t>
+      </w:r>
+      <w:r>
+        <w:rPr>
+          <w:lang w:val="en-US"/>
+        </w:rPr>
+        <w:t>Mapped</w:t>
+      </w:r>
+      <w:r>
+        <w:t xml:space="preserve"> </w:t>
+      </w:r>
+      <w:r>
+        <w:rPr>
+          <w:lang w:val="en-US"/>
+        </w:rPr>
+        <w:t>Trie</w:t>
+      </w:r>
+      <w:r>
+        <w:t xml:space="preserve">. </w:t>
+      </w:r>
+      <w:r>
+        <w:t>Существует базовая</w:t>
+      </w:r>
+      <w:r>
+        <w:t xml:space="preserve"> задача </w:t>
+      </w:r>
+      <w:r>
+        <w:t>поддержания</w:t>
+      </w:r>
+      <w:r>
+        <w:t xml:space="preserve"> </w:t>
+      </w:r>
+      <w:commentRangeStart w:id="13"/>
+      <w:r>
+        <w:rPr>
+          <w:i/>
+        </w:rPr>
+        <w:t>словаря</w:t>
+      </w:r>
+      <w:commentRangeEnd w:id="13"/>
+      <w:r>
+        <w:rPr>
+          <w:rStyle w:val="af"/>
+        </w:rPr>
         <w:commentReference w:id="13"/>
-      </w:r>
-      <w:bookmarkEnd w:id="11"/>
-    </w:p>
-    <w:p/>
-    <w:p>
-      <w:r>
-        <w:t xml:space="preserve">Напомним, какая </w:t>
-      </w:r>
-      <w:r>
-        <w:t>проблема</w:t>
-      </w:r>
-      <w:r>
-        <w:t xml:space="preserve"> </w:t>
-      </w:r>
-      <w:r>
-        <w:t xml:space="preserve">решает при внедрении </w:t>
-      </w:r>
-      <w:r>
-        <w:t>lock-free</w:t>
-      </w:r>
-      <w:r>
-        <w:t xml:space="preserve"> </w:t>
-      </w:r>
-      <w:r>
-        <w:rPr>
-          <w:lang w:val="en-US"/>
-        </w:rPr>
-        <w:t>Hash</w:t>
-      </w:r>
-      <w:r>
-        <w:t xml:space="preserve"> </w:t>
-      </w:r>
-      <w:r>
-        <w:rPr>
-          <w:lang w:val="en-US"/>
-        </w:rPr>
-        <w:t>Array</w:t>
-      </w:r>
-      <w:r>
-        <w:t xml:space="preserve"> </w:t>
-      </w:r>
-      <w:r>
-        <w:rPr>
-          <w:lang w:val="en-US"/>
-        </w:rPr>
-        <w:t>Mapped</w:t>
-      </w:r>
-      <w:r>
-        <w:t xml:space="preserve"> </w:t>
-      </w:r>
-      <w:r>
-        <w:rPr>
-          <w:lang w:val="en-US"/>
-        </w:rPr>
-        <w:t>Trie</w:t>
-      </w:r>
-      <w:r>
-        <w:t xml:space="preserve">. </w:t>
-      </w:r>
-      <w:r>
-        <w:t>Существует базовая</w:t>
-      </w:r>
-      <w:r>
-        <w:t xml:space="preserve"> задача </w:t>
-      </w:r>
-      <w:r>
-        <w:t>поддержания</w:t>
-      </w:r>
-      <w:r>
-        <w:t xml:space="preserve"> </w:t>
-      </w:r>
-      <w:commentRangeStart w:id="14"/>
-      <w:r>
-        <w:rPr>
-          <w:i/>
-        </w:rPr>
-        <w:t>словаря</w:t>
-      </w:r>
-      <w:commentRangeEnd w:id="14"/>
-      <w:r>
-        <w:rPr>
-          <w:rStyle w:val="af"/>
-        </w:rPr>
-        <w:commentReference w:id="14"/>
       </w:r>
       <w:r>
         <w:rPr>
@@ -2832,16 +2825,54 @@
       <w:r>
         <w:t xml:space="preserve">Данная прикладная задача решается повсеместно. Начиная от самой популярной </w:t>
       </w:r>
+      <w:commentRangeStart w:id="14"/>
+      <w:r>
+        <w:t>[</w:t>
+      </w:r>
+      <w:r>
+        <w:t>3</w:t>
+      </w:r>
+      <w:r>
+        <w:t>]</w:t>
+      </w:r>
+      <w:commentRangeEnd w:id="14"/>
+      <w:r>
+        <w:rPr>
+          <w:rStyle w:val="af"/>
+        </w:rPr>
+        <w:commentReference w:id="14"/>
+      </w:r>
+      <w:r>
+        <w:t xml:space="preserve"> </w:t>
+      </w:r>
+      <w:r>
+        <w:t xml:space="preserve">базы данных </w:t>
+      </w:r>
+      <w:r>
+        <w:rPr>
+          <w:lang w:val="en-US"/>
+        </w:rPr>
+        <w:t>Redis</w:t>
+      </w:r>
+      <w:r>
+        <w:t xml:space="preserve"> и заканчивая таблицей символов в большинстве компиляторов </w:t>
+      </w:r>
       <w:commentRangeStart w:id="15"/>
       <w:r>
         <w:t>[</w:t>
       </w:r>
       <w:r>
-        <w:t>3</w:t>
+        <w:t>1</w:t>
       </w:r>
       <w:r>
         <w:t>]</w:t>
       </w:r>
+      <w:r>
+        <w:t>.</w:t>
+      </w:r>
+      <w:r>
+        <w:t xml:space="preserve"> </w:t>
+      </w:r>
       <w:commentRangeEnd w:id="15"/>
       <w:r>
         <w:rPr>
@@ -2850,101 +2881,63 @@
         <w:commentReference w:id="15"/>
       </w:r>
       <w:r>
-        <w:t xml:space="preserve"> </w:t>
-      </w:r>
-      <w:r>
-        <w:t xml:space="preserve">базы данных </w:t>
-      </w:r>
-      <w:r>
-        <w:rPr>
-          <w:lang w:val="en-US"/>
-        </w:rPr>
-        <w:t>Redis</w:t>
-      </w:r>
-      <w:r>
-        <w:t xml:space="preserve"> и заканчивая таблицей символов в большинстве компиляторов </w:t>
+        <w:t>Причём, в зависимости от специфики области применения некоторыми требованиями можно пренебречь в пользу других. Например, п</w:t>
+      </w:r>
+      <w:r>
+        <w:t xml:space="preserve">ожертвовать временем исполнения </w:t>
+      </w:r>
+      <w:r>
+        <w:t>для сокращения затрачиваемой памяти или памятью для того, чтобы предотвратить снижения производительности.</w:t>
+      </w:r>
+    </w:p>
+    <w:p>
+      <w:r>
+        <w:t xml:space="preserve">Задача поддержания такого словаря в свою очередь </w:t>
+      </w:r>
+      <w:r>
+        <w:t>посредством</w:t>
+      </w:r>
+      <w:r>
+        <w:t xml:space="preserve"> одной из </w:t>
+      </w:r>
+      <w:r>
+        <w:t>следующих структур данных</w:t>
+      </w:r>
+      <w:r>
+        <w:t xml:space="preserve">. </w:t>
+      </w:r>
+    </w:p>
+    <w:p>
+      <w:pPr>
+        <w:pStyle w:val="af8"/>
+      </w:pPr>
+      <w:r>
+        <w:t xml:space="preserve">Таблица </w:t>
+      </w:r>
+      <w:r>
+        <w:t xml:space="preserve">2 – </w:t>
+      </w:r>
+      <w:r>
+        <w:t>С</w:t>
+      </w:r>
+      <w:r>
+        <w:t xml:space="preserve">труктуры данных и </w:t>
+      </w:r>
+      <w:r>
+        <w:t xml:space="preserve">амортизационное время </w:t>
       </w:r>
       <w:commentRangeStart w:id="16"/>
       <w:r>
-        <w:t>[</w:t>
-      </w:r>
-      <w:r>
-        <w:t>1</w:t>
-      </w:r>
-      <w:r>
-        <w:t>]</w:t>
-      </w:r>
-      <w:r>
-        <w:t>.</w:t>
-      </w:r>
-      <w:r>
-        <w:t xml:space="preserve"> </w:t>
+        <w:t>операций</w:t>
       </w:r>
       <w:commentRangeEnd w:id="16"/>
-      <w:r>
-        <w:rPr>
-          <w:rStyle w:val="af"/>
-        </w:rPr>
-        <w:commentReference w:id="16"/>
-      </w:r>
-      <w:r>
-        <w:t>Причём, в зависимости от специфики области применения некоторыми требованиями можно пренебречь в пользу других. Например, п</w:t>
-      </w:r>
-      <w:r>
-        <w:t xml:space="preserve">ожертвовать временем исполнения </w:t>
-      </w:r>
-      <w:r>
-        <w:t>для сокращения затрачиваемой памяти или памятью для того, чтобы предотвратить снижения производительности.</w:t>
-      </w:r>
-    </w:p>
-    <w:p>
-      <w:r>
-        <w:t xml:space="preserve">Задача поддержания такого словаря в свою очередь </w:t>
-      </w:r>
-      <w:r>
-        <w:t>посредством</w:t>
-      </w:r>
-      <w:r>
-        <w:t xml:space="preserve"> одной из </w:t>
-      </w:r>
-      <w:r>
-        <w:t>следующих структур данных</w:t>
-      </w:r>
-      <w:r>
-        <w:t xml:space="preserve">. </w:t>
-      </w:r>
-    </w:p>
-    <w:p>
-      <w:pPr>
-        <w:pStyle w:val="af8"/>
-      </w:pPr>
-      <w:r>
-        <w:t xml:space="preserve">Таблица </w:t>
-      </w:r>
-      <w:r>
-        <w:t xml:space="preserve">2 – </w:t>
-      </w:r>
-      <w:r>
-        <w:t>С</w:t>
-      </w:r>
-      <w:r>
-        <w:t xml:space="preserve">труктуры данных и </w:t>
-      </w:r>
-      <w:r>
-        <w:t xml:space="preserve">амортизационное время </w:t>
-      </w:r>
-      <w:commentRangeStart w:id="17"/>
-      <w:r>
-        <w:t>операций</w:t>
-      </w:r>
-      <w:commentRangeEnd w:id="17"/>
       <w:r>
         <w:rPr>
           <w:rStyle w:val="af"/>
           <w:iCs w:val="0"/>
           <w:color w:val="000000" w:themeColor="text1"/>
         </w:rPr>
-        <w:commentReference w:id="17"/>
+        <w:commentReference w:id="16"/>
       </w:r>
     </w:p>
     <w:tbl>
@@ -3485,7 +3478,7 @@
       <w:r>
         <w:t xml:space="preserve">). </w:t>
       </w:r>
-      <w:commentRangeStart w:id="18"/>
+      <w:commentRangeStart w:id="17"/>
       <w:r>
         <w:t xml:space="preserve">Все операции у это структуры данных являются </w:t>
       </w:r>
@@ -3509,12 +3502,12 @@
       <w:r>
         <w:t xml:space="preserve">. </w:t>
       </w:r>
-      <w:commentRangeEnd w:id="18"/>
+      <w:commentRangeEnd w:id="17"/>
       <w:r>
         <w:rPr>
           <w:rStyle w:val="af"/>
         </w:rPr>
-        <w:commentReference w:id="18"/>
+        <w:commentReference w:id="17"/>
       </w:r>
       <w:r>
         <w:t xml:space="preserve">Также необходимости в рефазинге – структура динамически при каждой новой операции меняет свой размер (сокращается, увеличивается), а не откладывает это как в хеш-таблице. То есть, структура ещё эффективна по памяти. И главное, </w:t>
@@ -3666,25 +3659,17 @@
     <w:p>
       <w:pPr>
         <w:pStyle w:val="1"/>
-        <w:rPr>
-          <w:lang w:val="en-US"/>
-        </w:rPr>
-      </w:pPr>
-      <w:bookmarkStart w:id="19" w:name="_Toc103813332"/>
+      </w:pPr>
+      <w:bookmarkStart w:id="18" w:name="_Toc103813332"/>
     </w:p>
     <w:p>
       <w:pPr>
         <w:pStyle w:val="1"/>
-        <w:rPr>
-          <w:lang w:val="en-US"/>
-        </w:rPr>
-      </w:pPr>
-      <w:r>
-        <w:rPr>
-          <w:lang w:val="en-US"/>
-        </w:rPr>
-        <w:t xml:space="preserve">1 </w:t>
-      </w:r>
+        <w:numPr>
+          <w:ilvl w:val="0"/>
+          <w:numId w:val="44"/>
+        </w:numPr>
+      </w:pPr>
       <w:r>
         <w:t>О</w:t>
       </w:r>
@@ -3692,22 +3677,43 @@
         <w:t>ПИСАНИЕ</w:t>
       </w:r>
       <w:r>
-        <w:rPr>
-          <w:lang w:val="en-US"/>
-        </w:rPr>
-        <w:t xml:space="preserve"> </w:t>
-      </w:r>
-      <w:r>
-        <w:rPr>
-          <w:lang w:val="en-US"/>
-        </w:rPr>
-        <w:t>HASH ARRAY MAPPED TRIE</w:t>
-      </w:r>
-      <w:bookmarkEnd w:id="19"/>
-      <w:r>
-        <w:rPr>
-          <w:lang w:val="en-US"/>
-        </w:rPr>
+        <w:t xml:space="preserve"> </w:t>
+      </w:r>
+      <w:r>
+        <w:rPr>
+          <w:lang w:val="en-US"/>
+        </w:rPr>
+        <w:t>HASH</w:t>
+      </w:r>
+      <w:r>
+        <w:t xml:space="preserve"> </w:t>
+      </w:r>
+      <w:r>
+        <w:rPr>
+          <w:lang w:val="en-US"/>
+        </w:rPr>
+        <w:t>ARRAY</w:t>
+      </w:r>
+      <w:r>
+        <w:t xml:space="preserve"> </w:t>
+      </w:r>
+      <w:r>
+        <w:rPr>
+          <w:lang w:val="en-US"/>
+        </w:rPr>
+        <w:t>MAPPED</w:t>
+      </w:r>
+      <w:r>
+        <w:t xml:space="preserve"> </w:t>
+      </w:r>
+      <w:r>
+        <w:rPr>
+          <w:lang w:val="en-US"/>
+        </w:rPr>
+        <w:t>TRIE</w:t>
+      </w:r>
+      <w:bookmarkEnd w:id="18"/>
+      <w:r>
         <w:t xml:space="preserve"> </w:t>
       </w:r>
     </w:p>
@@ -3717,33 +3723,38 @@
         <w:jc w:val="both"/>
         <w:rPr>
           <w:sz w:val="28"/>
-          <w:lang w:val="en-US"/>
-        </w:rPr>
-      </w:pPr>
-      <w:bookmarkStart w:id="20" w:name="_Toc103813333"/>
-      <w:r>
-        <w:rPr>
-          <w:lang w:val="en-US"/>
-        </w:rPr>
-        <w:t xml:space="preserve">1.1 </w:t>
+        </w:rPr>
+      </w:pPr>
+      <w:bookmarkStart w:id="19" w:name="_Toc103813333"/>
+      <w:r>
+        <w:t>1.1</w:t>
+      </w:r>
+      <w:r>
+        <w:t xml:space="preserve"> </w:t>
       </w:r>
       <w:r>
         <w:t>Описание</w:t>
       </w:r>
       <w:r>
-        <w:rPr>
-          <w:lang w:val="en-US"/>
-        </w:rPr>
-        <w:t xml:space="preserve"> Trie</w:t>
-      </w:r>
-      <w:bookmarkEnd w:id="20"/>
+        <w:t xml:space="preserve"> </w:t>
+      </w:r>
+      <w:r>
+        <w:rPr>
+          <w:lang w:val="en-US"/>
+        </w:rPr>
+        <w:t>Trie</w:t>
+      </w:r>
+      <w:bookmarkEnd w:id="19"/>
     </w:p>
     <w:p>
       <w:r>
         <w:t>Идея</w:t>
       </w:r>
       <w:r>
-        <w:t xml:space="preserve"> внедряемого</w:t>
+        <w:t xml:space="preserve"> </w:t>
+      </w:r>
+      <w:r>
+        <w:t>внедряемого</w:t>
       </w:r>
       <w:r>
         <w:t xml:space="preserve"> </w:t>
@@ -4025,10 +4036,7 @@
         <w:t xml:space="preserve">на рисунке </w:t>
       </w:r>
       <w:r>
-        <w:rPr>
-          <w:lang w:val="en-US"/>
-        </w:rPr>
-        <w:t>X</w:t>
+        <w:t>1</w:t>
       </w:r>
       <w:r>
         <w:t>.</w:t>
@@ -4037,7 +4045,7 @@
         <w:rPr>
           <w:lang w:val="en-US"/>
         </w:rPr>
-        <w:t>X</w:t>
+        <w:t>1.1</w:t>
       </w:r>
       <w:r>
         <w:t xml:space="preserve"> </w:t>
@@ -4064,6 +4072,7 @@
     <w:p>
       <w:pPr>
         <w:pStyle w:val="afd"/>
+        <w:keepNext/>
       </w:pPr>
       <w:r>
         <w:drawing>
@@ -4114,19 +4123,13 @@
         <w:t xml:space="preserve"> </w:t>
       </w:r>
       <w:r>
-        <w:rPr>
-          <w:lang w:val="en-US"/>
-        </w:rPr>
-        <w:t>X</w:t>
+        <w:t>1</w:t>
       </w:r>
       <w:r>
         <w:t>.</w:t>
       </w:r>
       <w:r>
-        <w:rPr>
-          <w:lang w:val="en-US"/>
-        </w:rPr>
-        <w:t>X</w:t>
+        <w:t>1.1</w:t>
       </w:r>
       <w:r>
         <w:t xml:space="preserve"> – Узлы из «</w:t>
@@ -4162,7 +4165,10 @@
         <w:t>бито на биты</w:t>
       </w:r>
       <w:r>
-        <w:t xml:space="preserve"> 1001 как показано на рисунке X.X</w:t>
+        <w:t xml:space="preserve"> 1001 как показано на рисунке 1</w:t>
+      </w:r>
+      <w:r>
+        <w:t>.X</w:t>
       </w:r>
     </w:p>
     <w:p>
@@ -4228,19 +4234,10 @@
         <w:t xml:space="preserve"> </w:t>
       </w:r>
       <w:r>
-        <w:rPr>
-          <w:lang w:val="en-US"/>
-        </w:rPr>
-        <w:t>X</w:t>
-      </w:r>
-      <w:r>
-        <w:t>.</w:t>
-      </w:r>
-      <w:r>
-        <w:rPr>
-          <w:lang w:val="en-US"/>
-        </w:rPr>
-        <w:t>X</w:t>
+        <w:t>1.1.</w:t>
+      </w:r>
+      <w:r>
+        <w:t>2</w:t>
       </w:r>
       <w:r>
         <w:t xml:space="preserve"> – Узлы из ключа </w:t>
@@ -4556,7 +4553,7 @@
         <w:lastRenderedPageBreak/>
         <w:t xml:space="preserve">если </w:t>
       </w:r>
-      <w:commentRangeStart w:id="21"/>
+      <w:commentRangeStart w:id="20"/>
       <m:oMath>
         <m:sSub>
           <m:sSubPr>
@@ -4804,7 +4801,7 @@
       <w:r>
         <w:t xml:space="preserve"> </w:t>
       </w:r>
-      <w:commentRangeEnd w:id="21"/>
+      <w:commentRangeEnd w:id="20"/>
       <m:oMath>
         <m:r>
           <m:rPr>
@@ -4814,7 +4811,7 @@
             <w:rStyle w:val="af"/>
             <w:rFonts w:ascii="Cambria Math" w:hAnsi="Cambria Math"/>
           </w:rPr>
-          <w:commentReference w:id="21"/>
+          <w:commentReference w:id="20"/>
         </m:r>
         <m:sSub>
           <m:sSubPr>
@@ -5431,19 +5428,7 @@
         <w:t xml:space="preserve"> показано на рисунке </w:t>
       </w:r>
       <w:r>
-        <w:rPr>
-          <w:lang w:val="en-US"/>
-        </w:rPr>
-        <w:t>X</w:t>
-      </w:r>
-      <w:r>
-        <w:t>.</w:t>
-      </w:r>
-      <w:r>
-        <w:rPr>
-          <w:lang w:val="en-US"/>
-        </w:rPr>
-        <w:t>X</w:t>
+        <w:t>1.1.3</w:t>
       </w:r>
       <w:r>
         <w:t>.</w:t>
@@ -5519,19 +5504,10 @@
         <w:t xml:space="preserve"> </w:t>
       </w:r>
       <w:r>
-        <w:rPr>
-          <w:lang w:val="en-US"/>
-        </w:rPr>
-        <w:t>X</w:t>
-      </w:r>
-      <w:r>
-        <w:t>.</w:t>
-      </w:r>
-      <w:r>
-        <w:rPr>
-          <w:lang w:val="en-US"/>
-        </w:rPr>
-        <w:t>X</w:t>
+        <w:t>1.1.</w:t>
+      </w:r>
+      <w:r>
+        <w:t>3</w:t>
       </w:r>
       <w:r>
         <w:t xml:space="preserve"> – Префиксное дерево, хранящее строки</w:t>
@@ -5862,19 +5838,10 @@
         <w:t xml:space="preserve"> На рисунке </w:t>
       </w:r>
       <w:r>
-        <w:rPr>
-          <w:lang w:val="en-US"/>
-        </w:rPr>
-        <w:t>X</w:t>
-      </w:r>
-      <w:r>
-        <w:t>.</w:t>
-      </w:r>
-      <w:r>
-        <w:rPr>
-          <w:lang w:val="en-US"/>
-        </w:rPr>
-        <w:t>X</w:t>
+        <w:t>1.</w:t>
+      </w:r>
+      <w:r>
+        <w:t>1.4</w:t>
       </w:r>
       <w:r>
         <w:t xml:space="preserve"> </w:t>
@@ -6019,19 +5986,10 @@
         <w:t xml:space="preserve"> </w:t>
       </w:r>
       <w:r>
-        <w:rPr>
-          <w:lang w:val="en-US"/>
-        </w:rPr>
-        <w:t>X</w:t>
-      </w:r>
-      <w:r>
-        <w:t>.</w:t>
-      </w:r>
-      <w:r>
-        <w:rPr>
-          <w:lang w:val="en-US"/>
-        </w:rPr>
-        <w:t>X</w:t>
+        <w:t>1.</w:t>
+      </w:r>
+      <w:r>
+        <w:t>1.4</w:t>
       </w:r>
       <w:r>
         <w:t xml:space="preserve"> – Узел в наивной реализации префиксного дерева</w:t>
@@ -6154,19 +6112,10 @@
         <w:t xml:space="preserve">а рисунке </w:t>
       </w:r>
       <w:r>
-        <w:rPr>
-          <w:lang w:val="en-US"/>
-        </w:rPr>
-        <w:t>X</w:t>
-      </w:r>
-      <w:r>
-        <w:t>.</w:t>
-      </w:r>
-      <w:r>
-        <w:rPr>
-          <w:lang w:val="en-US"/>
-        </w:rPr>
-        <w:t>X</w:t>
+        <w:t>1.</w:t>
+      </w:r>
+      <w:r>
+        <w:t>1.5</w:t>
       </w:r>
       <w:r>
         <w:t xml:space="preserve"> </w:t>
@@ -6302,19 +6251,10 @@
         <w:t xml:space="preserve"> </w:t>
       </w:r>
       <w:r>
-        <w:rPr>
-          <w:lang w:val="en-US"/>
-        </w:rPr>
-        <w:t>X</w:t>
-      </w:r>
-      <w:r>
-        <w:t>.</w:t>
-      </w:r>
-      <w:r>
-        <w:rPr>
-          <w:lang w:val="en-US"/>
-        </w:rPr>
-        <w:t>X</w:t>
+        <w:t>1.</w:t>
+      </w:r>
+      <w:r>
+        <w:t>1.5</w:t>
       </w:r>
       <w:r>
         <w:t xml:space="preserve"> – Узел в реализации префиксного дерева со связным списком</w:t>
@@ -6511,7 +6451,7 @@
           <w:b/>
         </w:rPr>
       </w:pPr>
-      <w:bookmarkStart w:id="22" w:name="_Toc103813334"/>
+      <w:bookmarkStart w:id="21" w:name="_Toc103813334"/>
       <w:r>
         <w:t xml:space="preserve">1.2 </w:t>
       </w:r>
@@ -6522,7 +6462,7 @@
         </w:rPr>
         <w:t>Описание однопоточной Hash Array Mapped Trie</w:t>
       </w:r>
-      <w:bookmarkEnd w:id="22"/>
+      <w:bookmarkEnd w:id="21"/>
     </w:p>
     <w:p>
       <w:pPr>
@@ -6533,16 +6473,16 @@
       <w:r>
         <w:t xml:space="preserve">После детального рассмотрения префиксного дерева, можно приступить </w:t>
       </w:r>
-      <w:commentRangeStart w:id="23"/>
+      <w:commentRangeStart w:id="22"/>
       <w:r>
         <w:t>к</w:t>
       </w:r>
-      <w:commentRangeEnd w:id="23"/>
+      <w:commentRangeEnd w:id="22"/>
       <w:r>
         <w:rPr>
           <w:rStyle w:val="af"/>
         </w:rPr>
-        <w:commentReference w:id="23"/>
+        <w:commentReference w:id="22"/>
       </w:r>
       <w:r>
         <w:t xml:space="preserve"> устройству </w:t>
@@ -6787,19 +6727,7 @@
         <w:t xml:space="preserve"> на (рисунок </w:t>
       </w:r>
       <w:r>
-        <w:rPr>
-          <w:lang w:val="en-US"/>
-        </w:rPr>
-        <w:t>X</w:t>
-      </w:r>
-      <w:r>
-        <w:t>.</w:t>
-      </w:r>
-      <w:r>
-        <w:rPr>
-          <w:lang w:val="en-US"/>
-        </w:rPr>
-        <w:t>X</w:t>
+        <w:t>1.2.1</w:t>
       </w:r>
       <w:r>
         <w:t>)</w:t>
@@ -7012,16 +6940,16 @@
       <w:r>
         <w:t xml:space="preserve">Части репрезентируются в </w:t>
       </w:r>
-      <w:commentRangeStart w:id="24"/>
+      <w:commentRangeStart w:id="23"/>
       <w:r>
         <w:t>узла</w:t>
       </w:r>
-      <w:commentRangeEnd w:id="24"/>
+      <w:commentRangeEnd w:id="23"/>
       <w:r>
         <w:rPr>
           <w:rStyle w:val="af"/>
         </w:rPr>
-        <w:commentReference w:id="24"/>
+        <w:commentReference w:id="23"/>
       </w:r>
       <w:r>
         <w:t>х 1, 31, 0, 0 и так далее.</w:t>
@@ -7085,19 +7013,10 @@
         <w:t xml:space="preserve"> </w:t>
       </w:r>
       <w:r>
-        <w:rPr>
-          <w:lang w:val="en-US"/>
-        </w:rPr>
-        <w:t>X</w:t>
-      </w:r>
-      <w:r>
-        <w:t>.</w:t>
-      </w:r>
-      <w:r>
-        <w:rPr>
-          <w:lang w:val="en-US"/>
-        </w:rPr>
-        <w:t>X</w:t>
+        <w:t>1.</w:t>
+      </w:r>
+      <w:r>
+        <w:t>2.1</w:t>
       </w:r>
       <w:r>
         <w:t xml:space="preserve"> – Разбиение хеша ключа на части</w:t>
@@ -7116,19 +7035,7 @@
         <w:t xml:space="preserve">Таким образом, данный ключ в дереве будет располагаться по пути, который показан на рисунке </w:t>
       </w:r>
       <w:r>
-        <w:rPr>
-          <w:lang w:val="en-US"/>
-        </w:rPr>
-        <w:t>X</w:t>
-      </w:r>
-      <w:r>
-        <w:t>.</w:t>
-      </w:r>
-      <w:r>
-        <w:rPr>
-          <w:lang w:val="en-US"/>
-        </w:rPr>
-        <w:t>X</w:t>
+        <w:t>1.2.2</w:t>
       </w:r>
       <w:r>
         <w:t xml:space="preserve">. Зелёным цветом обозначен корень дерева, </w:t>
@@ -7139,16 +7046,16 @@
       <w:r>
         <w:t xml:space="preserve">красным – терминальная вершина, где хранится значение для </w:t>
       </w:r>
-      <w:commentRangeStart w:id="25"/>
+      <w:commentRangeStart w:id="24"/>
       <w:r>
         <w:t>ключа</w:t>
       </w:r>
-      <w:commentRangeEnd w:id="25"/>
+      <w:commentRangeEnd w:id="24"/>
       <w:r>
         <w:rPr>
           <w:rStyle w:val="af"/>
         </w:rPr>
-        <w:commentReference w:id="25"/>
+        <w:commentReference w:id="24"/>
       </w:r>
       <w:r>
         <w:t>.</w:t>
@@ -7202,54 +7109,45 @@
         <w:t xml:space="preserve"> </w:t>
       </w:r>
       <w:r>
-        <w:rPr>
-          <w:lang w:val="en-US"/>
-        </w:rPr>
-        <w:t>X</w:t>
+        <w:t>1.</w:t>
+      </w:r>
+      <w:r>
+        <w:t>2.2</w:t>
+      </w:r>
+      <w:r>
+        <w:t xml:space="preserve"> – Путь в дерева для ключа с хешом 2172</w:t>
+      </w:r>
+    </w:p>
+    <w:p>
+      <w:pPr>
+        <w:ind w:firstLine="0"/>
+      </w:pPr>
+    </w:p>
+    <w:p>
+      <w:pPr>
+        <w:ind w:firstLine="0"/>
+      </w:pPr>
+      <w:r>
+        <w:t>На самом деле, для хеша 2172 не обязател</w:t>
+      </w:r>
+      <w:r>
+        <w:t xml:space="preserve">ьно хранить </w:t>
+      </w:r>
+      <w:r>
+        <w:t>все узлы</w:t>
+      </w:r>
+      <w:r>
+        <w:t xml:space="preserve"> в контексте дерева. Нужн</w:t>
+      </w:r>
+      <w:r>
+        <w:t>о хранить ровно такое количество</w:t>
+      </w:r>
+      <w:r>
+        <w:t>, чтобы можно было уникальное идентифицировать путь до ключа в дереве. Приведём несколько примеров</w:t>
       </w:r>
       <w:r>
         <w:t>.</w:t>
       </w:r>
-      <w:r>
-        <w:rPr>
-          <w:lang w:val="en-US"/>
-        </w:rPr>
-        <w:t>X</w:t>
-      </w:r>
-      <w:r>
-        <w:t xml:space="preserve"> – Путь в дерева для ключа с хешом 2172</w:t>
-      </w:r>
-    </w:p>
-    <w:p>
-      <w:pPr>
-        <w:ind w:firstLine="0"/>
-      </w:pPr>
-    </w:p>
-    <w:p>
-      <w:pPr>
-        <w:ind w:firstLine="0"/>
-      </w:pPr>
-      <w:r>
-        <w:t>На самом деле, для хеша 2172 не обязател</w:t>
-      </w:r>
-      <w:r>
-        <w:t xml:space="preserve">ьно хранить </w:t>
-      </w:r>
-      <w:r>
-        <w:t>все узлы</w:t>
-      </w:r>
-      <w:r>
-        <w:t xml:space="preserve"> в контексте дерева. Нужн</w:t>
-      </w:r>
-      <w:r>
-        <w:t>о хранить ровно такое количество</w:t>
-      </w:r>
-      <w:r>
-        <w:t>, чтобы можно было уникальное идентифицировать путь до ключа в дереве. Приведём несколько примеров</w:t>
-      </w:r>
-      <w:r>
-        <w:t>.</w:t>
-      </w:r>
     </w:p>
     <w:p>
       <w:pPr>
@@ -7265,19 +7163,10 @@
         <w:t xml:space="preserve">рисунок </w:t>
       </w:r>
       <w:r>
-        <w:rPr>
-          <w:lang w:val="en-US"/>
-        </w:rPr>
-        <w:t>X</w:t>
-      </w:r>
-      <w:r>
-        <w:t>.</w:t>
-      </w:r>
-      <w:r>
-        <w:rPr>
-          <w:lang w:val="en-US"/>
-        </w:rPr>
-        <w:t>X</w:t>
+        <w:t>1.</w:t>
+      </w:r>
+      <w:r>
+        <w:t>2.3</w:t>
       </w:r>
       <w:r>
         <w:t xml:space="preserve">) </w:t>
@@ -7342,19 +7231,10 @@
         <w:t xml:space="preserve"> </w:t>
       </w:r>
       <w:r>
-        <w:rPr>
-          <w:lang w:val="en-US"/>
-        </w:rPr>
-        <w:t>X</w:t>
-      </w:r>
-      <w:r>
-        <w:t>.</w:t>
-      </w:r>
-      <w:r>
-        <w:rPr>
-          <w:lang w:val="en-US"/>
-        </w:rPr>
-        <w:t>X</w:t>
+        <w:t>1.</w:t>
+      </w:r>
+      <w:r>
+        <w:t>2.3</w:t>
       </w:r>
       <w:r>
         <w:t xml:space="preserve"> – </w:t>
@@ -7415,19 +7295,7 @@
         <w:t xml:space="preserve"> (рисунок </w:t>
       </w:r>
       <w:r>
-        <w:rPr>
-          <w:lang w:val="en-US"/>
-        </w:rPr>
-        <w:t>X</w:t>
-      </w:r>
-      <w:r>
-        <w:t>.</w:t>
-      </w:r>
-      <w:r>
-        <w:rPr>
-          <w:lang w:val="en-US"/>
-        </w:rPr>
-        <w:t>X</w:t>
+        <w:t>1.2.4</w:t>
       </w:r>
       <w:r>
         <w:t>).</w:t>
@@ -7533,19 +7401,10 @@
         <w:t xml:space="preserve"> </w:t>
       </w:r>
       <w:r>
-        <w:rPr>
-          <w:lang w:val="en-US"/>
-        </w:rPr>
-        <w:t>X</w:t>
-      </w:r>
-      <w:r>
-        <w:t>.</w:t>
-      </w:r>
-      <w:r>
-        <w:rPr>
-          <w:lang w:val="en-US"/>
-        </w:rPr>
-        <w:t>X</w:t>
+        <w:t>1.</w:t>
+      </w:r>
+      <w:r>
+        <w:t>2.4</w:t>
       </w:r>
       <w:r>
         <w:t xml:space="preserve"> – </w:t>
@@ -7691,19 +7550,7 @@
         <w:t xml:space="preserve"> промежуточным, и отвести от него два узла для 65 и 2172 (рисунок </w:t>
       </w:r>
       <w:r>
-        <w:rPr>
-          <w:lang w:val="en-US"/>
-        </w:rPr>
-        <w:t>X</w:t>
-      </w:r>
-      <w:r>
-        <w:t>.</w:t>
-      </w:r>
-      <w:r>
-        <w:rPr>
-          <w:lang w:val="en-US"/>
-        </w:rPr>
-        <w:t>X</w:t>
+        <w:t>1.2.5</w:t>
       </w:r>
       <w:r>
         <w:t>)</w:t>
@@ -7721,6 +7568,7 @@
       <w:pPr>
         <w:pStyle w:val="afd"/>
       </w:pPr>
+      <w:bookmarkStart w:id="25" w:name="_GoBack"/>
       <w:r>
         <w:lastRenderedPageBreak/>
         <w:drawing>
@@ -7759,6 +7607,7 @@
           </wp:inline>
         </w:drawing>
       </w:r>
+      <w:bookmarkEnd w:id="25"/>
     </w:p>
     <w:p>
       <w:pPr>
@@ -7771,19 +7620,10 @@
         <w:t xml:space="preserve"> </w:t>
       </w:r>
       <w:r>
-        <w:rPr>
-          <w:lang w:val="en-US"/>
-        </w:rPr>
-        <w:t>X</w:t>
-      </w:r>
-      <w:r>
-        <w:t>.</w:t>
-      </w:r>
-      <w:r>
-        <w:rPr>
-          <w:lang w:val="en-US"/>
-        </w:rPr>
-        <w:t>X</w:t>
+        <w:t>1.</w:t>
+      </w:r>
+      <w:r>
+        <w:t>2.5</w:t>
       </w:r>
       <w:r>
         <w:t xml:space="preserve"> – </w:t>
@@ -7895,43 +7735,7 @@
         <w:t xml:space="preserve"> </w:t>
       </w:r>
       <w:r>
-        <w:t xml:space="preserve">На рисунках </w:t>
-      </w:r>
-      <w:r>
-        <w:rPr>
-          <w:lang w:val="en-US"/>
-        </w:rPr>
-        <w:t>X</w:t>
-      </w:r>
-      <w:r>
-        <w:t>.</w:t>
-      </w:r>
-      <w:r>
-        <w:rPr>
-          <w:lang w:val="en-US"/>
-        </w:rPr>
-        <w:t>X</w:t>
-      </w:r>
-      <w:r>
-        <w:t xml:space="preserve"> </w:t>
-      </w:r>
-      <w:r>
-        <w:t xml:space="preserve">и </w:t>
-      </w:r>
-      <w:r>
-        <w:rPr>
-          <w:lang w:val="en-US"/>
-        </w:rPr>
-        <w:t>X</w:t>
-      </w:r>
-      <w:r>
-        <w:t>.</w:t>
-      </w:r>
-      <w:r>
-        <w:rPr>
-          <w:lang w:val="en-US"/>
-        </w:rPr>
-        <w:t>X</w:t>
+        <w:t>На рисунке 1.2.6</w:t>
       </w:r>
       <w:r>
         <w:t xml:space="preserve"> </w:t>
@@ -7996,19 +7800,7 @@
         <w:t xml:space="preserve"> </w:t>
       </w:r>
       <w:r>
-        <w:rPr>
-          <w:lang w:val="en-US"/>
-        </w:rPr>
-        <w:t>X</w:t>
-      </w:r>
-      <w:r>
-        <w:t>.</w:t>
-      </w:r>
-      <w:r>
-        <w:rPr>
-          <w:lang w:val="en-US"/>
-        </w:rPr>
-        <w:t>X</w:t>
+        <w:t>1.2.6</w:t>
       </w:r>
       <w:r>
         <w:t xml:space="preserve"> – </w:t>
@@ -8031,20 +7823,23 @@
         <w:jc w:val="left"/>
       </w:pPr>
       <w:r>
+        <w:t>Теперь</w:t>
+      </w:r>
+      <w:r>
+        <w:t xml:space="preserve"> осуществим удаление</w:t>
+      </w:r>
+      <w:r>
+        <w:t xml:space="preserve">. </w:t>
+      </w:r>
+      <w:r>
+        <w:t>Оно будет производится рекурсивно, начиная с терминальной вершины, соответствующей ключу: если текущая вершина не имеет дет</w:t>
+      </w:r>
+      <w:r>
+        <w:t xml:space="preserve">ей, </w:t>
+      </w:r>
+      <w:r>
         <w:lastRenderedPageBreak/>
-        <w:t>Теперь</w:t>
-      </w:r>
-      <w:r>
-        <w:t xml:space="preserve"> осуществим удаление</w:t>
-      </w:r>
-      <w:r>
-        <w:t xml:space="preserve">. </w:t>
-      </w:r>
-      <w:r>
-        <w:t>Оно будет производится рекурсивно, начиная с терминальной вершины, соответствующей ключу: если текущая вершина не имеет дет</w:t>
-      </w:r>
-      <w:r>
-        <w:t xml:space="preserve">ей, то она подлежит удалению.  То есть, </w:t>
+        <w:t xml:space="preserve">то она подлежит удалению.  То есть, </w:t>
       </w:r>
       <w:r>
         <w:rPr>
@@ -11146,7 +10941,6 @@
         <w:rPr>
           <w:rFonts w:eastAsiaTheme="minorEastAsia"/>
         </w:rPr>
-        <w:lastRenderedPageBreak/>
         <w:t>иначе, прекращаем процесс.</w:t>
       </w:r>
     </w:p>
@@ -11162,6 +10956,7 @@
         <w:rPr>
           <w:rFonts w:eastAsiaTheme="minorEastAsia"/>
         </w:rPr>
+        <w:lastRenderedPageBreak/>
         <w:t xml:space="preserve">Следующий важный момент в </w:t>
       </w:r>
       <w:r>
@@ -11538,22 +11333,14 @@
       <w:r>
         <w:rPr>
           <w:rFonts w:eastAsiaTheme="minorEastAsia"/>
-          <w:lang w:val="en-US"/>
-        </w:rPr>
-        <w:t>X</w:t>
-      </w:r>
-      <w:r>
-        <w:rPr>
-          <w:rFonts w:eastAsiaTheme="minorEastAsia"/>
-        </w:rPr>
-        <w:t>.</w:t>
-      </w:r>
-      <w:r>
-        <w:rPr>
-          <w:rFonts w:eastAsiaTheme="minorEastAsia"/>
-          <w:lang w:val="en-US"/>
-        </w:rPr>
-        <w:t>X</w:t>
+        </w:rPr>
+        <w:t>1.</w:t>
+      </w:r>
+      <w:r>
+        <w:rPr>
+          <w:rFonts w:eastAsiaTheme="minorEastAsia"/>
+        </w:rPr>
+        <w:t>2.7</w:t>
       </w:r>
       <w:r>
         <w:rPr>
@@ -11633,19 +11420,10 @@
         <w:t xml:space="preserve"> </w:t>
       </w:r>
       <w:r>
-        <w:rPr>
-          <w:lang w:val="en-US"/>
-        </w:rPr>
-        <w:t>X</w:t>
-      </w:r>
-      <w:r>
-        <w:t>.</w:t>
-      </w:r>
-      <w:r>
-        <w:rPr>
-          <w:lang w:val="en-US"/>
-        </w:rPr>
-        <w:t>X</w:t>
+        <w:t>1.</w:t>
+      </w:r>
+      <w:r>
+        <w:t>2.7</w:t>
       </w:r>
       <w:r>
         <w:t xml:space="preserve"> – </w:t>
@@ -12478,22 +12256,7 @@
         <w:t>а на введение 3 типов узлов</w:t>
       </w:r>
       <w:r>
-        <w:t xml:space="preserve"> (рисунок </w:t>
-      </w:r>
-      <w:r>
-        <w:rPr>
-          <w:lang w:val="en-US"/>
-        </w:rPr>
-        <w:t>X</w:t>
-      </w:r>
-      <w:r>
-        <w:t>.</w:t>
-      </w:r>
-      <w:r>
-        <w:rPr>
-          <w:lang w:val="en-US"/>
-        </w:rPr>
-        <w:t>X</w:t>
+        <w:t xml:space="preserve"> (рисунок 1.3.1</w:t>
       </w:r>
       <w:r>
         <w:t>)</w:t>
@@ -12693,22 +12456,7 @@
         <w:t>Рисунок</w:t>
       </w:r>
       <w:r>
-        <w:t xml:space="preserve"> </w:t>
-      </w:r>
-      <w:r>
-        <w:rPr>
-          <w:lang w:val="en-US"/>
-        </w:rPr>
-        <w:t>X</w:t>
-      </w:r>
-      <w:r>
-        <w:t>.</w:t>
-      </w:r>
-      <w:r>
-        <w:rPr>
-          <w:lang w:val="en-US"/>
-        </w:rPr>
-        <w:t>X</w:t>
+        <w:t xml:space="preserve"> 1.3.1</w:t>
       </w:r>
       <w:r>
         <w:t xml:space="preserve"> – </w:t>
@@ -12809,19 +12557,7 @@
         <w:t xml:space="preserve">(рисунок </w:t>
       </w:r>
       <w:r>
-        <w:rPr>
-          <w:lang w:val="en-US"/>
-        </w:rPr>
-        <w:t>X</w:t>
-      </w:r>
-      <w:r>
-        <w:t>.</w:t>
-      </w:r>
-      <w:r>
-        <w:rPr>
-          <w:lang w:val="en-US"/>
-        </w:rPr>
-        <w:t>X</w:t>
+        <w:t>1.3.2</w:t>
       </w:r>
       <w:r>
         <w:t>)</w:t>
@@ -12886,7 +12622,25 @@
         <w:rPr>
           <w:lang w:val="en-US"/>
         </w:rPr>
-        <w:t xml:space="preserve"> X.X – Hash Array Mapped Trie </w:t>
+        <w:t xml:space="preserve"> 1.</w:t>
+      </w:r>
+      <w:r>
+        <w:rPr>
+          <w:lang w:val="en-US"/>
+        </w:rPr>
+        <w:t>3.</w:t>
+      </w:r>
+      <w:r>
+        <w:rPr>
+          <w:lang w:val="en-US"/>
+        </w:rPr>
+        <w:t>2</w:t>
+      </w:r>
+      <w:r>
+        <w:rPr>
+          <w:lang w:val="en-US"/>
+        </w:rPr>
+        <w:t xml:space="preserve"> – Hash Array Mapped Trie </w:t>
       </w:r>
       <w:r>
         <w:t>с</w:t>
@@ -13949,22 +13703,7 @@
         <w:t xml:space="preserve"> </w:t>
       </w:r>
       <w:r>
-        <w:rPr>
-          <w:lang w:val="en-US"/>
-        </w:rPr>
-        <w:t>X</w:t>
-      </w:r>
-      <w:r>
-        <w:t>.</w:t>
-      </w:r>
-      <w:r>
-        <w:rPr>
-          <w:lang w:val="en-US"/>
-        </w:rPr>
-        <w:t>X</w:t>
-      </w:r>
-      <w:r>
-        <w:t>.</w:t>
+        <w:t>1.3.3</w:t>
       </w:r>
       <w:r>
         <w:t xml:space="preserve">) и пусть есть поток </w:t>
@@ -14056,7 +13795,7 @@
         <w:pStyle w:val="afd"/>
       </w:pPr>
       <w:r>
-        <w:t>Рисунок X.X</w:t>
+        <w:t>Рисунок 1.3.3</w:t>
       </w:r>
       <w:r>
         <w:t xml:space="preserve"> – </w:t>
@@ -14231,7 +13970,13 @@
         <w:rPr>
           <w:rFonts w:eastAsiaTheme="minorEastAsia"/>
         </w:rPr>
-        <w:t>2 (рисунок X.X)</w:t>
+        <w:t>2 (рисунок 1.3.4</w:t>
+      </w:r>
+      <w:r>
+        <w:rPr>
+          <w:rFonts w:eastAsiaTheme="minorEastAsia"/>
+        </w:rPr>
+        <w:t>)</w:t>
       </w:r>
     </w:p>
     <w:p>
@@ -14300,19 +14045,13 @@
         <w:t xml:space="preserve">Рисунок </w:t>
       </w:r>
       <w:r>
-        <w:t>X</w:t>
-      </w:r>
-      <w:r>
-        <w:t>.</w:t>
-      </w:r>
-      <w:r>
-        <w:rPr>
-          <w:lang w:val="en-US"/>
-        </w:rPr>
-        <w:t>X</w:t>
-      </w:r>
-      <w:r>
-        <w:t xml:space="preserve"> – </w:t>
+        <w:t>1.3.4</w:t>
+      </w:r>
+      <w:r>
+        <w:t xml:space="preserve"> </w:t>
+      </w:r>
+      <w:r>
+        <w:t xml:space="preserve"> </w:t>
       </w:r>
       <w:r>
         <w:t xml:space="preserve">– </w:t>
@@ -14414,19 +14153,7 @@
         <w:t xml:space="preserve">потеряется (рисунок </w:t>
       </w:r>
       <w:r>
-        <w:rPr>
-          <w:lang w:val="en-US"/>
-        </w:rPr>
-        <w:t>X</w:t>
-      </w:r>
-      <w:r>
-        <w:t>.</w:t>
-      </w:r>
-      <w:r>
-        <w:rPr>
-          <w:lang w:val="en-US"/>
-        </w:rPr>
-        <w:t>X</w:t>
+        <w:t>1.3.5</w:t>
       </w:r>
       <w:r>
         <w:t>)</w:t>
@@ -14485,19 +14212,10 @@
         <w:t xml:space="preserve">Рисунок </w:t>
       </w:r>
       <w:r>
-        <w:rPr>
-          <w:lang w:val="en-US"/>
-        </w:rPr>
-        <w:t>X</w:t>
-      </w:r>
-      <w:r>
-        <w:t>.</w:t>
-      </w:r>
-      <w:r>
-        <w:rPr>
-          <w:lang w:val="en-US"/>
-        </w:rPr>
-        <w:t>X</w:t>
+        <w:t>1</w:t>
+      </w:r>
+      <w:r>
+        <w:t>.3.5</w:t>
       </w:r>
       <w:r>
         <w:t xml:space="preserve"> –</w:t>
@@ -14802,16 +14520,7 @@
         <w:rPr>
           <w:lang w:val="en-US"/>
         </w:rPr>
-        <w:t>X</w:t>
-      </w:r>
-      <w:r>
-        <w:t>.</w:t>
-      </w:r>
-      <w:r>
-        <w:rPr>
-          <w:lang w:val="en-US"/>
-        </w:rPr>
-        <w:t>X</w:t>
+        <w:t>1.3.6</w:t>
       </w:r>
       <w:r>
         <w:t xml:space="preserve">) потоком </w:t>
@@ -15074,19 +14783,10 @@
         <w:t xml:space="preserve">Рисунок </w:t>
       </w:r>
       <w:r>
-        <w:rPr>
-          <w:lang w:val="en-US"/>
-        </w:rPr>
-        <w:t>X</w:t>
-      </w:r>
-      <w:r>
-        <w:t>.</w:t>
-      </w:r>
-      <w:r>
-        <w:rPr>
-          <w:lang w:val="en-US"/>
-        </w:rPr>
-        <w:t>X</w:t>
+        <w:t>1.</w:t>
+      </w:r>
+      <w:r>
+        <w:t>3.6</w:t>
       </w:r>
       <w:r>
         <w:t xml:space="preserve"> – </w:t>
@@ -15395,10 +15095,6 @@
       </w:r>
       <w:bookmarkEnd w:id="33"/>
     </w:p>
-    <w:p>
-      <w:bookmarkStart w:id="34" w:name="_GoBack"/>
-      <w:bookmarkEnd w:id="34"/>
-    </w:p>
     <w:p/>
     <w:p/>
     <w:p/>
@@ -15428,39 +15124,40 @@
     <w:p/>
     <w:p/>
     <w:p/>
+    <w:p/>
     <w:p>
       <w:pPr>
         <w:pStyle w:val="1"/>
       </w:pPr>
-      <w:bookmarkStart w:id="35" w:name="_Toc103813337"/>
+      <w:bookmarkStart w:id="34" w:name="_Toc103813337"/>
     </w:p>
     <w:p>
       <w:pPr>
         <w:pStyle w:val="1"/>
       </w:pPr>
-      <w:commentRangeStart w:id="36"/>
+      <w:commentRangeStart w:id="35"/>
       <w:r>
         <w:t>ТЕСТИРОВАНИЕ</w:t>
       </w:r>
-      <w:commentRangeEnd w:id="36"/>
+      <w:commentRangeEnd w:id="35"/>
       <w:r>
         <w:rPr>
           <w:rStyle w:val="af"/>
           <w:rFonts w:eastAsiaTheme="minorHAnsi" w:cstheme="minorBidi"/>
         </w:rPr>
-        <w:commentReference w:id="36"/>
-      </w:r>
-      <w:bookmarkEnd w:id="35"/>
+        <w:commentReference w:id="35"/>
+      </w:r>
+      <w:bookmarkEnd w:id="34"/>
     </w:p>
     <w:p>
       <w:pPr>
         <w:pStyle w:val="1"/>
       </w:pPr>
-      <w:bookmarkStart w:id="37" w:name="_Toc103813338"/>
+      <w:bookmarkStart w:id="36" w:name="_Toc103813338"/>
       <w:r>
         <w:t>ЗАКЛЮЧЕНИЕ</w:t>
       </w:r>
-      <w:bookmarkEnd w:id="37"/>
+      <w:bookmarkEnd w:id="36"/>
     </w:p>
     <w:p>
       <w:pPr>
@@ -15474,14 +15171,14 @@
       <w:pPr>
         <w:pStyle w:val="1"/>
       </w:pPr>
-      <w:bookmarkStart w:id="38" w:name="_Toc102719603"/>
-      <w:bookmarkStart w:id="39" w:name="_Toc103813339"/>
+      <w:bookmarkStart w:id="37" w:name="_Toc102719603"/>
+      <w:bookmarkStart w:id="38" w:name="_Toc103813339"/>
       <w:r>
         <w:lastRenderedPageBreak/>
         <w:t>СПИСОК ИСПОЛЬЗОВАННЫХ ИСТОЧНИКОВ</w:t>
       </w:r>
+      <w:bookmarkEnd w:id="37"/>
       <w:bookmarkEnd w:id="38"/>
-      <w:bookmarkEnd w:id="39"/>
     </w:p>
     <w:p>
       <w:pPr>
@@ -16953,7 +16650,7 @@
 
 <file path=word/comments.xml><?xml version="1.0" encoding="utf-8"?>
 <w:comments xmlns:wpc="http://schemas.microsoft.com/office/word/2010/wordprocessingCanvas" xmlns:cx="http://schemas.microsoft.com/office/drawing/2014/chartex" xmlns:mc="http://schemas.openxmlformats.org/markup-compatibility/2006" xmlns:o="urn:schemas-microsoft-com:office:office" xmlns:r="http://schemas.openxmlformats.org/officeDocument/2006/relationships" xmlns:m="http://schemas.openxmlformats.org/officeDocument/2006/math" xmlns:v="urn:schemas-microsoft-com:vml" xmlns:wp14="http://schemas.microsoft.com/office/word/2010/wordprocessingDrawing" xmlns:wp="http://schemas.openxmlformats.org/drawingml/2006/wordprocessingDrawing" xmlns:w10="urn:schemas-microsoft-com:office:word" xmlns:w="http://schemas.openxmlformats.org/wordprocessingml/2006/main" xmlns:w14="http://schemas.microsoft.com/office/word/2010/wordml" xmlns:w15="http://schemas.microsoft.com/office/word/2012/wordml" xmlns:w16se="http://schemas.microsoft.com/office/word/2015/wordml/symex" xmlns:wpg="http://schemas.microsoft.com/office/word/2010/wordprocessingGroup" xmlns:wpi="http://schemas.microsoft.com/office/word/2010/wordprocessingInk" xmlns:wne="http://schemas.microsoft.com/office/word/2006/wordml" xmlns:wps="http://schemas.microsoft.com/office/word/2010/wordprocessingShape" mc:Ignorable="w14 w15 w16se wp14">
-  <w:comment w:id="3" w:author="Damir Pilacis" w:date="2022-05-18T19:24:00Z" w:initials="DP">
+  <w:comment w:id="2" w:author="Damir Pilacis" w:date="2022-05-18T19:24:00Z" w:initials="DP">
     <w:p>
       <w:pPr>
         <w:pStyle w:val="af0"/>
@@ -16969,13 +16666,26 @@
       </w:r>
     </w:p>
   </w:comment>
-  <w:comment w:id="0" w:author="Damir Pilacis" w:date="2022-05-18T18:51:00Z" w:initials="DP">
+  <w:comment w:id="1" w:author="Damir Pilacis" w:date="2022-05-18T18:55:00Z" w:initials="DP">
     <w:p>
       <w:pPr>
         <w:pStyle w:val="af0"/>
+      </w:pPr>
+      <w:r>
         <w:rPr>
           <w:rStyle w:val="af"/>
         </w:rPr>
+        <w:annotationRef/>
+      </w:r>
+      <w:r>
+        <w:t xml:space="preserve">Подумать над английскими словами </w:t>
+      </w:r>
+    </w:p>
+  </w:comment>
+  <w:comment w:id="5" w:author="Damir Pilacis" w:date="2022-05-07T13:10:00Z" w:initials="DP">
+    <w:p>
+      <w:pPr>
+        <w:pStyle w:val="af0"/>
       </w:pPr>
       <w:r>
         <w:rPr>
@@ -16984,427 +16694,181 @@
         <w:annotationRef/>
       </w:r>
       <w:r>
+        <w:t>Наиболее используемый</w:t>
+      </w:r>
+    </w:p>
+    <w:p>
+      <w:pPr>
+        <w:pStyle w:val="af0"/>
+      </w:pPr>
+    </w:p>
+  </w:comment>
+  <w:comment w:id="6" w:author="Damir Pilacis" w:date="2022-05-07T13:12:00Z" w:initials="DP">
+    <w:p>
+      <w:pPr>
+        <w:pStyle w:val="af0"/>
+      </w:pPr>
+      <w:r>
         <w:rPr>
           <w:rStyle w:val="af"/>
         </w:rPr>
-        <w:t>Опи</w:t>
-      </w:r>
+        <w:annotationRef/>
+      </w:r>
+      <w:r>
+        <w:t>Добавить недостатки</w:t>
+      </w:r>
+    </w:p>
+    <w:p>
+      <w:pPr>
+        <w:pStyle w:val="af0"/>
+      </w:pPr>
+    </w:p>
+  </w:comment>
+  <w:comment w:id="7" w:author="Damir Pilacis" w:date="2022-05-06T16:20:00Z" w:initials="DP">
+    <w:p>
+      <w:pPr>
+        <w:pStyle w:val="af0"/>
+      </w:pPr>
       <w:r>
         <w:rPr>
           <w:rStyle w:val="af"/>
         </w:rPr>
-        <w:t>сан</w:t>
-      </w:r>
+        <w:annotationRef/>
+      </w:r>
+      <w:r>
+        <w:t>Это надо действительно проверить.</w:t>
+      </w:r>
+    </w:p>
+    <w:p>
+      <w:pPr>
+        <w:pStyle w:val="af0"/>
+      </w:pPr>
+    </w:p>
+  </w:comment>
+  <w:comment w:id="9" w:author="Damir Pilacis" w:date="2022-05-18T18:31:00Z" w:initials="DP">
+    <w:p>
+      <w:pPr>
+        <w:pStyle w:val="af0"/>
+        <w:rPr>
+          <w:lang w:val="en-US"/>
+        </w:rPr>
+      </w:pPr>
       <w:r>
         <w:rPr>
           <w:rStyle w:val="af"/>
         </w:rPr>
-        <w:t>ие</w:t>
-      </w:r>
+        <w:annotationRef/>
+      </w:r>
+      <w:proofErr w:type="spellStart"/>
+      <w:r>
+        <w:t>Аналил</w:t>
+      </w:r>
+      <w:proofErr w:type="spellEnd"/>
+      <w:r>
+        <w:rPr>
+          <w:lang w:val="en-US"/>
+        </w:rPr>
+        <w:t xml:space="preserve"> </w:t>
+      </w:r>
+      <w:r>
+        <w:t>структур</w:t>
+      </w:r>
+      <w:r>
+        <w:rPr>
+          <w:lang w:val="en-US"/>
+        </w:rPr>
+        <w:t xml:space="preserve"> </w:t>
+      </w:r>
+      <w:r>
+        <w:t>данных</w:t>
+      </w:r>
+      <w:r>
+        <w:rPr>
+          <w:lang w:val="en-US"/>
+        </w:rPr>
+        <w:t xml:space="preserve"> </w:t>
+      </w:r>
+      <w:r>
+        <w:rPr>
+          <w:lang w:val="en-US"/>
+        </w:rPr>
+        <w:t>trie, hash array mapped trie</w:t>
+      </w:r>
+    </w:p>
+  </w:comment>
+  <w:comment w:id="8" w:author="Damir Pilacis" w:date="2022-05-07T13:16:00Z" w:initials="DP">
+    <w:p>
+      <w:pPr>
+        <w:pStyle w:val="af0"/>
+      </w:pPr>
       <w:r>
         <w:rPr>
           <w:rStyle w:val="af"/>
         </w:rPr>
-        <w:t xml:space="preserve"> </w:t>
-      </w:r>
+        <w:annotationRef/>
+      </w:r>
+      <w:r>
+        <w:t>Доработать. Написать более складно и подробно</w:t>
+      </w:r>
+    </w:p>
+  </w:comment>
+  <w:comment w:id="11" w:author="Damir Pilacis" w:date="2022-05-18T18:33:00Z" w:initials="DP">
+    <w:p>
+      <w:pPr>
+        <w:pStyle w:val="af0"/>
+      </w:pPr>
       <w:r>
         <w:rPr>
           <w:rStyle w:val="af"/>
-          <w:lang w:val="en-US"/>
-        </w:rPr>
-        <w:t>hash</w:t>
-      </w:r>
+        </w:rPr>
+        <w:annotationRef/>
+      </w:r>
+    </w:p>
+  </w:comment>
+  <w:comment w:id="12" w:author="Damir Pilacis" w:date="2022-05-18T18:38:00Z" w:initials="DP">
+    <w:p>
+      <w:pPr>
+        <w:pStyle w:val="af0"/>
+      </w:pPr>
       <w:r>
         <w:rPr>
           <w:rStyle w:val="af"/>
         </w:rPr>
-        <w:t xml:space="preserve"> </w:t>
+        <w:annotationRef/>
       </w:r>
       <w:r>
         <w:rPr>
           <w:rStyle w:val="af"/>
-          <w:lang w:val="en-US"/>
-        </w:rPr>
-        <w:t>array</w:t>
-      </w:r>
+        </w:rPr>
+        <w:annotationRef/>
+      </w:r>
+      <w:r>
+        <w:t xml:space="preserve">добавить про другие библиотеки и отсутствие </w:t>
+      </w:r>
+    </w:p>
+    <w:p>
+      <w:pPr>
+        <w:pStyle w:val="af0"/>
+      </w:pPr>
+    </w:p>
+  </w:comment>
+  <w:comment w:id="13" w:author="Damir Pilacis" w:date="2022-05-10T23:23:00Z" w:initials="DP">
+    <w:p>
+      <w:pPr>
+        <w:pStyle w:val="af0"/>
+      </w:pPr>
       <w:r>
         <w:rPr>
           <w:rStyle w:val="af"/>
         </w:rPr>
-        <w:t xml:space="preserve"> </w:t>
-      </w:r>
-      <w:r>
-        <w:rPr>
-          <w:rStyle w:val="af"/>
-          <w:lang w:val="en-US"/>
-        </w:rPr>
-        <w:t>mapped</w:t>
-      </w:r>
-      <w:r>
-        <w:rPr>
-          <w:rStyle w:val="af"/>
-        </w:rPr>
-        <w:t xml:space="preserve"> </w:t>
-      </w:r>
-      <w:r>
-        <w:rPr>
-          <w:rStyle w:val="af"/>
-          <w:lang w:val="en-US"/>
-        </w:rPr>
-        <w:t>trie</w:t>
-      </w:r>
-      <w:r>
-        <w:rPr>
-          <w:rStyle w:val="af"/>
-        </w:rPr>
-        <w:t xml:space="preserve"> (</w:t>
-      </w:r>
-      <w:r>
-        <w:rPr>
-          <w:rStyle w:val="af"/>
-          <w:lang w:val="en-US"/>
-        </w:rPr>
-        <w:t>trie</w:t>
-      </w:r>
-      <w:r>
-        <w:rPr>
-          <w:rStyle w:val="af"/>
-        </w:rPr>
-        <w:t xml:space="preserve">, </w:t>
-      </w:r>
-      <w:r>
-        <w:rPr>
-          <w:rStyle w:val="af"/>
-        </w:rPr>
-        <w:t>однопоточная</w:t>
-      </w:r>
-      <w:r>
-        <w:rPr>
-          <w:rStyle w:val="af"/>
-        </w:rPr>
-        <w:t xml:space="preserve"> </w:t>
-      </w:r>
-      <w:r>
-        <w:rPr>
-          <w:rStyle w:val="af"/>
-        </w:rPr>
-        <w:t>версия</w:t>
-      </w:r>
-      <w:r>
-        <w:rPr>
-          <w:rStyle w:val="af"/>
-        </w:rPr>
-        <w:t xml:space="preserve"> </w:t>
-      </w:r>
-      <w:r>
-        <w:rPr>
-          <w:rStyle w:val="af"/>
-          <w:lang w:val="en-US"/>
-        </w:rPr>
-        <w:t>hash</w:t>
-      </w:r>
-      <w:r>
-        <w:rPr>
-          <w:rStyle w:val="af"/>
-        </w:rPr>
-        <w:t xml:space="preserve"> </w:t>
-      </w:r>
-      <w:r>
-        <w:rPr>
-          <w:rStyle w:val="af"/>
-          <w:lang w:val="en-US"/>
-        </w:rPr>
-        <w:t>array</w:t>
-      </w:r>
-      <w:r>
-        <w:rPr>
-          <w:rStyle w:val="af"/>
-        </w:rPr>
-        <w:t xml:space="preserve"> </w:t>
-      </w:r>
-      <w:r>
-        <w:rPr>
-          <w:rStyle w:val="af"/>
-          <w:lang w:val="en-US"/>
-        </w:rPr>
-        <w:t>mapped</w:t>
-      </w:r>
-      <w:r>
-        <w:rPr>
-          <w:rStyle w:val="af"/>
-        </w:rPr>
-        <w:t xml:space="preserve"> </w:t>
-      </w:r>
-      <w:r>
-        <w:rPr>
-          <w:rStyle w:val="af"/>
-          <w:lang w:val="en-US"/>
-        </w:rPr>
-        <w:t>trie</w:t>
-      </w:r>
-      <w:r>
-        <w:rPr>
-          <w:rStyle w:val="af"/>
-        </w:rPr>
-        <w:t xml:space="preserve">, </w:t>
-      </w:r>
-      <w:r>
-        <w:rPr>
-          <w:rStyle w:val="af"/>
-        </w:rPr>
-        <w:t xml:space="preserve">многопоточная версия) </w:t>
-      </w:r>
-    </w:p>
-    <w:p>
-      <w:pPr>
-        <w:pStyle w:val="af0"/>
-      </w:pPr>
-      <w:r>
-        <w:t>Реализация (</w:t>
-      </w:r>
-      <w:proofErr w:type="spellStart"/>
-      <w:r>
-        <w:t>однопотчная</w:t>
-      </w:r>
-      <w:proofErr w:type="spellEnd"/>
-      <w:r>
-        <w:t xml:space="preserve"> </w:t>
-      </w:r>
-      <w:proofErr w:type="gramStart"/>
-      <w:r>
-        <w:t>версия ,</w:t>
-      </w:r>
-      <w:proofErr w:type="gramEnd"/>
-      <w:r>
-        <w:t xml:space="preserve"> на </w:t>
-      </w:r>
-      <w:proofErr w:type="spellStart"/>
-      <w:r>
-        <w:t>мьютесах</w:t>
-      </w:r>
-      <w:proofErr w:type="spellEnd"/>
-      <w:r>
-        <w:t xml:space="preserve">, </w:t>
-      </w:r>
-      <w:r>
-        <w:t>lock-free</w:t>
-      </w:r>
-      <w:r>
-        <w:t xml:space="preserve">) </w:t>
-      </w:r>
-    </w:p>
-    <w:p>
-      <w:pPr>
-        <w:pStyle w:val="af0"/>
-      </w:pPr>
-      <w:r>
-        <w:t xml:space="preserve">Тестирование </w:t>
+        <w:annotationRef/>
+      </w:r>
+      <w:r>
+        <w:t>260, Кармен</w:t>
       </w:r>
     </w:p>
   </w:comment>
-  <w:comment w:id="2" w:author="Damir Pilacis" w:date="2022-05-18T18:55:00Z" w:initials="DP">
-    <w:p>
-      <w:pPr>
-        <w:pStyle w:val="af0"/>
-      </w:pPr>
-      <w:r>
-        <w:rPr>
-          <w:rStyle w:val="af"/>
-        </w:rPr>
-        <w:annotationRef/>
-      </w:r>
-      <w:r>
-        <w:t xml:space="preserve">Подумать над английскими словами </w:t>
-      </w:r>
-    </w:p>
-  </w:comment>
-  <w:comment w:id="6" w:author="Damir Pilacis" w:date="2022-05-07T13:10:00Z" w:initials="DP">
-    <w:p>
-      <w:pPr>
-        <w:pStyle w:val="af0"/>
-      </w:pPr>
-      <w:r>
-        <w:rPr>
-          <w:rStyle w:val="af"/>
-        </w:rPr>
-        <w:annotationRef/>
-      </w:r>
-      <w:r>
-        <w:t>Наиболее используемый</w:t>
-      </w:r>
-    </w:p>
-    <w:p>
-      <w:pPr>
-        <w:pStyle w:val="af0"/>
-      </w:pPr>
-    </w:p>
-  </w:comment>
-  <w:comment w:id="7" w:author="Damir Pilacis" w:date="2022-05-07T13:12:00Z" w:initials="DP">
-    <w:p>
-      <w:pPr>
-        <w:pStyle w:val="af0"/>
-      </w:pPr>
-      <w:r>
-        <w:rPr>
-          <w:rStyle w:val="af"/>
-        </w:rPr>
-        <w:annotationRef/>
-      </w:r>
-      <w:r>
-        <w:t>Добавить недостатки</w:t>
-      </w:r>
-    </w:p>
-    <w:p>
-      <w:pPr>
-        <w:pStyle w:val="af0"/>
-      </w:pPr>
-    </w:p>
-  </w:comment>
-  <w:comment w:id="8" w:author="Damir Pilacis" w:date="2022-05-06T16:20:00Z" w:initials="DP">
-    <w:p>
-      <w:pPr>
-        <w:pStyle w:val="af0"/>
-      </w:pPr>
-      <w:r>
-        <w:rPr>
-          <w:rStyle w:val="af"/>
-        </w:rPr>
-        <w:annotationRef/>
-      </w:r>
-      <w:r>
-        <w:t>Это надо действительно проверить.</w:t>
-      </w:r>
-    </w:p>
-    <w:p>
-      <w:pPr>
-        <w:pStyle w:val="af0"/>
-      </w:pPr>
-    </w:p>
-  </w:comment>
-  <w:comment w:id="10" w:author="Damir Pilacis" w:date="2022-05-18T18:31:00Z" w:initials="DP">
-    <w:p>
-      <w:pPr>
-        <w:pStyle w:val="af0"/>
-        <w:rPr>
-          <w:lang w:val="en-US"/>
-        </w:rPr>
-      </w:pPr>
-      <w:r>
-        <w:rPr>
-          <w:rStyle w:val="af"/>
-        </w:rPr>
-        <w:annotationRef/>
-      </w:r>
-      <w:proofErr w:type="spellStart"/>
-      <w:r>
-        <w:t>Аналил</w:t>
-      </w:r>
-      <w:proofErr w:type="spellEnd"/>
-      <w:r>
-        <w:rPr>
-          <w:lang w:val="en-US"/>
-        </w:rPr>
-        <w:t xml:space="preserve"> </w:t>
-      </w:r>
-      <w:r>
-        <w:t>структур</w:t>
-      </w:r>
-      <w:r>
-        <w:rPr>
-          <w:lang w:val="en-US"/>
-        </w:rPr>
-        <w:t xml:space="preserve"> </w:t>
-      </w:r>
-      <w:r>
-        <w:t>данных</w:t>
-      </w:r>
-      <w:r>
-        <w:rPr>
-          <w:lang w:val="en-US"/>
-        </w:rPr>
-        <w:t xml:space="preserve"> </w:t>
-      </w:r>
-      <w:r>
-        <w:rPr>
-          <w:lang w:val="en-US"/>
-        </w:rPr>
-        <w:t>trie, hash array mapped trie</w:t>
-      </w:r>
-    </w:p>
-  </w:comment>
-  <w:comment w:id="9" w:author="Damir Pilacis" w:date="2022-05-07T13:16:00Z" w:initials="DP">
-    <w:p>
-      <w:pPr>
-        <w:pStyle w:val="af0"/>
-      </w:pPr>
-      <w:r>
-        <w:rPr>
-          <w:rStyle w:val="af"/>
-        </w:rPr>
-        <w:annotationRef/>
-      </w:r>
-      <w:r>
-        <w:t>Доработать. Написать более складно и подробно</w:t>
-      </w:r>
-    </w:p>
-  </w:comment>
-  <w:comment w:id="12" w:author="Damir Pilacis" w:date="2022-05-18T18:33:00Z" w:initials="DP">
-    <w:p>
-      <w:pPr>
-        <w:pStyle w:val="af0"/>
-      </w:pPr>
-      <w:r>
-        <w:rPr>
-          <w:rStyle w:val="af"/>
-        </w:rPr>
-        <w:annotationRef/>
-      </w:r>
-    </w:p>
-  </w:comment>
-  <w:comment w:id="13" w:author="Damir Pilacis" w:date="2022-05-18T18:38:00Z" w:initials="DP">
-    <w:p>
-      <w:pPr>
-        <w:pStyle w:val="af0"/>
-      </w:pPr>
-      <w:r>
-        <w:rPr>
-          <w:rStyle w:val="af"/>
-        </w:rPr>
-        <w:annotationRef/>
-      </w:r>
-      <w:r>
-        <w:rPr>
-          <w:rStyle w:val="af"/>
-        </w:rPr>
-        <w:annotationRef/>
-      </w:r>
-      <w:r>
-        <w:t xml:space="preserve">добавить про другие библиотеки и отсутствие </w:t>
-      </w:r>
-    </w:p>
-    <w:p>
-      <w:pPr>
-        <w:pStyle w:val="af0"/>
-      </w:pPr>
-    </w:p>
-  </w:comment>
-  <w:comment w:id="14" w:author="Damir Pilacis" w:date="2022-05-10T23:23:00Z" w:initials="DP">
-    <w:p>
-      <w:pPr>
-        <w:pStyle w:val="af0"/>
-      </w:pPr>
-      <w:r>
-        <w:rPr>
-          <w:rStyle w:val="af"/>
-        </w:rPr>
-        <w:annotationRef/>
-      </w:r>
-      <w:r>
-        <w:t>260, Кармен</w:t>
-      </w:r>
-    </w:p>
-  </w:comment>
-  <w:comment w:id="15" w:author="Damir Pilacis" w:date="2022-05-10T23:16:00Z" w:initials="DP">
+  <w:comment w:id="14" w:author="Damir Pilacis" w:date="2022-05-10T23:16:00Z" w:initials="DP">
     <w:p>
       <w:pPr>
         <w:pStyle w:val="af0"/>
@@ -17539,7 +17003,7 @@
       </w:pPr>
     </w:p>
   </w:comment>
-  <w:comment w:id="16" w:author="Damir Pilacis" w:date="2022-05-10T23:16:00Z" w:initials="DP">
+  <w:comment w:id="15" w:author="Damir Pilacis" w:date="2022-05-10T23:16:00Z" w:initials="DP">
     <w:p>
       <w:pPr>
         <w:pStyle w:val="af0"/>
@@ -17560,7 +17024,7 @@
       </w:r>
     </w:p>
   </w:comment>
-  <w:comment w:id="17" w:author="Damir Pilacis" w:date="2022-05-16T15:45:00Z" w:initials="DP">
+  <w:comment w:id="16" w:author="Damir Pilacis" w:date="2022-05-16T15:45:00Z" w:initials="DP">
     <w:p>
       <w:pPr>
         <w:pStyle w:val="af0"/>
@@ -17576,7 +17040,7 @@
       </w:r>
     </w:p>
   </w:comment>
-  <w:comment w:id="18" w:author="Damir Pilacis" w:date="2022-05-10T23:26:00Z" w:initials="DP">
+  <w:comment w:id="17" w:author="Damir Pilacis" w:date="2022-05-10T23:26:00Z" w:initials="DP">
     <w:p>
       <w:pPr>
         <w:pStyle w:val="af0"/>
@@ -17592,7 +17056,7 @@
       </w:r>
     </w:p>
   </w:comment>
-  <w:comment w:id="21" w:author="Damir Pilacis" w:date="2022-05-15T21:38:00Z" w:initials="DP">
+  <w:comment w:id="20" w:author="Damir Pilacis" w:date="2022-05-15T21:38:00Z" w:initials="DP">
     <w:p>
       <w:pPr>
         <w:pStyle w:val="af0"/>
@@ -17608,7 +17072,7 @@
       </w:r>
     </w:p>
   </w:comment>
-  <w:comment w:id="23" w:author="Damir Pilacis" w:date="2022-05-16T15:50:00Z" w:initials="DP">
+  <w:comment w:id="22" w:author="Damir Pilacis" w:date="2022-05-16T15:50:00Z" w:initials="DP">
     <w:p>
       <w:pPr>
         <w:pStyle w:val="af0"/>
@@ -17660,7 +17124,7 @@
       <w:proofErr w:type="spellEnd"/>
     </w:p>
   </w:comment>
-  <w:comment w:id="24" w:author="Damir Pilacis" w:date="2022-05-17T13:49:00Z" w:initials="DP">
+  <w:comment w:id="23" w:author="Damir Pilacis" w:date="2022-05-17T13:49:00Z" w:initials="DP">
     <w:p>
       <w:pPr>
         <w:pStyle w:val="af0"/>
@@ -17676,7 +17140,7 @@
       </w:r>
     </w:p>
   </w:comment>
-  <w:comment w:id="25" w:author="Damir Pilacis" w:date="2022-05-16T16:35:00Z" w:initials="DP">
+  <w:comment w:id="24" w:author="Damir Pilacis" w:date="2022-05-16T16:35:00Z" w:initials="DP">
     <w:p>
       <w:pPr>
         <w:pStyle w:val="af0"/>
@@ -17796,7 +17260,7 @@
       </w:r>
     </w:p>
   </w:comment>
-  <w:comment w:id="36" w:author="Damir Pilacis" w:date="2022-05-18T19:18:00Z" w:initials="DP">
+  <w:comment w:id="35" w:author="Damir Pilacis" w:date="2022-05-18T19:18:00Z" w:initials="DP">
     <w:p>
       <w:pPr>
         <w:pStyle w:val="af0"/>
@@ -17818,7 +17282,6 @@
 <file path=word/commentsExtended.xml><?xml version="1.0" encoding="utf-8"?>
 <w15:commentsEx xmlns:wpc="http://schemas.microsoft.com/office/word/2010/wordprocessingCanvas" xmlns:cx="http://schemas.microsoft.com/office/drawing/2014/chartex" xmlns:mc="http://schemas.openxmlformats.org/markup-compatibility/2006" xmlns:o="urn:schemas-microsoft-com:office:office" xmlns:r="http://schemas.openxmlformats.org/officeDocument/2006/relationships" xmlns:m="http://schemas.openxmlformats.org/officeDocument/2006/math" xmlns:v="urn:schemas-microsoft-com:vml" xmlns:wp14="http://schemas.microsoft.com/office/word/2010/wordprocessingDrawing" xmlns:wp="http://schemas.openxmlformats.org/drawingml/2006/wordprocessingDrawing" xmlns:w10="urn:schemas-microsoft-com:office:word" xmlns:w="http://schemas.openxmlformats.org/wordprocessingml/2006/main" xmlns:w14="http://schemas.microsoft.com/office/word/2010/wordml" xmlns:w15="http://schemas.microsoft.com/office/word/2012/wordml" xmlns:w16se="http://schemas.microsoft.com/office/word/2015/wordml/symex" xmlns:wpg="http://schemas.microsoft.com/office/word/2010/wordprocessingGroup" xmlns:wpi="http://schemas.microsoft.com/office/word/2010/wordprocessingInk" xmlns:wne="http://schemas.microsoft.com/office/word/2006/wordml" xmlns:wps="http://schemas.microsoft.com/office/word/2010/wordprocessingShape" mc:Ignorable="w14 w15 w16se wp14">
   <w15:commentEx w15:paraId="4E520237" w15:done="0"/>
-  <w15:commentEx w15:paraId="0548E2D7" w15:done="0"/>
   <w15:commentEx w15:paraId="3F3CA57E" w15:done="0"/>
   <w15:commentEx w15:paraId="0C930B22" w15:done="0"/>
   <w15:commentEx w15:paraId="66BE374A" w15:done="0"/>
@@ -17916,7 +17379,7 @@
             <w:noProof/>
             <w:szCs w:val="24"/>
           </w:rPr>
-          <w:t>24</w:t>
+          <w:t>15</w:t>
         </w:r>
         <w:r>
           <w:rPr>
@@ -20530,6 +19993,92 @@
     </w:lvl>
   </w:abstractNum>
   <w:abstractNum w:abstractNumId="25" w15:restartNumberingAfterBreak="0">
+    <w:nsid w:val="424D4EED"/>
+    <w:multiLevelType w:val="hybridMultilevel"/>
+    <w:tmpl w:val="1D3833B0"/>
+    <w:lvl w:ilvl="0" w:tplc="0419000F">
+      <w:start w:val="1"/>
+      <w:numFmt w:val="decimal"/>
+      <w:lvlText w:val="%1."/>
+      <w:lvlJc w:val="left"/>
+      <w:pPr>
+        <w:ind w:left="720" w:hanging="360"/>
+      </w:pPr>
+    </w:lvl>
+    <w:lvl w:ilvl="1" w:tplc="04190019" w:tentative="1">
+      <w:start w:val="1"/>
+      <w:numFmt w:val="lowerLetter"/>
+      <w:lvlText w:val="%2."/>
+      <w:lvlJc w:val="left"/>
+      <w:pPr>
+        <w:ind w:left="1440" w:hanging="360"/>
+      </w:pPr>
+    </w:lvl>
+    <w:lvl w:ilvl="2" w:tplc="0419001B" w:tentative="1">
+      <w:start w:val="1"/>
+      <w:numFmt w:val="lowerRoman"/>
+      <w:lvlText w:val="%3."/>
+      <w:lvlJc w:val="right"/>
+      <w:pPr>
+        <w:ind w:left="2160" w:hanging="180"/>
+      </w:pPr>
+    </w:lvl>
+    <w:lvl w:ilvl="3" w:tplc="0419000F" w:tentative="1">
+      <w:start w:val="1"/>
+      <w:numFmt w:val="decimal"/>
+      <w:lvlText w:val="%4."/>
+      <w:lvlJc w:val="left"/>
+      <w:pPr>
+        <w:ind w:left="2880" w:hanging="360"/>
+      </w:pPr>
+    </w:lvl>
+    <w:lvl w:ilvl="4" w:tplc="04190019" w:tentative="1">
+      <w:start w:val="1"/>
+      <w:numFmt w:val="lowerLetter"/>
+      <w:lvlText w:val="%5."/>
+      <w:lvlJc w:val="left"/>
+      <w:pPr>
+        <w:ind w:left="3600" w:hanging="360"/>
+      </w:pPr>
+    </w:lvl>
+    <w:lvl w:ilvl="5" w:tplc="0419001B" w:tentative="1">
+      <w:start w:val="1"/>
+      <w:numFmt w:val="lowerRoman"/>
+      <w:lvlText w:val="%6."/>
+      <w:lvlJc w:val="right"/>
+      <w:pPr>
+        <w:ind w:left="4320" w:hanging="180"/>
+      </w:pPr>
+    </w:lvl>
+    <w:lvl w:ilvl="6" w:tplc="0419000F" w:tentative="1">
+      <w:start w:val="1"/>
+      <w:numFmt w:val="decimal"/>
+      <w:lvlText w:val="%7."/>
+      <w:lvlJc w:val="left"/>
+      <w:pPr>
+        <w:ind w:left="5040" w:hanging="360"/>
+      </w:pPr>
+    </w:lvl>
+    <w:lvl w:ilvl="7" w:tplc="04190019" w:tentative="1">
+      <w:start w:val="1"/>
+      <w:numFmt w:val="lowerLetter"/>
+      <w:lvlText w:val="%8."/>
+      <w:lvlJc w:val="left"/>
+      <w:pPr>
+        <w:ind w:left="5760" w:hanging="360"/>
+      </w:pPr>
+    </w:lvl>
+    <w:lvl w:ilvl="8" w:tplc="0419001B" w:tentative="1">
+      <w:start w:val="1"/>
+      <w:numFmt w:val="lowerRoman"/>
+      <w:lvlText w:val="%9."/>
+      <w:lvlJc w:val="right"/>
+      <w:pPr>
+        <w:ind w:left="6480" w:hanging="180"/>
+      </w:pPr>
+    </w:lvl>
+  </w:abstractNum>
+  <w:abstractNum w:abstractNumId="26" w15:restartNumberingAfterBreak="0">
     <w:nsid w:val="46113438"/>
     <w:multiLevelType w:val="hybridMultilevel"/>
     <w:tmpl w:val="7DE657B4"/>
@@ -20618,7 +20167,7 @@
       </w:pPr>
     </w:lvl>
   </w:abstractNum>
-  <w:abstractNum w:abstractNumId="26" w15:restartNumberingAfterBreak="0">
+  <w:abstractNum w:abstractNumId="27" w15:restartNumberingAfterBreak="0">
     <w:nsid w:val="47E02DC2"/>
     <w:multiLevelType w:val="hybridMultilevel"/>
     <w:tmpl w:val="0AC8FB56"/>
@@ -20707,7 +20256,7 @@
       </w:pPr>
     </w:lvl>
   </w:abstractNum>
-  <w:abstractNum w:abstractNumId="27" w15:restartNumberingAfterBreak="0">
+  <w:abstractNum w:abstractNumId="28" w15:restartNumberingAfterBreak="0">
     <w:nsid w:val="4ABA74DD"/>
     <w:multiLevelType w:val="hybridMultilevel"/>
     <w:tmpl w:val="789EC75E"/>
@@ -20793,7 +20342,7 @@
       </w:pPr>
     </w:lvl>
   </w:abstractNum>
-  <w:abstractNum w:abstractNumId="28" w15:restartNumberingAfterBreak="0">
+  <w:abstractNum w:abstractNumId="29" w15:restartNumberingAfterBreak="0">
     <w:nsid w:val="55A55B44"/>
     <w:multiLevelType w:val="hybridMultilevel"/>
     <w:tmpl w:val="2AB000AA"/>
@@ -20906,7 +20455,7 @@
       </w:rPr>
     </w:lvl>
   </w:abstractNum>
-  <w:abstractNum w:abstractNumId="29" w15:restartNumberingAfterBreak="0">
+  <w:abstractNum w:abstractNumId="30" w15:restartNumberingAfterBreak="0">
     <w:nsid w:val="56454C29"/>
     <w:multiLevelType w:val="hybridMultilevel"/>
     <w:tmpl w:val="E800E672"/>
@@ -21019,7 +20568,7 @@
       </w:rPr>
     </w:lvl>
   </w:abstractNum>
-  <w:abstractNum w:abstractNumId="30" w15:restartNumberingAfterBreak="0">
+  <w:abstractNum w:abstractNumId="31" w15:restartNumberingAfterBreak="0">
     <w:nsid w:val="565B264B"/>
     <w:multiLevelType w:val="hybridMultilevel"/>
     <w:tmpl w:val="8E106138"/>
@@ -21132,7 +20681,7 @@
       </w:rPr>
     </w:lvl>
   </w:abstractNum>
-  <w:abstractNum w:abstractNumId="31" w15:restartNumberingAfterBreak="0">
+  <w:abstractNum w:abstractNumId="32" w15:restartNumberingAfterBreak="0">
     <w:nsid w:val="57E772E9"/>
     <w:multiLevelType w:val="hybridMultilevel"/>
     <w:tmpl w:val="7E6A205E"/>
@@ -21245,7 +20794,7 @@
       </w:rPr>
     </w:lvl>
   </w:abstractNum>
-  <w:abstractNum w:abstractNumId="32" w15:restartNumberingAfterBreak="0">
+  <w:abstractNum w:abstractNumId="33" w15:restartNumberingAfterBreak="0">
     <w:nsid w:val="5F07658C"/>
     <w:multiLevelType w:val="hybridMultilevel"/>
     <w:tmpl w:val="0A5E1B7E"/>
@@ -21358,7 +20907,7 @@
       </w:rPr>
     </w:lvl>
   </w:abstractNum>
-  <w:abstractNum w:abstractNumId="33" w15:restartNumberingAfterBreak="0">
+  <w:abstractNum w:abstractNumId="34" w15:restartNumberingAfterBreak="0">
     <w:nsid w:val="5FB732D2"/>
     <w:multiLevelType w:val="hybridMultilevel"/>
     <w:tmpl w:val="E1C87238"/>
@@ -21444,7 +20993,7 @@
       </w:pPr>
     </w:lvl>
   </w:abstractNum>
-  <w:abstractNum w:abstractNumId="34" w15:restartNumberingAfterBreak="0">
+  <w:abstractNum w:abstractNumId="35" w15:restartNumberingAfterBreak="0">
     <w:nsid w:val="652B6016"/>
     <w:multiLevelType w:val="hybridMultilevel"/>
     <w:tmpl w:val="004498B6"/>
@@ -21557,7 +21106,7 @@
       </w:rPr>
     </w:lvl>
   </w:abstractNum>
-  <w:abstractNum w:abstractNumId="35" w15:restartNumberingAfterBreak="0">
+  <w:abstractNum w:abstractNumId="36" w15:restartNumberingAfterBreak="0">
     <w:nsid w:val="66A21958"/>
     <w:multiLevelType w:val="hybridMultilevel"/>
     <w:tmpl w:val="F8BE4D9A"/>
@@ -21643,7 +21192,7 @@
       </w:pPr>
     </w:lvl>
   </w:abstractNum>
-  <w:abstractNum w:abstractNumId="36" w15:restartNumberingAfterBreak="0">
+  <w:abstractNum w:abstractNumId="37" w15:restartNumberingAfterBreak="0">
     <w:nsid w:val="77B81ACC"/>
     <w:multiLevelType w:val="hybridMultilevel"/>
     <w:tmpl w:val="5756F464"/>
@@ -21756,7 +21305,96 @@
       </w:rPr>
     </w:lvl>
   </w:abstractNum>
-  <w:abstractNum w:abstractNumId="37" w15:restartNumberingAfterBreak="0">
+  <w:abstractNum w:abstractNumId="38" w15:restartNumberingAfterBreak="0">
+    <w:nsid w:val="7898316F"/>
+    <w:multiLevelType w:val="hybridMultilevel"/>
+    <w:tmpl w:val="3C6A2EA4"/>
+    <w:lvl w:ilvl="0" w:tplc="FAC4EA1E">
+      <w:start w:val="1"/>
+      <w:numFmt w:val="decimal"/>
+      <w:lvlText w:val="%1"/>
+      <w:lvlJc w:val="left"/>
+      <w:pPr>
+        <w:ind w:left="720" w:hanging="360"/>
+      </w:pPr>
+      <w:rPr>
+        <w:rFonts w:hint="default"/>
+      </w:rPr>
+    </w:lvl>
+    <w:lvl w:ilvl="1" w:tplc="04190019" w:tentative="1">
+      <w:start w:val="1"/>
+      <w:numFmt w:val="lowerLetter"/>
+      <w:lvlText w:val="%2."/>
+      <w:lvlJc w:val="left"/>
+      <w:pPr>
+        <w:ind w:left="1440" w:hanging="360"/>
+      </w:pPr>
+    </w:lvl>
+    <w:lvl w:ilvl="2" w:tplc="0419001B" w:tentative="1">
+      <w:start w:val="1"/>
+      <w:numFmt w:val="lowerRoman"/>
+      <w:lvlText w:val="%3."/>
+      <w:lvlJc w:val="right"/>
+      <w:pPr>
+        <w:ind w:left="2160" w:hanging="180"/>
+      </w:pPr>
+    </w:lvl>
+    <w:lvl w:ilvl="3" w:tplc="0419000F" w:tentative="1">
+      <w:start w:val="1"/>
+      <w:numFmt w:val="decimal"/>
+      <w:lvlText w:val="%4."/>
+      <w:lvlJc w:val="left"/>
+      <w:pPr>
+        <w:ind w:left="2880" w:hanging="360"/>
+      </w:pPr>
+    </w:lvl>
+    <w:lvl w:ilvl="4" w:tplc="04190019" w:tentative="1">
+      <w:start w:val="1"/>
+      <w:numFmt w:val="lowerLetter"/>
+      <w:lvlText w:val="%5."/>
+      <w:lvlJc w:val="left"/>
+      <w:pPr>
+        <w:ind w:left="3600" w:hanging="360"/>
+      </w:pPr>
+    </w:lvl>
+    <w:lvl w:ilvl="5" w:tplc="0419001B" w:tentative="1">
+      <w:start w:val="1"/>
+      <w:numFmt w:val="lowerRoman"/>
+      <w:lvlText w:val="%6."/>
+      <w:lvlJc w:val="right"/>
+      <w:pPr>
+        <w:ind w:left="4320" w:hanging="180"/>
+      </w:pPr>
+    </w:lvl>
+    <w:lvl w:ilvl="6" w:tplc="0419000F" w:tentative="1">
+      <w:start w:val="1"/>
+      <w:numFmt w:val="decimal"/>
+      <w:lvlText w:val="%7."/>
+      <w:lvlJc w:val="left"/>
+      <w:pPr>
+        <w:ind w:left="5040" w:hanging="360"/>
+      </w:pPr>
+    </w:lvl>
+    <w:lvl w:ilvl="7" w:tplc="04190019" w:tentative="1">
+      <w:start w:val="1"/>
+      <w:numFmt w:val="lowerLetter"/>
+      <w:lvlText w:val="%8."/>
+      <w:lvlJc w:val="left"/>
+      <w:pPr>
+        <w:ind w:left="5760" w:hanging="360"/>
+      </w:pPr>
+    </w:lvl>
+    <w:lvl w:ilvl="8" w:tplc="0419001B" w:tentative="1">
+      <w:start w:val="1"/>
+      <w:numFmt w:val="lowerRoman"/>
+      <w:lvlText w:val="%9."/>
+      <w:lvlJc w:val="right"/>
+      <w:pPr>
+        <w:ind w:left="6480" w:hanging="180"/>
+      </w:pPr>
+    </w:lvl>
+  </w:abstractNum>
+  <w:abstractNum w:abstractNumId="39" w15:restartNumberingAfterBreak="0">
     <w:nsid w:val="79266957"/>
     <w:multiLevelType w:val="hybridMultilevel"/>
     <w:tmpl w:val="1A22F5EA"/>
@@ -21845,7 +21483,7 @@
       </w:pPr>
     </w:lvl>
   </w:abstractNum>
-  <w:abstractNum w:abstractNumId="38" w15:restartNumberingAfterBreak="0">
+  <w:abstractNum w:abstractNumId="40" w15:restartNumberingAfterBreak="0">
     <w:nsid w:val="79480FDB"/>
     <w:multiLevelType w:val="hybridMultilevel"/>
     <w:tmpl w:val="A3B6EF5E"/>
@@ -21934,7 +21572,7 @@
       </w:pPr>
     </w:lvl>
   </w:abstractNum>
-  <w:abstractNum w:abstractNumId="39" w15:restartNumberingAfterBreak="0">
+  <w:abstractNum w:abstractNumId="41" w15:restartNumberingAfterBreak="0">
     <w:nsid w:val="7BA40CA6"/>
     <w:multiLevelType w:val="hybridMultilevel"/>
     <w:tmpl w:val="27D68346"/>
@@ -22047,7 +21685,7 @@
       </w:rPr>
     </w:lvl>
   </w:abstractNum>
-  <w:abstractNum w:abstractNumId="40" w15:restartNumberingAfterBreak="0">
+  <w:abstractNum w:abstractNumId="42" w15:restartNumberingAfterBreak="0">
     <w:nsid w:val="7C0F2FF3"/>
     <w:multiLevelType w:val="hybridMultilevel"/>
     <w:tmpl w:val="837A6A94"/>
@@ -22133,7 +21771,7 @@
       </w:pPr>
     </w:lvl>
   </w:abstractNum>
-  <w:abstractNum w:abstractNumId="41" w15:restartNumberingAfterBreak="0">
+  <w:abstractNum w:abstractNumId="43" w15:restartNumberingAfterBreak="0">
     <w:nsid w:val="7D7F364C"/>
     <w:multiLevelType w:val="hybridMultilevel"/>
     <w:tmpl w:val="B8AC0F20"/>
@@ -22247,34 +21885,34 @@
     </w:lvl>
   </w:abstractNum>
   <w:num w:numId="1">
-    <w:abstractNumId w:val="35"/>
+    <w:abstractNumId w:val="36"/>
   </w:num>
   <w:num w:numId="2">
     <w:abstractNumId w:val="23"/>
   </w:num>
   <w:num w:numId="3">
-    <w:abstractNumId w:val="29"/>
+    <w:abstractNumId w:val="30"/>
   </w:num>
   <w:num w:numId="4">
-    <w:abstractNumId w:val="27"/>
+    <w:abstractNumId w:val="28"/>
   </w:num>
   <w:num w:numId="5">
-    <w:abstractNumId w:val="33"/>
+    <w:abstractNumId w:val="34"/>
   </w:num>
   <w:num w:numId="6">
     <w:abstractNumId w:val="16"/>
   </w:num>
   <w:num w:numId="7">
-    <w:abstractNumId w:val="34"/>
+    <w:abstractNumId w:val="35"/>
   </w:num>
   <w:num w:numId="8">
     <w:abstractNumId w:val="14"/>
   </w:num>
   <w:num w:numId="9">
-    <w:abstractNumId w:val="25"/>
+    <w:abstractNumId w:val="26"/>
   </w:num>
   <w:num w:numId="10">
-    <w:abstractNumId w:val="26"/>
+    <w:abstractNumId w:val="27"/>
   </w:num>
   <w:num w:numId="11">
     <w:abstractNumId w:val="3"/>
@@ -22286,10 +21924,10 @@
     <w:abstractNumId w:val="20"/>
   </w:num>
   <w:num w:numId="14">
-    <w:abstractNumId w:val="28"/>
+    <w:abstractNumId w:val="29"/>
   </w:num>
   <w:num w:numId="15">
-    <w:abstractNumId w:val="37"/>
+    <w:abstractNumId w:val="39"/>
   </w:num>
   <w:num w:numId="16">
     <w:abstractNumId w:val="6"/>
@@ -22301,13 +21939,13 @@
     <w:abstractNumId w:val="9"/>
   </w:num>
   <w:num w:numId="19">
-    <w:abstractNumId w:val="41"/>
+    <w:abstractNumId w:val="43"/>
   </w:num>
   <w:num w:numId="20">
-    <w:abstractNumId w:val="32"/>
+    <w:abstractNumId w:val="33"/>
   </w:num>
   <w:num w:numId="21">
-    <w:abstractNumId w:val="36"/>
+    <w:abstractNumId w:val="37"/>
   </w:num>
   <w:num w:numId="22">
     <w:abstractNumId w:val="11"/>
@@ -22325,19 +21963,19 @@
     <w:abstractNumId w:val="10"/>
   </w:num>
   <w:num w:numId="27">
-    <w:abstractNumId w:val="31"/>
+    <w:abstractNumId w:val="32"/>
   </w:num>
   <w:num w:numId="28">
     <w:abstractNumId w:val="7"/>
   </w:num>
   <w:num w:numId="29">
-    <w:abstractNumId w:val="30"/>
+    <w:abstractNumId w:val="31"/>
   </w:num>
   <w:num w:numId="30">
     <w:abstractNumId w:val="1"/>
   </w:num>
   <w:num w:numId="31">
-    <w:abstractNumId w:val="40"/>
+    <w:abstractNumId w:val="42"/>
   </w:num>
   <w:num w:numId="32">
     <w:abstractNumId w:val="0"/>
@@ -22349,7 +21987,7 @@
     <w:abstractNumId w:val="13"/>
   </w:num>
   <w:num w:numId="35">
-    <w:abstractNumId w:val="39"/>
+    <w:abstractNumId w:val="41"/>
   </w:num>
   <w:num w:numId="36">
     <w:abstractNumId w:val="18"/>
@@ -22361,7 +21999,7 @@
     <w:abstractNumId w:val="19"/>
   </w:num>
   <w:num w:numId="39">
-    <w:abstractNumId w:val="38"/>
+    <w:abstractNumId w:val="40"/>
   </w:num>
   <w:num w:numId="40">
     <w:abstractNumId w:val="12"/>
@@ -22371,6 +22009,12 @@
   </w:num>
   <w:num w:numId="42">
     <w:abstractNumId w:val="21"/>
+  </w:num>
+  <w:num w:numId="43">
+    <w:abstractNumId w:val="25"/>
+  </w:num>
+  <w:num w:numId="44">
+    <w:abstractNumId w:val="38"/>
   </w:num>
 </w:numbering>
 </file>
@@ -22838,6 +22482,7 @@
   <w:style w:type="character" w:default="1" w:styleId="a0">
     <w:name w:val="Default Paragraph Font"/>
     <w:uiPriority w:val="1"/>
+    <w:semiHidden/>
     <w:unhideWhenUsed/>
   </w:style>
   <w:style w:type="table" w:default="1" w:styleId="a1">
@@ -23413,6 +23058,25 @@
       <w:szCs w:val="26"/>
     </w:rPr>
   </w:style>
+  <w:style w:type="paragraph" w:styleId="aff">
+    <w:name w:val="caption"/>
+    <w:basedOn w:val="a"/>
+    <w:next w:val="a"/>
+    <w:uiPriority w:val="35"/>
+    <w:unhideWhenUsed/>
+    <w:qFormat/>
+    <w:rsid w:val="00173143"/>
+    <w:pPr>
+      <w:spacing w:after="200" w:line="240" w:lineRule="auto"/>
+    </w:pPr>
+    <w:rPr>
+      <w:i/>
+      <w:iCs/>
+      <w:color w:val="44546A" w:themeColor="text2"/>
+      <w:sz w:val="18"/>
+      <w:szCs w:val="18"/>
+    </w:rPr>
+  </w:style>
 </w:styles>
 </file>
 
@@ -23718,7 +23382,7 @@
 </file>
 
 <file path=customXml/itemProps1.xml><?xml version="1.0" encoding="utf-8"?>
-<ds:datastoreItem xmlns:ds="http://schemas.openxmlformats.org/officeDocument/2006/customXml" ds:itemID="{4EEA8F58-8E6F-4A8C-AD0A-9C106CDCC569}">
+<ds:datastoreItem xmlns:ds="http://schemas.openxmlformats.org/officeDocument/2006/customXml" ds:itemID="{18AA99F4-6CBE-4242-B860-51AAB143F476}">
   <ds:schemaRefs>
     <ds:schemaRef ds:uri="http://schemas.openxmlformats.org/officeDocument/2006/bibliography"/>
   </ds:schemaRefs>

</xml_diff>